<commit_message>
Updated the link and fixed some typos
</commit_message>
<xml_diff>
--- a/NaoExperiments/Nao.docx
+++ b/NaoExperiments/Nao.docx
@@ -171,7 +171,7 @@
         <w:rPr>
           <w:noProof/>
         </w:rPr>
-        <w:instrText xml:space="preserve"> PAGEREF _Toc312491114 \h </w:instrText>
+        <w:instrText xml:space="preserve"> PAGEREF _Toc312491432 \h </w:instrText>
       </w:r>
       <w:r>
         <w:rPr>
@@ -244,7 +244,7 @@
         <w:rPr>
           <w:noProof/>
         </w:rPr>
-        <w:instrText xml:space="preserve"> PAGEREF _Toc312491115 \h </w:instrText>
+        <w:instrText xml:space="preserve"> PAGEREF _Toc312491433 \h </w:instrText>
       </w:r>
       <w:r>
         <w:rPr>
@@ -317,7 +317,7 @@
         <w:rPr>
           <w:noProof/>
         </w:rPr>
-        <w:instrText xml:space="preserve"> PAGEREF _Toc312491116 \h </w:instrText>
+        <w:instrText xml:space="preserve"> PAGEREF _Toc312491434 \h </w:instrText>
       </w:r>
       <w:r>
         <w:rPr>
@@ -390,7 +390,7 @@
         <w:rPr>
           <w:noProof/>
         </w:rPr>
-        <w:instrText xml:space="preserve"> PAGEREF _Toc312491117 \h </w:instrText>
+        <w:instrText xml:space="preserve"> PAGEREF _Toc312491435 \h </w:instrText>
       </w:r>
       <w:r>
         <w:rPr>
@@ -463,7 +463,7 @@
         <w:rPr>
           <w:noProof/>
         </w:rPr>
-        <w:instrText xml:space="preserve"> PAGEREF _Toc312491118 \h </w:instrText>
+        <w:instrText xml:space="preserve"> PAGEREF _Toc312491436 \h </w:instrText>
       </w:r>
       <w:r>
         <w:rPr>
@@ -536,7 +536,7 @@
         <w:rPr>
           <w:noProof/>
         </w:rPr>
-        <w:instrText xml:space="preserve"> PAGEREF _Toc312491119 \h </w:instrText>
+        <w:instrText xml:space="preserve"> PAGEREF _Toc312491437 \h </w:instrText>
       </w:r>
       <w:r>
         <w:rPr>
@@ -569,24 +569,22 @@
       <w:r>
         <w:br w:type="page"/>
       </w:r>
-      <w:bookmarkStart w:id="0" w:name="_GoBack"/>
+    </w:p>
+    <w:p>
+      <w:pPr>
+        <w:pStyle w:val="Heading1"/>
+      </w:pPr>
+      <w:bookmarkStart w:id="0" w:name="_Toc312491432"/>
+      <w:r>
+        <w:t>Introdu</w:t>
+      </w:r>
+      <w:r>
+        <w:t>c</w:t>
+      </w:r>
+      <w:r>
+        <w:t>tion</w:t>
+      </w:r>
       <w:bookmarkEnd w:id="0"/>
-    </w:p>
-    <w:p>
-      <w:pPr>
-        <w:pStyle w:val="Heading1"/>
-      </w:pPr>
-      <w:bookmarkStart w:id="1" w:name="_Toc312491114"/>
-      <w:r>
-        <w:t>Introdu</w:t>
-      </w:r>
-      <w:r>
-        <w:t>c</w:t>
-      </w:r>
-      <w:r>
-        <w:t>tion</w:t>
-      </w:r>
-      <w:bookmarkEnd w:id="1"/>
     </w:p>
     <w:p>
       <w:r>
@@ -701,7 +699,12 @@
         </w:numPr>
       </w:pPr>
       <w:r>
-        <w:t xml:space="preserve">When a person is not recognized within a certain time the </w:t>
+        <w:t>When a person is not recognize</w:t>
+      </w:r>
+      <w:bookmarkStart w:id="1" w:name="_GoBack"/>
+      <w:bookmarkEnd w:id="1"/>
+      <w:r>
+        <w:t xml:space="preserve">d within a certain time the </w:t>
       </w:r>
       <w:proofErr w:type="spellStart"/>
       <w:r>
@@ -709,13 +712,11 @@
       </w:r>
       <w:proofErr w:type="spellEnd"/>
       <w:r>
-        <w:t xml:space="preserve"> will ask for the name </w:t>
-      </w:r>
-      <w:proofErr w:type="gramStart"/>
-      <w:r>
-        <w:t>an</w:t>
-      </w:r>
-      <w:proofErr w:type="gramEnd"/>
+        <w:t xml:space="preserve"> will ask for the name an</w:t>
+      </w:r>
+      <w:r>
+        <w:t>d</w:t>
+      </w:r>
       <w:r>
         <w:t xml:space="preserve"> learns the new face.</w:t>
       </w:r>
@@ -754,7 +755,7 @@
       <w:pPr>
         <w:pStyle w:val="Heading1"/>
       </w:pPr>
-      <w:bookmarkStart w:id="2" w:name="_Toc312491115"/>
+      <w:bookmarkStart w:id="2" w:name="_Toc312491433"/>
       <w:r>
         <w:t xml:space="preserve">Ways to work with the </w:t>
       </w:r>
@@ -774,19 +775,7 @@
           <w:rPr>
             <w:rStyle w:val="Hyperlink"/>
           </w:rPr>
-          <w:t>http://doc.aldebaran.com/2-1/dev/naoqi/inde</w:t>
-        </w:r>
-        <w:r>
-          <w:rPr>
-            <w:rStyle w:val="Hyperlink"/>
-          </w:rPr>
-          <w:t>x</w:t>
-        </w:r>
-        <w:r>
-          <w:rPr>
-            <w:rStyle w:val="Hyperlink"/>
-          </w:rPr>
-          <w:t>.html</w:t>
+          <w:t>http://doc.aldebaran.com/2-1/dev/naoqi/index.html</w:t>
         </w:r>
       </w:hyperlink>
       <w:r>
@@ -998,7 +987,7 @@
       <w:pPr>
         <w:pStyle w:val="Heading2"/>
       </w:pPr>
-      <w:bookmarkStart w:id="3" w:name="_Toc312491116"/>
+      <w:bookmarkStart w:id="3" w:name="_Toc312491434"/>
       <w:r>
         <w:t xml:space="preserve">With </w:t>
       </w:r>
@@ -1386,14 +1375,9 @@
       <w:r>
         <w:t xml:space="preserve"> </w:t>
       </w:r>
-      <w:proofErr w:type="spellStart"/>
       <w:proofErr w:type="gramStart"/>
       <w:r>
-        <w:t>The</w:t>
-      </w:r>
-      <w:proofErr w:type="spellEnd"/>
-      <w:r>
-        <w:t xml:space="preserve"> underlying event </w:t>
+        <w:t xml:space="preserve">The underlying event </w:t>
       </w:r>
       <w:r>
         <w:t xml:space="preserve">subscription </w:t>
@@ -1627,7 +1611,7 @@
       <w:pPr>
         <w:pStyle w:val="Heading2"/>
       </w:pPr>
-      <w:bookmarkStart w:id="4" w:name="_Toc312491117"/>
+      <w:bookmarkStart w:id="4" w:name="_Toc312491435"/>
       <w:r>
         <w:t>Through SSH connection</w:t>
       </w:r>
@@ -2105,7 +2089,7 @@
       <w:pPr>
         <w:pStyle w:val="Heading2"/>
       </w:pPr>
-      <w:bookmarkStart w:id="5" w:name="_Toc312491118"/>
+      <w:bookmarkStart w:id="5" w:name="_Toc312491436"/>
       <w:r>
         <w:t>Using the SDK</w:t>
       </w:r>
@@ -2268,7 +2252,7 @@
       <w:pPr>
         <w:pStyle w:val="Heading2"/>
       </w:pPr>
-      <w:bookmarkStart w:id="6" w:name="_Toc312491119"/>
+      <w:bookmarkStart w:id="6" w:name="_Toc312491437"/>
       <w:r>
         <w:t>Simulation</w:t>
       </w:r>

</xml_diff>

<commit_message>
Added Google Speech To Text functionality
</commit_message>
<xml_diff>
--- a/NaoExperiments/Nao.docx
+++ b/NaoExperiments/Nao.docx
@@ -675,7 +675,10 @@
         </w:numPr>
       </w:pPr>
       <w:r>
-        <w:t>Create a behavior which:</w:t>
+        <w:t xml:space="preserve">As a project a behavior was created </w:t>
+      </w:r>
+      <w:r>
+        <w:t>which:</w:t>
       </w:r>
     </w:p>
     <w:p>
@@ -699,70 +702,129 @@
         </w:numPr>
       </w:pPr>
       <w:r>
-        <w:t>When a person is not recognize</w:t>
-      </w:r>
-      <w:bookmarkStart w:id="1" w:name="_GoBack"/>
+        <w:t xml:space="preserve">When a person is not recognized within a certain time the </w:t>
+      </w:r>
+      <w:proofErr w:type="spellStart"/>
+      <w:r>
+        <w:t>Nao</w:t>
+      </w:r>
+      <w:proofErr w:type="spellEnd"/>
+      <w:r>
+        <w:t xml:space="preserve"> will ask for the name and learns the new face.</w:t>
+      </w:r>
+    </w:p>
+    <w:p>
+      <w:pPr>
+        <w:pStyle w:val="ListParagraph"/>
+        <w:numPr>
+          <w:ilvl w:val="1"/>
+          <w:numId w:val="7"/>
+        </w:numPr>
+      </w:pPr>
+      <w:r>
+        <w:t>Two types of recognitions are possible:</w:t>
+      </w:r>
+    </w:p>
+    <w:p>
+      <w:pPr>
+        <w:pStyle w:val="ListParagraph"/>
+        <w:numPr>
+          <w:ilvl w:val="2"/>
+          <w:numId w:val="7"/>
+        </w:numPr>
+      </w:pPr>
+      <w:r>
+        <w:t xml:space="preserve">With the </w:t>
+      </w:r>
+      <w:proofErr w:type="spellStart"/>
+      <w:r>
+        <w:t>Nao</w:t>
+      </w:r>
+      <w:proofErr w:type="spellEnd"/>
+      <w:r>
+        <w:t xml:space="preserve"> speech recognizer. This recognizer has the disadvantage that in only works with predefined words.</w:t>
+      </w:r>
+    </w:p>
+    <w:p>
+      <w:pPr>
+        <w:pStyle w:val="ListParagraph"/>
+        <w:numPr>
+          <w:ilvl w:val="2"/>
+          <w:numId w:val="7"/>
+        </w:numPr>
+      </w:pPr>
+      <w:r>
+        <w:t xml:space="preserve">With the Google Speech To Text API. This works for all spoken text. Fifty requests </w:t>
+      </w:r>
+      <w:proofErr w:type="gramStart"/>
+      <w:r>
+        <w:t>a day are</w:t>
+      </w:r>
+      <w:proofErr w:type="gramEnd"/>
+      <w:r>
+        <w:t xml:space="preserve"> free.</w:t>
+      </w:r>
+    </w:p>
+    <w:p>
+      <w:pPr>
+        <w:pStyle w:val="ListParagraph"/>
+      </w:pPr>
+      <w:r>
+        <w:t xml:space="preserve">This </w:t>
+      </w:r>
+      <w:r>
+        <w:t>behavior was developed</w:t>
+      </w:r>
+      <w:r>
+        <w:t xml:space="preserve"> </w:t>
+      </w:r>
+      <w:r>
+        <w:t xml:space="preserve">as a standalone </w:t>
+      </w:r>
+      <w:r>
+        <w:t>Python</w:t>
+      </w:r>
+      <w:r>
+        <w:t xml:space="preserve"> script</w:t>
+      </w:r>
+      <w:r>
+        <w:t xml:space="preserve">. In </w:t>
+      </w:r>
+      <w:proofErr w:type="spellStart"/>
+      <w:r>
+        <w:t>Choregraphe</w:t>
+      </w:r>
+      <w:proofErr w:type="spellEnd"/>
+      <w:r>
+        <w:t xml:space="preserve"> </w:t>
+      </w:r>
+      <w:r>
+        <w:t xml:space="preserve">using standard boxes </w:t>
+      </w:r>
+      <w:r>
+        <w:t xml:space="preserve">it proved to be impossible to </w:t>
+      </w:r>
+      <w:r>
+        <w:t>create</w:t>
+      </w:r>
+      <w:r>
+        <w:t xml:space="preserve"> this behavior because of the complexity.</w:t>
+      </w:r>
+    </w:p>
+    <w:p>
+      <w:pPr>
+        <w:pStyle w:val="Heading1"/>
+      </w:pPr>
+      <w:bookmarkStart w:id="1" w:name="_Toc312491433"/>
+      <w:r>
+        <w:t xml:space="preserve">Ways to work with the </w:t>
+      </w:r>
+      <w:proofErr w:type="spellStart"/>
+      <w:r>
+        <w:t>Nao</w:t>
+      </w:r>
+      <w:bookmarkStart w:id="2" w:name="_GoBack"/>
       <w:bookmarkEnd w:id="1"/>
-      <w:r>
-        <w:t xml:space="preserve">d within a certain time the </w:t>
-      </w:r>
-      <w:proofErr w:type="spellStart"/>
-      <w:r>
-        <w:t>Nao</w:t>
-      </w:r>
-      <w:proofErr w:type="spellEnd"/>
-      <w:r>
-        <w:t xml:space="preserve"> will ask for the name an</w:t>
-      </w:r>
-      <w:r>
-        <w:t>d</w:t>
-      </w:r>
-      <w:r>
-        <w:t xml:space="preserve"> learns the new face.</w:t>
-      </w:r>
-    </w:p>
-    <w:p>
-      <w:pPr>
-        <w:pStyle w:val="ListParagraph"/>
-      </w:pPr>
-      <w:r>
-        <w:t xml:space="preserve">This </w:t>
-      </w:r>
-      <w:r>
-        <w:t>behavior was developed</w:t>
-      </w:r>
-      <w:r>
-        <w:t xml:space="preserve"> in both in </w:t>
-      </w:r>
-      <w:proofErr w:type="spellStart"/>
-      <w:r>
-        <w:t>Choregraphe</w:t>
-      </w:r>
-      <w:proofErr w:type="spellEnd"/>
-      <w:r>
-        <w:t xml:space="preserve"> and Python. In </w:t>
-      </w:r>
-      <w:proofErr w:type="spellStart"/>
-      <w:r>
-        <w:t>Choregraphe</w:t>
-      </w:r>
-      <w:proofErr w:type="spellEnd"/>
-      <w:r>
-        <w:t xml:space="preserve"> it proved to be impossible to complete this behavior because of the complexity.</w:t>
-      </w:r>
-    </w:p>
-    <w:p>
-      <w:pPr>
-        <w:pStyle w:val="Heading1"/>
-      </w:pPr>
-      <w:bookmarkStart w:id="2" w:name="_Toc312491433"/>
-      <w:r>
-        <w:t xml:space="preserve">Ways to work with the </w:t>
-      </w:r>
-      <w:proofErr w:type="spellStart"/>
-      <w:r>
-        <w:t>Nao</w:t>
-      </w:r>
       <w:bookmarkEnd w:id="2"/>
       <w:proofErr w:type="spellEnd"/>
     </w:p>
@@ -775,7 +837,19 @@
           <w:rPr>
             <w:rStyle w:val="Hyperlink"/>
           </w:rPr>
-          <w:t>http://doc.aldebaran.com/2-1/dev/naoqi/index.html</w:t>
+          <w:t>http://doc.ald</w:t>
+        </w:r>
+        <w:r>
+          <w:rPr>
+            <w:rStyle w:val="Hyperlink"/>
+          </w:rPr>
+          <w:t>e</w:t>
+        </w:r>
+        <w:r>
+          <w:rPr>
+            <w:rStyle w:val="Hyperlink"/>
+          </w:rPr>
+          <w:t>baran.com/2-1/dev/naoqi/index.html</w:t>
         </w:r>
       </w:hyperlink>
       <w:r>
@@ -3189,7 +3263,7 @@
         <w:rFonts w:ascii="Courier New" w:hAnsi="Courier New" w:hint="default"/>
       </w:rPr>
     </w:lvl>
-    <w:lvl w:ilvl="2" w:tplc="04090005" w:tentative="1">
+    <w:lvl w:ilvl="2" w:tplc="04090005">
       <w:start w:val="1"/>
       <w:numFmt w:val="bullet"/>
       <w:lvlText w:val=""/>

</xml_diff>

<commit_message>
Added comments on the onInput_onStart() and onUnload() methods.
</commit_message>
<xml_diff>
--- a/NaoExperiments/Nao.docx
+++ b/NaoExperiments/Nao.docx
@@ -823,9 +823,7 @@
       <w:r>
         <w:t>Nao</w:t>
       </w:r>
-      <w:bookmarkStart w:id="2" w:name="_GoBack"/>
       <w:bookmarkEnd w:id="1"/>
-      <w:bookmarkEnd w:id="2"/>
       <w:proofErr w:type="spellEnd"/>
     </w:p>
     <w:p>
@@ -837,19 +835,7 @@
           <w:rPr>
             <w:rStyle w:val="Hyperlink"/>
           </w:rPr>
-          <w:t>http://doc.ald</w:t>
-        </w:r>
-        <w:r>
-          <w:rPr>
-            <w:rStyle w:val="Hyperlink"/>
-          </w:rPr>
-          <w:t>e</w:t>
-        </w:r>
-        <w:r>
-          <w:rPr>
-            <w:rStyle w:val="Hyperlink"/>
-          </w:rPr>
-          <w:t>baran.com/2-1/dev/naoqi/index.html</w:t>
+          <w:t>http://doc.aldebaran.com/2-1/dev/naoqi/index.html</w:t>
         </w:r>
       </w:hyperlink>
       <w:r>
@@ -1061,7 +1047,7 @@
       <w:pPr>
         <w:pStyle w:val="Heading2"/>
       </w:pPr>
-      <w:bookmarkStart w:id="3" w:name="_Toc312491434"/>
+      <w:bookmarkStart w:id="2" w:name="_Toc312491434"/>
       <w:r>
         <w:t xml:space="preserve">With </w:t>
       </w:r>
@@ -1073,7 +1059,7 @@
       <w:r>
         <w:t xml:space="preserve"> only</w:t>
       </w:r>
-      <w:bookmarkEnd w:id="3"/>
+      <w:bookmarkEnd w:id="2"/>
     </w:p>
     <w:p>
       <w:r>
@@ -1203,21 +1189,47 @@
         <w:t xml:space="preserve">()’ </w:t>
       </w:r>
       <w:r>
-        <w:t>or ‘’</w:t>
-      </w:r>
-      <w:r>
-        <w:t xml:space="preserve"> </w:t>
-      </w:r>
-      <w:proofErr w:type="spellStart"/>
-      <w:r>
-        <w:t>onInput_onStop</w:t>
-      </w:r>
-      <w:proofErr w:type="spellEnd"/>
-      <w:r>
-        <w:t xml:space="preserve">(). When the behavior executes the classes are instantiated and </w:t>
+        <w:t>or ‘</w:t>
+      </w:r>
+      <w:proofErr w:type="spellStart"/>
+      <w:r>
+        <w:t>onUnload</w:t>
+      </w:r>
+      <w:proofErr w:type="spellEnd"/>
+      <w:r>
+        <w:t>()</w:t>
+      </w:r>
+      <w:r>
+        <w:t>’</w:t>
+      </w:r>
+      <w:r>
+        <w:t xml:space="preserve">. When the behavior executes the classes are instantiated and </w:t>
       </w:r>
       <w:r>
         <w:t xml:space="preserve">the box methods are called when the input is stimulated. </w:t>
+      </w:r>
+      <w:r>
+        <w:t>Important to note is these method</w:t>
+      </w:r>
+      <w:r>
+        <w:t xml:space="preserve">s will run as separate threads, see below </w:t>
+      </w:r>
+      <w:r>
+        <w:t xml:space="preserve">in the list of differences between a </w:t>
+      </w:r>
+      <w:proofErr w:type="spellStart"/>
+      <w:r>
+        <w:t>Choregraphe</w:t>
+      </w:r>
+      <w:proofErr w:type="spellEnd"/>
+      <w:r>
+        <w:t xml:space="preserve"> Python script and a standalone Python script </w:t>
+      </w:r>
+      <w:r>
+        <w:t>for more details.</w:t>
+      </w:r>
+      <w:r>
+        <w:br/>
       </w:r>
       <w:r>
         <w:t xml:space="preserve">There are two ways to let the box react on </w:t>
@@ -1685,284 +1697,292 @@
       <w:pPr>
         <w:pStyle w:val="Heading2"/>
       </w:pPr>
-      <w:bookmarkStart w:id="4" w:name="_Toc312491435"/>
-      <w:r>
-        <w:t>Through SSH connection</w:t>
-      </w:r>
+      <w:bookmarkStart w:id="3" w:name="_Toc312491435"/>
+      <w:r>
+        <w:t xml:space="preserve">On the </w:t>
+      </w:r>
+      <w:proofErr w:type="spellStart"/>
+      <w:r>
+        <w:t>Nao</w:t>
+      </w:r>
+      <w:proofErr w:type="spellEnd"/>
+      <w:r>
+        <w:t xml:space="preserve"> using a </w:t>
+      </w:r>
+      <w:r>
+        <w:t>SSH connection</w:t>
+      </w:r>
+      <w:bookmarkEnd w:id="3"/>
+    </w:p>
+    <w:p>
+      <w:r>
+        <w:t>This method</w:t>
+      </w:r>
+      <w:r>
+        <w:t xml:space="preserve"> is most convenient when developing in Python.</w:t>
+      </w:r>
+      <w:r>
+        <w:t xml:space="preserve"> One can develop Python scripts with print statements on the laptop and run it on the </w:t>
+      </w:r>
+      <w:proofErr w:type="spellStart"/>
+      <w:r>
+        <w:t>Nao</w:t>
+      </w:r>
+      <w:proofErr w:type="spellEnd"/>
+      <w:r>
+        <w:t xml:space="preserve">. This is possible as the </w:t>
+      </w:r>
+      <w:proofErr w:type="spellStart"/>
+      <w:r>
+        <w:t>Nao</w:t>
+      </w:r>
+      <w:proofErr w:type="spellEnd"/>
+      <w:r>
+        <w:t xml:space="preserve"> already has Python installed. Compare this with developing in C++</w:t>
+      </w:r>
+      <w:proofErr w:type="gramStart"/>
+      <w:r>
+        <w:t>;  the</w:t>
+      </w:r>
+      <w:proofErr w:type="gramEnd"/>
+      <w:r>
+        <w:t xml:space="preserve"> </w:t>
+      </w:r>
+      <w:proofErr w:type="spellStart"/>
+      <w:r>
+        <w:t>Nao</w:t>
+      </w:r>
+      <w:proofErr w:type="spellEnd"/>
+      <w:r>
+        <w:t xml:space="preserve"> has no development environment installed for C++, so then using the SDK on a laptop is more convenient. When the Python script runs fine, it is easy to put in in a </w:t>
+      </w:r>
+      <w:proofErr w:type="spellStart"/>
+      <w:r>
+        <w:t>Choregraphe</w:t>
+      </w:r>
+      <w:proofErr w:type="spellEnd"/>
+      <w:r>
+        <w:t xml:space="preserve"> Python box. In </w:t>
+      </w:r>
+      <w:proofErr w:type="spellStart"/>
+      <w:r>
+        <w:t>Choregraphe</w:t>
+      </w:r>
+      <w:proofErr w:type="spellEnd"/>
+      <w:r>
+        <w:t xml:space="preserve"> one can combine it with other boxes.</w:t>
+      </w:r>
+    </w:p>
+    <w:p/>
+    <w:p>
+      <w:r>
+        <w:t>With e.g. ‘</w:t>
+      </w:r>
+      <w:proofErr w:type="spellStart"/>
+      <w:proofErr w:type="gramStart"/>
+      <w:r>
+        <w:t>ssh</w:t>
+      </w:r>
+      <w:proofErr w:type="spellEnd"/>
+      <w:proofErr w:type="gramEnd"/>
+      <w:r>
+        <w:t xml:space="preserve"> </w:t>
+      </w:r>
+      <w:r>
+        <w:t>nao@192.168.1.137</w:t>
+      </w:r>
+      <w:r>
+        <w:t>’ and password ‘</w:t>
+      </w:r>
+      <w:proofErr w:type="spellStart"/>
+      <w:r>
+        <w:t>nao</w:t>
+      </w:r>
+      <w:proofErr w:type="spellEnd"/>
+      <w:r>
+        <w:t xml:space="preserve">’, </w:t>
+      </w:r>
+      <w:r>
+        <w:t xml:space="preserve">one can connect with a laptop </w:t>
+      </w:r>
+      <w:r>
+        <w:t xml:space="preserve">to the </w:t>
+      </w:r>
+      <w:proofErr w:type="spellStart"/>
+      <w:r>
+        <w:t>Nao</w:t>
+      </w:r>
+      <w:proofErr w:type="spellEnd"/>
+      <w:r>
+        <w:t xml:space="preserve">. </w:t>
+      </w:r>
+      <w:r>
+        <w:t xml:space="preserve">Using </w:t>
+      </w:r>
+      <w:proofErr w:type="spellStart"/>
+      <w:r>
+        <w:t>FileZilla</w:t>
+      </w:r>
+      <w:proofErr w:type="spellEnd"/>
+      <w:r>
+        <w:t xml:space="preserve"> it is possible to transfer files between the laptop and the </w:t>
+      </w:r>
+      <w:proofErr w:type="spellStart"/>
+      <w:r>
+        <w:t>Nao</w:t>
+      </w:r>
+      <w:proofErr w:type="spellEnd"/>
+      <w:r>
+        <w:t>. The</w:t>
+      </w:r>
+      <w:r>
+        <w:t xml:space="preserve"> home directory is ‘/home/</w:t>
+      </w:r>
+      <w:proofErr w:type="spellStart"/>
+      <w:r>
+        <w:t>nao</w:t>
+      </w:r>
+      <w:proofErr w:type="spellEnd"/>
+      <w:r>
+        <w:t>’.</w:t>
+      </w:r>
+    </w:p>
+    <w:p>
+      <w:r>
+        <w:t xml:space="preserve">One can write a </w:t>
+      </w:r>
+      <w:r>
+        <w:t xml:space="preserve">standalone </w:t>
+      </w:r>
+      <w:r>
+        <w:t xml:space="preserve">Python script </w:t>
+      </w:r>
+      <w:r>
+        <w:t xml:space="preserve">and execute it from the </w:t>
+      </w:r>
+      <w:proofErr w:type="spellStart"/>
+      <w:r>
+        <w:t>Nao</w:t>
+      </w:r>
+      <w:proofErr w:type="spellEnd"/>
+      <w:r>
+        <w:t xml:space="preserve"> command terminal. Print statements will show in the terminal. One can make</w:t>
+      </w:r>
+      <w:r>
+        <w:t xml:space="preserve"> calls to the </w:t>
+      </w:r>
+      <w:proofErr w:type="spellStart"/>
+      <w:r>
+        <w:t>Nao</w:t>
+      </w:r>
+      <w:proofErr w:type="spellEnd"/>
+      <w:r>
+        <w:t xml:space="preserve"> API through proxies. </w:t>
+      </w:r>
+      <w:r>
+        <w:t>For e</w:t>
+      </w:r>
+      <w:r>
+        <w:t xml:space="preserve">xample </w:t>
+      </w:r>
+      <w:r>
+        <w:t xml:space="preserve">a </w:t>
+      </w:r>
+      <w:r>
+        <w:t>call to obtain a text to speech proxy: ‘</w:t>
+      </w:r>
+      <w:proofErr w:type="spellStart"/>
+      <w:r>
+        <w:t>t</w:t>
+      </w:r>
+      <w:r>
+        <w:t>ts</w:t>
+      </w:r>
+      <w:proofErr w:type="spellEnd"/>
+      <w:r>
+        <w:t xml:space="preserve"> = </w:t>
+      </w:r>
+      <w:proofErr w:type="spellStart"/>
+      <w:proofErr w:type="gramStart"/>
+      <w:r>
+        <w:t>ALProxy</w:t>
+      </w:r>
+      <w:proofErr w:type="spellEnd"/>
+      <w:r>
+        <w:t>(</w:t>
+      </w:r>
+      <w:proofErr w:type="gramEnd"/>
+      <w:r>
+        <w:t>"</w:t>
+      </w:r>
+      <w:proofErr w:type="spellStart"/>
+      <w:r>
+        <w:t>ALTextToSpeech</w:t>
+      </w:r>
+      <w:proofErr w:type="spellEnd"/>
+      <w:r>
+        <w:t>", “</w:t>
+      </w:r>
+      <w:proofErr w:type="spellStart"/>
+      <w:r>
+        <w:t>localhost</w:t>
+      </w:r>
+      <w:proofErr w:type="spellEnd"/>
+      <w:r>
+        <w:t>", 9559)</w:t>
+      </w:r>
+      <w:r>
+        <w:t>’.</w:t>
+      </w:r>
+      <w:r>
+        <w:t xml:space="preserve"> This proxy can then be used to make subsequent calls to the text to speech API, for example: </w:t>
+      </w:r>
+      <w:proofErr w:type="gramStart"/>
+      <w:r>
+        <w:t>‘</w:t>
+      </w:r>
+      <w:proofErr w:type="spellStart"/>
+      <w:r>
+        <w:t>tts.say</w:t>
+      </w:r>
+      <w:proofErr w:type="spellEnd"/>
+      <w:r>
+        <w:t>(</w:t>
+      </w:r>
+      <w:proofErr w:type="gramEnd"/>
+      <w:r>
+        <w:t>"hello World!")</w:t>
+      </w:r>
+      <w:r>
+        <w:t>’.</w:t>
+      </w:r>
+      <w:r>
+        <w:t xml:space="preserve"> In the standalone Python script the main broker is not available so </w:t>
+      </w:r>
+      <w:proofErr w:type="spellStart"/>
+      <w:r>
+        <w:t>myBroker</w:t>
+      </w:r>
+      <w:proofErr w:type="spellEnd"/>
+      <w:r>
+        <w:t xml:space="preserve"> has to be created which connects to the main broker.</w:t>
+      </w:r>
+      <w:r>
+        <w:br/>
+      </w:r>
+      <w:r>
+        <w:t xml:space="preserve">When transferring this </w:t>
+      </w:r>
+      <w:r>
+        <w:t>standalone Python script</w:t>
+      </w:r>
+      <w:r>
+        <w:t xml:space="preserve"> to </w:t>
+      </w:r>
+      <w:bookmarkStart w:id="4" w:name="_GoBack"/>
       <w:bookmarkEnd w:id="4"/>
-    </w:p>
-    <w:p>
-      <w:r>
-        <w:t>This method</w:t>
-      </w:r>
-      <w:r>
-        <w:t xml:space="preserve"> is most convenient when developing in Python.</w:t>
-      </w:r>
-      <w:r>
-        <w:t xml:space="preserve"> One can develop Python scripts with print statements on the laptop and run it on the </w:t>
-      </w:r>
-      <w:proofErr w:type="spellStart"/>
-      <w:r>
-        <w:t>Nao</w:t>
-      </w:r>
-      <w:proofErr w:type="spellEnd"/>
-      <w:r>
-        <w:t xml:space="preserve">. This is possible as the </w:t>
-      </w:r>
-      <w:proofErr w:type="spellStart"/>
-      <w:r>
-        <w:t>Nao</w:t>
-      </w:r>
-      <w:proofErr w:type="spellEnd"/>
-      <w:r>
-        <w:t xml:space="preserve"> already has Python installed. Compare this with developing in C++</w:t>
-      </w:r>
-      <w:proofErr w:type="gramStart"/>
-      <w:r>
-        <w:t>;  the</w:t>
-      </w:r>
-      <w:proofErr w:type="gramEnd"/>
-      <w:r>
-        <w:t xml:space="preserve"> </w:t>
-      </w:r>
-      <w:proofErr w:type="spellStart"/>
-      <w:r>
-        <w:t>Nao</w:t>
-      </w:r>
-      <w:proofErr w:type="spellEnd"/>
-      <w:r>
-        <w:t xml:space="preserve"> has no development environment installed for C++, so then using the SDK on a laptop is more convenient. When the Python script runs fine, it is easy to put in in a </w:t>
-      </w:r>
-      <w:proofErr w:type="spellStart"/>
-      <w:r>
-        <w:t>Choregraphe</w:t>
-      </w:r>
-      <w:proofErr w:type="spellEnd"/>
-      <w:r>
-        <w:t xml:space="preserve"> Python box. In </w:t>
-      </w:r>
-      <w:proofErr w:type="spellStart"/>
-      <w:r>
-        <w:t>Choregraphe</w:t>
-      </w:r>
-      <w:proofErr w:type="spellEnd"/>
-      <w:r>
-        <w:t xml:space="preserve"> one can combine it with other boxes.</w:t>
-      </w:r>
-    </w:p>
-    <w:p/>
-    <w:p>
-      <w:r>
-        <w:t>With e.g. ‘</w:t>
-      </w:r>
-      <w:proofErr w:type="spellStart"/>
-      <w:proofErr w:type="gramStart"/>
-      <w:r>
-        <w:t>ssh</w:t>
-      </w:r>
-      <w:proofErr w:type="spellEnd"/>
-      <w:proofErr w:type="gramEnd"/>
-      <w:r>
-        <w:t xml:space="preserve"> </w:t>
-      </w:r>
-      <w:r>
-        <w:t>nao@192.168.1.137</w:t>
-      </w:r>
-      <w:r>
-        <w:t>’ and password ‘</w:t>
-      </w:r>
-      <w:proofErr w:type="spellStart"/>
-      <w:r>
-        <w:t>nao</w:t>
-      </w:r>
-      <w:proofErr w:type="spellEnd"/>
-      <w:r>
-        <w:t xml:space="preserve">’, </w:t>
-      </w:r>
-      <w:r>
-        <w:t xml:space="preserve">one can connect with a laptop </w:t>
-      </w:r>
-      <w:r>
-        <w:t xml:space="preserve">to the </w:t>
-      </w:r>
-      <w:proofErr w:type="spellStart"/>
-      <w:r>
-        <w:t>Nao</w:t>
-      </w:r>
-      <w:proofErr w:type="spellEnd"/>
-      <w:r>
-        <w:t xml:space="preserve">. </w:t>
-      </w:r>
-      <w:r>
-        <w:t xml:space="preserve">Using </w:t>
-      </w:r>
-      <w:proofErr w:type="spellStart"/>
-      <w:r>
-        <w:t>FileZilla</w:t>
-      </w:r>
-      <w:proofErr w:type="spellEnd"/>
-      <w:r>
-        <w:t xml:space="preserve"> it is possible to transfer files between the laptop and the </w:t>
-      </w:r>
-      <w:proofErr w:type="spellStart"/>
-      <w:r>
-        <w:t>Nao</w:t>
-      </w:r>
-      <w:proofErr w:type="spellEnd"/>
-      <w:r>
-        <w:t>. The</w:t>
-      </w:r>
-      <w:r>
-        <w:t xml:space="preserve"> home directory is ‘/home/</w:t>
-      </w:r>
-      <w:proofErr w:type="spellStart"/>
-      <w:r>
-        <w:t>nao</w:t>
-      </w:r>
-      <w:proofErr w:type="spellEnd"/>
-      <w:r>
-        <w:t>’.</w:t>
-      </w:r>
-    </w:p>
-    <w:p>
-      <w:r>
-        <w:t xml:space="preserve">One can write a </w:t>
-      </w:r>
-      <w:r>
-        <w:t xml:space="preserve">standalone </w:t>
-      </w:r>
-      <w:r>
-        <w:t xml:space="preserve">Python script </w:t>
-      </w:r>
-      <w:r>
-        <w:t xml:space="preserve">and execute it from the </w:t>
-      </w:r>
-      <w:proofErr w:type="spellStart"/>
-      <w:r>
-        <w:t>Nao</w:t>
-      </w:r>
-      <w:proofErr w:type="spellEnd"/>
-      <w:r>
-        <w:t xml:space="preserve"> command terminal. Print statements will show in the terminal. One can make</w:t>
-      </w:r>
-      <w:r>
-        <w:t xml:space="preserve"> calls to the </w:t>
-      </w:r>
-      <w:proofErr w:type="spellStart"/>
-      <w:r>
-        <w:t>Nao</w:t>
-      </w:r>
-      <w:proofErr w:type="spellEnd"/>
-      <w:r>
-        <w:t xml:space="preserve"> API through proxies. </w:t>
-      </w:r>
-      <w:r>
-        <w:t>For e</w:t>
-      </w:r>
-      <w:r>
-        <w:t xml:space="preserve">xample </w:t>
-      </w:r>
       <w:r>
         <w:t xml:space="preserve">a </w:t>
-      </w:r>
-      <w:r>
-        <w:t>call to obtain a text to speech proxy: ‘</w:t>
-      </w:r>
-      <w:proofErr w:type="spellStart"/>
-      <w:r>
-        <w:t>t</w:t>
-      </w:r>
-      <w:r>
-        <w:t>ts</w:t>
-      </w:r>
-      <w:proofErr w:type="spellEnd"/>
-      <w:r>
-        <w:t xml:space="preserve"> = </w:t>
-      </w:r>
-      <w:proofErr w:type="spellStart"/>
-      <w:proofErr w:type="gramStart"/>
-      <w:r>
-        <w:t>ALProxy</w:t>
-      </w:r>
-      <w:proofErr w:type="spellEnd"/>
-      <w:r>
-        <w:t>(</w:t>
-      </w:r>
-      <w:proofErr w:type="gramEnd"/>
-      <w:r>
-        <w:t>"</w:t>
-      </w:r>
-      <w:proofErr w:type="spellStart"/>
-      <w:r>
-        <w:t>ALTextToSpeech</w:t>
-      </w:r>
-      <w:proofErr w:type="spellEnd"/>
-      <w:r>
-        <w:t>", “</w:t>
-      </w:r>
-      <w:proofErr w:type="spellStart"/>
-      <w:r>
-        <w:t>localhost</w:t>
-      </w:r>
-      <w:proofErr w:type="spellEnd"/>
-      <w:r>
-        <w:t>", 9559)</w:t>
-      </w:r>
-      <w:r>
-        <w:t>’.</w:t>
-      </w:r>
-      <w:r>
-        <w:t xml:space="preserve"> This proxy can then be used to make subsequent calls to the text to speech API, for example: </w:t>
-      </w:r>
-      <w:proofErr w:type="gramStart"/>
-      <w:r>
-        <w:t>‘</w:t>
-      </w:r>
-      <w:proofErr w:type="spellStart"/>
-      <w:r>
-        <w:t>tts.say</w:t>
-      </w:r>
-      <w:proofErr w:type="spellEnd"/>
-      <w:r>
-        <w:t>(</w:t>
-      </w:r>
-      <w:proofErr w:type="gramEnd"/>
-      <w:r>
-        <w:t>"hello World!")</w:t>
-      </w:r>
-      <w:r>
-        <w:t>’.</w:t>
-      </w:r>
-      <w:r>
-        <w:t xml:space="preserve"> In the standalone Python script the main broker is not available so </w:t>
-      </w:r>
-      <w:proofErr w:type="spellStart"/>
-      <w:r>
-        <w:t>myBroker</w:t>
-      </w:r>
-      <w:proofErr w:type="spellEnd"/>
-      <w:r>
-        <w:t xml:space="preserve"> has to be created which connects to the main broker.</w:t>
-      </w:r>
-      <w:r>
-        <w:br/>
-      </w:r>
-      <w:r>
-        <w:t xml:space="preserve">When transferring this </w:t>
-      </w:r>
-      <w:r>
-        <w:t>standalone Python script</w:t>
-      </w:r>
-      <w:r>
-        <w:t xml:space="preserve"> </w:t>
-      </w:r>
-      <w:proofErr w:type="gramStart"/>
-      <w:r>
-        <w:t>to  a</w:t>
-      </w:r>
-      <w:proofErr w:type="gramEnd"/>
-      <w:r>
-        <w:t xml:space="preserve"> </w:t>
       </w:r>
       <w:proofErr w:type="spellStart"/>
       <w:r>
@@ -2079,21 +2099,161 @@
         </w:numPr>
       </w:pPr>
       <w:r>
-        <w:t xml:space="preserve">Print statements will not show but if needed can be replaced with </w:t>
+        <w:t xml:space="preserve">Important to note is </w:t>
+      </w:r>
+      <w:r>
+        <w:t xml:space="preserve">that in the </w:t>
+      </w:r>
+      <w:proofErr w:type="spellStart"/>
+      <w:r>
+        <w:t>NAOqi</w:t>
+      </w:r>
+      <w:proofErr w:type="spellEnd"/>
+      <w:r>
+        <w:t xml:space="preserve"> framework methods like </w:t>
+      </w:r>
+      <w:r>
+        <w:t xml:space="preserve"> </w:t>
+      </w:r>
+      <w:r>
+        <w:t>‘</w:t>
+      </w:r>
+      <w:proofErr w:type="spellStart"/>
+      <w:r>
+        <w:t>onInput_onStart</w:t>
+      </w:r>
+      <w:proofErr w:type="spellEnd"/>
+      <w:r>
+        <w:t xml:space="preserve"> ()’ and ‘</w:t>
+      </w:r>
+      <w:proofErr w:type="spellStart"/>
+      <w:r>
+        <w:t>onUnload</w:t>
+      </w:r>
+      <w:proofErr w:type="spellEnd"/>
+      <w:r>
+        <w:t xml:space="preserve"> ()’ </w:t>
+      </w:r>
+      <w:r>
+        <w:t>will run as separate threads. This means that when for example ‘</w:t>
+      </w:r>
+      <w:proofErr w:type="spellStart"/>
+      <w:r>
+        <w:t>onInput_</w:t>
       </w:r>
       <w:proofErr w:type="gramStart"/>
       <w:r>
+        <w:t>onStart</w:t>
+      </w:r>
+      <w:proofErr w:type="spellEnd"/>
+      <w:r>
+        <w:t>(</w:t>
+      </w:r>
+      <w:proofErr w:type="gramEnd"/>
+      <w:r>
+        <w:t xml:space="preserve">)’ is triggered, a separate thread will start. This thread must also be stopped in a defined way. This can be done by setting a </w:t>
+      </w:r>
+      <w:proofErr w:type="spellStart"/>
+      <w:r>
+        <w:t>boolean</w:t>
+      </w:r>
+      <w:proofErr w:type="spellEnd"/>
+      <w:r>
+        <w:t xml:space="preserve"> ‘</w:t>
+      </w:r>
+      <w:proofErr w:type="spellStart"/>
+      <w:r>
+        <w:t>self.bIsRunning</w:t>
+      </w:r>
+      <w:proofErr w:type="spellEnd"/>
+      <w:r>
+        <w:t xml:space="preserve">’ to False in the </w:t>
+      </w:r>
+      <w:proofErr w:type="gramStart"/>
+      <w:r>
         <w:t>‘</w:t>
       </w:r>
-      <w:r>
-        <w:t>self.logger.info</w:t>
-      </w:r>
+      <w:proofErr w:type="spellStart"/>
+      <w:r>
+        <w:t>onUnload</w:t>
+      </w:r>
+      <w:proofErr w:type="spellEnd"/>
       <w:r>
         <w:t>(</w:t>
       </w:r>
       <w:proofErr w:type="gramEnd"/>
       <w:r>
-        <w:t>)’.</w:t>
+        <w:t>)’ method. The ‘</w:t>
+      </w:r>
+      <w:proofErr w:type="spellStart"/>
+      <w:r>
+        <w:t>onUnload</w:t>
+      </w:r>
+      <w:proofErr w:type="spellEnd"/>
+      <w:r>
+        <w:t xml:space="preserve"> </w:t>
+      </w:r>
+      <w:r>
+        <w:t xml:space="preserve">()’ method </w:t>
+      </w:r>
+      <w:r>
+        <w:t xml:space="preserve">will be called when the </w:t>
+      </w:r>
+      <w:proofErr w:type="spellStart"/>
+      <w:r>
+        <w:t>onInput_</w:t>
+      </w:r>
+      <w:proofErr w:type="gramStart"/>
+      <w:r>
+        <w:t>onStart</w:t>
+      </w:r>
+      <w:proofErr w:type="spellEnd"/>
+      <w:r>
+        <w:t>(</w:t>
+      </w:r>
+      <w:proofErr w:type="gramEnd"/>
+      <w:r>
+        <w:t xml:space="preserve">) thread ends or when the behavior is stopped. The behavior can be stopped in </w:t>
+      </w:r>
+      <w:proofErr w:type="spellStart"/>
+      <w:r>
+        <w:t>Choregraphe</w:t>
+      </w:r>
+      <w:proofErr w:type="spellEnd"/>
+      <w:r>
+        <w:t xml:space="preserve"> using the red 'Stop' button, or by using the 'Run Behavior' box and activating the '</w:t>
+      </w:r>
+      <w:proofErr w:type="spellStart"/>
+      <w:r>
+        <w:t>onStop</w:t>
+      </w:r>
+      <w:proofErr w:type="spellEnd"/>
+      <w:r>
+        <w:t xml:space="preserve">' input. In Python this means the </w:t>
+      </w:r>
+      <w:proofErr w:type="spellStart"/>
+      <w:r>
+        <w:t>ALBehaviorManager</w:t>
+      </w:r>
+      <w:proofErr w:type="spellEnd"/>
+      <w:r>
+        <w:t xml:space="preserve"> method </w:t>
+      </w:r>
+      <w:proofErr w:type="spellStart"/>
+      <w:proofErr w:type="gramStart"/>
+      <w:r>
+        <w:t>stopBehavior</w:t>
+      </w:r>
+      <w:proofErr w:type="spellEnd"/>
+      <w:r>
+        <w:t>(</w:t>
+      </w:r>
+      <w:proofErr w:type="gramEnd"/>
+      <w:r>
+        <w:t>) is called.</w:t>
+      </w:r>
+      <w:r>
+        <w:t xml:space="preserve"> </w:t>
       </w:r>
     </w:p>
     <w:p>
@@ -2105,6 +2265,32 @@
         </w:numPr>
       </w:pPr>
       <w:r>
+        <w:t xml:space="preserve">Print statements will not show but if needed can be replaced with </w:t>
+      </w:r>
+      <w:proofErr w:type="gramStart"/>
+      <w:r>
+        <w:t>‘</w:t>
+      </w:r>
+      <w:r>
+        <w:t>self.logger.info</w:t>
+      </w:r>
+      <w:r>
+        <w:t>(</w:t>
+      </w:r>
+      <w:proofErr w:type="gramEnd"/>
+      <w:r>
+        <w:t>)’.</w:t>
+      </w:r>
+    </w:p>
+    <w:p>
+      <w:pPr>
+        <w:pStyle w:val="ListParagraph"/>
+        <w:numPr>
+          <w:ilvl w:val="0"/>
+          <w:numId w:val="4"/>
+        </w:numPr>
+      </w:pPr>
+      <w:r>
         <w:t xml:space="preserve">In </w:t>
       </w:r>
       <w:proofErr w:type="spellStart"/>
@@ -2165,7 +2351,10 @@
       </w:pPr>
       <w:bookmarkStart w:id="5" w:name="_Toc312491436"/>
       <w:r>
-        <w:t>Using the SDK</w:t>
+        <w:t>On a laptop u</w:t>
+      </w:r>
+      <w:r>
+        <w:t>sing the SDK</w:t>
       </w:r>
       <w:bookmarkEnd w:id="5"/>
     </w:p>

</xml_diff>

<commit_message>
Updated documentation, added info oin the Nao architecture
</commit_message>
<xml_diff>
--- a/NaoExperiments/Nao.docx
+++ b/NaoExperiments/Nao.docx
@@ -815,6 +815,190 @@
       <w:pPr>
         <w:pStyle w:val="Heading1"/>
       </w:pPr>
+      <w:proofErr w:type="spellStart"/>
+      <w:r>
+        <w:t>Nao</w:t>
+      </w:r>
+      <w:proofErr w:type="spellEnd"/>
+      <w:r>
+        <w:t xml:space="preserve"> architecture</w:t>
+      </w:r>
+    </w:p>
+    <w:p>
+      <w:r>
+        <w:t xml:space="preserve">The </w:t>
+      </w:r>
+      <w:proofErr w:type="spellStart"/>
+      <w:r>
+        <w:t>Nao</w:t>
+      </w:r>
+      <w:proofErr w:type="spellEnd"/>
+      <w:r>
+        <w:t xml:space="preserve"> </w:t>
+      </w:r>
+      <w:r>
+        <w:t xml:space="preserve">H25 </w:t>
+      </w:r>
+      <w:r>
+        <w:t xml:space="preserve">V5 </w:t>
+      </w:r>
+      <w:r>
+        <w:t xml:space="preserve">Evolution robot </w:t>
+      </w:r>
+      <w:r>
+        <w:t>architecture has the following features:</w:t>
+      </w:r>
+    </w:p>
+    <w:p>
+      <w:pPr>
+        <w:pStyle w:val="ListParagraph"/>
+        <w:numPr>
+          <w:ilvl w:val="0"/>
+          <w:numId w:val="11"/>
+        </w:numPr>
+      </w:pPr>
+      <w:r>
+        <w:t>The head conta</w:t>
+      </w:r>
+      <w:r>
+        <w:t xml:space="preserve">ins the main CPU board with an Intel Atom </w:t>
+      </w:r>
+      <w:r>
+        <w:t xml:space="preserve">1.6 GHz </w:t>
+      </w:r>
+      <w:r>
+        <w:t xml:space="preserve">processor running Linux based </w:t>
+      </w:r>
+      <w:proofErr w:type="spellStart"/>
+      <w:r>
+        <w:t>NAOqi</w:t>
+      </w:r>
+      <w:proofErr w:type="spellEnd"/>
+      <w:r>
+        <w:t xml:space="preserve"> 2.0.</w:t>
+      </w:r>
+      <w:r>
+        <w:t xml:space="preserve"> </w:t>
+      </w:r>
+    </w:p>
+    <w:p>
+      <w:pPr>
+        <w:pStyle w:val="ListParagraph"/>
+        <w:numPr>
+          <w:ilvl w:val="0"/>
+          <w:numId w:val="11"/>
+        </w:numPr>
+      </w:pPr>
+      <w:r>
+        <w:t>The CPU board in the head is connected to head sensors with I2C.</w:t>
+      </w:r>
+    </w:p>
+    <w:p>
+      <w:pPr>
+        <w:pStyle w:val="ListParagraph"/>
+        <w:numPr>
+          <w:ilvl w:val="0"/>
+          <w:numId w:val="11"/>
+        </w:numPr>
+      </w:pPr>
+      <w:r>
+        <w:t xml:space="preserve">The CPU board in the head is connected through USB with </w:t>
+      </w:r>
+      <w:proofErr w:type="gramStart"/>
+      <w:r>
+        <w:t>a</w:t>
+      </w:r>
+      <w:proofErr w:type="gramEnd"/>
+      <w:r>
+        <w:t xml:space="preserve"> ARM</w:t>
+      </w:r>
+      <w:r>
+        <w:t>-9</w:t>
+      </w:r>
+      <w:r>
+        <w:t xml:space="preserve"> microcontroller board in the chest.</w:t>
+      </w:r>
+    </w:p>
+    <w:p>
+      <w:pPr>
+        <w:pStyle w:val="ListParagraph"/>
+        <w:numPr>
+          <w:ilvl w:val="0"/>
+          <w:numId w:val="11"/>
+        </w:numPr>
+      </w:pPr>
+      <w:r>
+        <w:t>The ARM microcontroller board in the chest controls the motors and power.</w:t>
+      </w:r>
+    </w:p>
+    <w:p>
+      <w:pPr>
+        <w:pStyle w:val="ListParagraph"/>
+        <w:numPr>
+          <w:ilvl w:val="0"/>
+          <w:numId w:val="11"/>
+        </w:numPr>
+      </w:pPr>
+      <w:r>
+        <w:t>The ARM microcontroller board in the chest</w:t>
+      </w:r>
+      <w:r>
+        <w:t xml:space="preserve"> is connected through RS485 with </w:t>
+      </w:r>
+      <w:proofErr w:type="gramStart"/>
+      <w:r>
+        <w:t>DSP’s which</w:t>
+      </w:r>
+      <w:proofErr w:type="gramEnd"/>
+      <w:r>
+        <w:t xml:space="preserve"> control the motors.</w:t>
+      </w:r>
+    </w:p>
+    <w:p>
+      <w:pPr>
+        <w:pStyle w:val="ListParagraph"/>
+        <w:numPr>
+          <w:ilvl w:val="0"/>
+          <w:numId w:val="11"/>
+        </w:numPr>
+      </w:pPr>
+      <w:r>
+        <w:t xml:space="preserve">The </w:t>
+      </w:r>
+      <w:proofErr w:type="spellStart"/>
+      <w:r>
+        <w:t>Nao</w:t>
+      </w:r>
+      <w:proofErr w:type="spellEnd"/>
+      <w:r>
+        <w:t xml:space="preserve"> contains </w:t>
+      </w:r>
+      <w:r>
+        <w:t>Two HD cameras, four microphones, sonar rangefinder, two infrared emitters and receivers, inertial board, nine tactile sensors, eight pressure sensors</w:t>
+      </w:r>
+      <w:r>
+        <w:t>.</w:t>
+      </w:r>
+    </w:p>
+    <w:p>
+      <w:pPr>
+        <w:pStyle w:val="ListParagraph"/>
+        <w:numPr>
+          <w:ilvl w:val="0"/>
+          <w:numId w:val="11"/>
+        </w:numPr>
+      </w:pPr>
+      <w:r>
+        <w:t>25 degrees of freedom</w:t>
+      </w:r>
+      <w:r>
+        <w:t>.</w:t>
+      </w:r>
+    </w:p>
+    <w:p>
+      <w:pPr>
+        <w:pStyle w:val="Heading1"/>
+      </w:pPr>
       <w:bookmarkStart w:id="1" w:name="_Toc312491433"/>
       <w:r>
         <w:t xml:space="preserve">Ways to work with the </w:t>
@@ -860,7 +1044,12 @@
       </w:r>
       <w:proofErr w:type="spellEnd"/>
       <w:r>
-        <w:t xml:space="preserve"> is a framework with many modules (shared objects</w:t>
+        <w:t xml:space="preserve"> is a fr</w:t>
+      </w:r>
+      <w:bookmarkStart w:id="2" w:name="_GoBack"/>
+      <w:bookmarkEnd w:id="2"/>
+      <w:r>
+        <w:t>amework with many modules (shared objects</w:t>
       </w:r>
       <w:r>
         <w:t xml:space="preserve"> libraries</w:t>
@@ -1047,7 +1236,7 @@
       <w:pPr>
         <w:pStyle w:val="Heading2"/>
       </w:pPr>
-      <w:bookmarkStart w:id="2" w:name="_Toc312491434"/>
+      <w:bookmarkStart w:id="3" w:name="_Toc312491434"/>
       <w:r>
         <w:t xml:space="preserve">With </w:t>
       </w:r>
@@ -1059,7 +1248,7 @@
       <w:r>
         <w:t xml:space="preserve"> only</w:t>
       </w:r>
-      <w:bookmarkEnd w:id="2"/>
+      <w:bookmarkEnd w:id="3"/>
     </w:p>
     <w:p>
       <w:r>
@@ -1105,6 +1294,54 @@
         <w:t>very difficult.</w:t>
       </w:r>
       <w:r>
+        <w:t xml:space="preserve"> A Quote from </w:t>
+      </w:r>
+      <w:r>
+        <w:t xml:space="preserve">Mike </w:t>
+      </w:r>
+      <w:proofErr w:type="spellStart"/>
+      <w:r>
+        <w:t>Neitner's</w:t>
+      </w:r>
+      <w:proofErr w:type="spellEnd"/>
+      <w:r>
+        <w:t xml:space="preserve"> "An introduction to robotics with </w:t>
+      </w:r>
+      <w:proofErr w:type="spellStart"/>
+      <w:r>
+        <w:t>Nao</w:t>
+      </w:r>
+      <w:proofErr w:type="spellEnd"/>
+      <w:r>
+        <w:t>"</w:t>
+      </w:r>
+      <w:r>
+        <w:t>, halfway</w:t>
+      </w:r>
+      <w:r>
+        <w:t>: “</w:t>
+      </w:r>
+      <w:r>
+        <w:t xml:space="preserve">Things are becoming unwieldy using </w:t>
+      </w:r>
+      <w:proofErr w:type="spellStart"/>
+      <w:r>
+        <w:t>Choregraphe</w:t>
+      </w:r>
+      <w:proofErr w:type="spellEnd"/>
+      <w:r>
+        <w:t xml:space="preserve"> boxes</w:t>
+      </w:r>
+      <w:r>
+        <w:t>, so we’ll switch to using Python</w:t>
+      </w:r>
+      <w:r>
+        <w:t>"</w:t>
+      </w:r>
+      <w:r>
+        <w:t>.</w:t>
+      </w:r>
+      <w:r>
         <w:br/>
       </w:r>
     </w:p>
@@ -1203,19 +1440,61 @@
         <w:t>’</w:t>
       </w:r>
       <w:r>
-        <w:t xml:space="preserve">. When the behavior executes the classes are instantiated and </w:t>
-      </w:r>
-      <w:r>
-        <w:t xml:space="preserve">the box methods are called when the input is stimulated. </w:t>
+        <w:t>.</w:t>
+      </w:r>
+      <w:r>
+        <w:t xml:space="preserve"> When the behavior </w:t>
+      </w:r>
+      <w:proofErr w:type="spellStart"/>
+      <w:r>
+        <w:t>MyClass</w:t>
+      </w:r>
+      <w:proofErr w:type="spellEnd"/>
+      <w:r>
+        <w:t xml:space="preserve"> is</w:t>
+      </w:r>
+      <w:r>
+        <w:t xml:space="preserve"> instantiated and </w:t>
+      </w:r>
+      <w:r>
+        <w:t xml:space="preserve">the methods are called when the input is stimulated. </w:t>
       </w:r>
       <w:r>
         <w:t>Important to note is these method</w:t>
       </w:r>
       <w:r>
-        <w:t xml:space="preserve">s will run as separate threads, see below </w:t>
-      </w:r>
-      <w:r>
-        <w:t xml:space="preserve">in the list of differences between a </w:t>
+        <w:t>s</w:t>
+      </w:r>
+      <w:r>
+        <w:t xml:space="preserve"> will run as separate threads. </w:t>
+      </w:r>
+      <w:proofErr w:type="gramStart"/>
+      <w:r>
+        <w:t xml:space="preserve">Events </w:t>
+      </w:r>
+      <w:r>
+        <w:t xml:space="preserve">can be subscribed to by using the event selector in the GUI and </w:t>
+      </w:r>
+      <w:r>
+        <w:t xml:space="preserve">drawing a connection between the event and an input related to a method in </w:t>
+      </w:r>
+      <w:proofErr w:type="spellStart"/>
+      <w:r>
+        <w:t>MyClass</w:t>
+      </w:r>
+      <w:proofErr w:type="spellEnd"/>
+      <w:proofErr w:type="gramEnd"/>
+      <w:r>
+        <w:t>. S</w:t>
+      </w:r>
+      <w:r>
+        <w:t xml:space="preserve">ee below </w:t>
+      </w:r>
+      <w:r>
+        <w:t xml:space="preserve">in the </w:t>
+      </w:r>
+      <w:r>
+        <w:t>‘</w:t>
       </w:r>
       <w:proofErr w:type="spellStart"/>
       <w:r>
@@ -1223,290 +1502,16 @@
       </w:r>
       <w:proofErr w:type="spellEnd"/>
       <w:r>
-        <w:t xml:space="preserve"> Python script and a standalone Python script </w:t>
+        <w:t xml:space="preserve"> Python script versus standalone Python script</w:t>
+      </w:r>
+      <w:r>
+        <w:t xml:space="preserve">’ section </w:t>
       </w:r>
       <w:r>
         <w:t>for more details.</w:t>
       </w:r>
       <w:r>
         <w:br/>
-      </w:r>
-      <w:r>
-        <w:t xml:space="preserve">There are two ways to let the box react on </w:t>
-      </w:r>
-      <w:proofErr w:type="gramStart"/>
-      <w:r>
-        <w:t>a</w:t>
-      </w:r>
-      <w:proofErr w:type="gramEnd"/>
-      <w:r>
-        <w:t xml:space="preserve"> event:</w:t>
-      </w:r>
-    </w:p>
-    <w:p>
-      <w:pPr>
-        <w:pStyle w:val="ListParagraph"/>
-        <w:numPr>
-          <w:ilvl w:val="0"/>
-          <w:numId w:val="5"/>
-        </w:numPr>
-      </w:pPr>
-      <w:r>
-        <w:t xml:space="preserve">With Python code: </w:t>
-      </w:r>
-      <w:r>
-        <w:t xml:space="preserve">One can subscribe to an event and register a callback methods </w:t>
-      </w:r>
-      <w:r>
-        <w:t xml:space="preserve">with </w:t>
-      </w:r>
-      <w:proofErr w:type="gramStart"/>
-      <w:r>
-        <w:t>‘</w:t>
-      </w:r>
-      <w:proofErr w:type="spellStart"/>
-      <w:r>
-        <w:t>subscribeToEvent</w:t>
-      </w:r>
-      <w:proofErr w:type="spellEnd"/>
-      <w:r>
-        <w:t>(</w:t>
-      </w:r>
-      <w:proofErr w:type="gramEnd"/>
-      <w:r>
-        <w:t xml:space="preserve">)’, specifying the module name and callback method name. For the module name </w:t>
-      </w:r>
-      <w:proofErr w:type="gramStart"/>
-      <w:r>
-        <w:t>‘</w:t>
-      </w:r>
-      <w:proofErr w:type="spellStart"/>
-      <w:r>
-        <w:t>s</w:t>
-      </w:r>
-      <w:r>
-        <w:t>elf.getName</w:t>
-      </w:r>
-      <w:proofErr w:type="spellEnd"/>
-      <w:r>
-        <w:t>(</w:t>
-      </w:r>
-      <w:proofErr w:type="gramEnd"/>
-      <w:r>
-        <w:t>)</w:t>
-      </w:r>
-      <w:r>
-        <w:t xml:space="preserve">’ is used which is </w:t>
-      </w:r>
-      <w:r>
-        <w:t xml:space="preserve">the name of the </w:t>
-      </w:r>
-      <w:proofErr w:type="spellStart"/>
-      <w:r>
-        <w:t>MyClass</w:t>
-      </w:r>
-      <w:proofErr w:type="spellEnd"/>
-      <w:r>
-        <w:t xml:space="preserve"> class. This class is already registered as a module to the broker by the </w:t>
-      </w:r>
-      <w:proofErr w:type="spellStart"/>
-      <w:r>
-        <w:t>NAOqi</w:t>
-      </w:r>
-      <w:proofErr w:type="spellEnd"/>
-      <w:r>
-        <w:t xml:space="preserve"> framework. This is done for example in the standard ‘</w:t>
-      </w:r>
-      <w:r>
-        <w:t xml:space="preserve">Speech </w:t>
-      </w:r>
-      <w:proofErr w:type="spellStart"/>
-      <w:r>
-        <w:t>Reco</w:t>
-      </w:r>
-      <w:proofErr w:type="spellEnd"/>
-      <w:r>
-        <w:t>.</w:t>
-      </w:r>
-      <w:r>
-        <w:t xml:space="preserve">’ </w:t>
-      </w:r>
-      <w:proofErr w:type="gramStart"/>
-      <w:r>
-        <w:t>box which</w:t>
-      </w:r>
-      <w:proofErr w:type="gramEnd"/>
-      <w:r>
-        <w:t xml:space="preserve"> subscribes to the ‘</w:t>
-      </w:r>
-      <w:proofErr w:type="spellStart"/>
-      <w:r>
-        <w:t>WordRecognized</w:t>
-      </w:r>
-      <w:proofErr w:type="spellEnd"/>
-      <w:r>
-        <w:t xml:space="preserve">’ event. When more events are needed it is convenient to have more classes with callback functions. One can simply add these classes but then these have to be also registered as a module. As this is not done automatically for these new </w:t>
-      </w:r>
-      <w:proofErr w:type="gramStart"/>
-      <w:r>
-        <w:t>classes  this</w:t>
-      </w:r>
-      <w:proofErr w:type="gramEnd"/>
-      <w:r>
-        <w:t xml:space="preserve"> has to be done by calling ’</w:t>
-      </w:r>
-      <w:r>
-        <w:t xml:space="preserve"> </w:t>
-      </w:r>
-      <w:proofErr w:type="spellStart"/>
-      <w:r>
-        <w:t>ALModule</w:t>
-      </w:r>
-      <w:proofErr w:type="spellEnd"/>
-      <w:r>
-        <w:t>.__</w:t>
-      </w:r>
-      <w:proofErr w:type="spellStart"/>
-      <w:r>
-        <w:t>init</w:t>
-      </w:r>
-      <w:proofErr w:type="spellEnd"/>
-      <w:r>
-        <w:t>__()</w:t>
-      </w:r>
-      <w:r>
-        <w:t xml:space="preserve"> in the ‘__</w:t>
-      </w:r>
-      <w:proofErr w:type="spellStart"/>
-      <w:r>
-        <w:t>init</w:t>
-      </w:r>
-      <w:proofErr w:type="spellEnd"/>
-      <w:r>
-        <w:t>__()’ constructor of these classes.</w:t>
-      </w:r>
-      <w:r>
-        <w:t>.</w:t>
-      </w:r>
-      <w:r>
-        <w:t xml:space="preserve"> It is important that before ending the </w:t>
-      </w:r>
-      <w:proofErr w:type="gramStart"/>
-      <w:r>
-        <w:t>exit(</w:t>
-      </w:r>
-      <w:proofErr w:type="gramEnd"/>
-      <w:r>
-        <w:t xml:space="preserve">) function of these modules is called. Otherwise </w:t>
-      </w:r>
-      <w:r>
-        <w:t xml:space="preserve">the next time </w:t>
-      </w:r>
-      <w:proofErr w:type="spellStart"/>
-      <w:r>
-        <w:t>ALModule</w:t>
-      </w:r>
-      <w:proofErr w:type="spellEnd"/>
-      <w:proofErr w:type="gramStart"/>
-      <w:r>
-        <w:t>._</w:t>
-      </w:r>
-      <w:proofErr w:type="gramEnd"/>
-      <w:r>
-        <w:t>_</w:t>
-      </w:r>
-      <w:proofErr w:type="spellStart"/>
-      <w:r>
-        <w:t>init</w:t>
-      </w:r>
-      <w:proofErr w:type="spellEnd"/>
-      <w:r>
-        <w:t>__(self, name) will fail because the modules are already registered!</w:t>
-      </w:r>
-    </w:p>
-    <w:p>
-      <w:pPr>
-        <w:pStyle w:val="ListParagraph"/>
-        <w:numPr>
-          <w:ilvl w:val="0"/>
-          <w:numId w:val="5"/>
-        </w:numPr>
-      </w:pPr>
-      <w:r>
-        <w:t xml:space="preserve">With drawing a connection: </w:t>
-      </w:r>
-      <w:r>
-        <w:t>Another possibility is to use the event selector in the GUI and make a connection between the event and a</w:t>
-      </w:r>
-      <w:r>
-        <w:t>n</w:t>
-      </w:r>
-      <w:r>
-        <w:t xml:space="preserve"> </w:t>
-      </w:r>
-      <w:r>
-        <w:t xml:space="preserve">input related to a </w:t>
-      </w:r>
-      <w:r>
-        <w:t xml:space="preserve">method in </w:t>
-      </w:r>
-      <w:proofErr w:type="spellStart"/>
-      <w:r>
-        <w:t>MyClass</w:t>
-      </w:r>
-      <w:proofErr w:type="spellEnd"/>
-      <w:r>
-        <w:t>.</w:t>
-      </w:r>
-      <w:r>
-        <w:t xml:space="preserve"> </w:t>
-      </w:r>
-      <w:proofErr w:type="gramStart"/>
-      <w:r>
-        <w:t xml:space="preserve">The underlying event </w:t>
-      </w:r>
-      <w:r>
-        <w:t xml:space="preserve">subscription </w:t>
-      </w:r>
-      <w:r>
-        <w:t xml:space="preserve">mechanism is configured </w:t>
-      </w:r>
-      <w:r>
-        <w:t>by</w:t>
-      </w:r>
-      <w:r>
-        <w:t xml:space="preserve"> </w:t>
-      </w:r>
-      <w:proofErr w:type="spellStart"/>
-      <w:r>
-        <w:t>Choregraphe</w:t>
-      </w:r>
-      <w:proofErr w:type="spellEnd"/>
-      <w:r>
-        <w:t xml:space="preserve"> when connecting two boxes</w:t>
-      </w:r>
-      <w:proofErr w:type="gramEnd"/>
-      <w:r>
-        <w:t>.</w:t>
-      </w:r>
-      <w:r>
-        <w:t xml:space="preserve"> This is used for example in the standard box ‘</w:t>
-      </w:r>
-      <w:proofErr w:type="spellStart"/>
-      <w:r>
-        <w:t>Bumbers</w:t>
-      </w:r>
-      <w:proofErr w:type="spellEnd"/>
-      <w:r>
-        <w:t>’ connected to the ‘Left/</w:t>
-      </w:r>
-      <w:proofErr w:type="spellStart"/>
-      <w:r>
-        <w:t>RightBumperPressed</w:t>
-      </w:r>
-      <w:proofErr w:type="spellEnd"/>
-      <w:r>
-        <w:t>’ events.</w:t>
       </w:r>
     </w:p>
     <w:p>
@@ -1697,7 +1702,7 @@
       <w:pPr>
         <w:pStyle w:val="Heading2"/>
       </w:pPr>
-      <w:bookmarkStart w:id="3" w:name="_Toc312491435"/>
+      <w:bookmarkStart w:id="4" w:name="_Toc312491435"/>
       <w:r>
         <w:t xml:space="preserve">On the </w:t>
       </w:r>
@@ -1712,7 +1717,7 @@
       <w:r>
         <w:t>SSH connection</w:t>
       </w:r>
-      <w:bookmarkEnd w:id="3"/>
+      <w:bookmarkEnd w:id="4"/>
     </w:p>
     <w:p>
       <w:r>
@@ -1967,9 +1972,21 @@
       <w:r>
         <w:t xml:space="preserve"> has to be created which connects to the main broker.</w:t>
       </w:r>
-      <w:r>
-        <w:br/>
-      </w:r>
+    </w:p>
+    <w:p>
+      <w:pPr>
+        <w:pStyle w:val="Heading2"/>
+      </w:pPr>
+      <w:proofErr w:type="spellStart"/>
+      <w:r>
+        <w:t>Choregraphe</w:t>
+      </w:r>
+      <w:proofErr w:type="spellEnd"/>
+      <w:r>
+        <w:t xml:space="preserve"> Python script versus standalone Python script</w:t>
+      </w:r>
+    </w:p>
+    <w:p>
       <w:r>
         <w:t xml:space="preserve">When transferring this </w:t>
       </w:r>
@@ -1979,8 +1996,6 @@
       <w:r>
         <w:t xml:space="preserve"> to </w:t>
       </w:r>
-      <w:bookmarkStart w:id="4" w:name="_GoBack"/>
-      <w:bookmarkEnd w:id="4"/>
       <w:r>
         <w:t xml:space="preserve">a </w:t>
       </w:r>
@@ -2008,13 +2023,102 @@
         </w:numPr>
       </w:pPr>
       <w:r>
-        <w:t xml:space="preserve">The main function </w:t>
-      </w:r>
-      <w:r>
-        <w:t xml:space="preserve">of the standalone script </w:t>
-      </w:r>
-      <w:r>
-        <w:t xml:space="preserve">has to be moved to </w:t>
+        <w:t xml:space="preserve">In </w:t>
+      </w:r>
+      <w:proofErr w:type="spellStart"/>
+      <w:r>
+        <w:t>Choregraphe</w:t>
+      </w:r>
+      <w:proofErr w:type="spellEnd"/>
+      <w:r>
+        <w:t xml:space="preserve"> the Python script runs in</w:t>
+      </w:r>
+      <w:r>
+        <w:t xml:space="preserve"> the </w:t>
+      </w:r>
+      <w:proofErr w:type="spellStart"/>
+      <w:r>
+        <w:t>NAOqi</w:t>
+      </w:r>
+      <w:proofErr w:type="spellEnd"/>
+      <w:r>
+        <w:t xml:space="preserve"> framework. This means</w:t>
+      </w:r>
+      <w:r>
+        <w:t xml:space="preserve"> that </w:t>
+      </w:r>
+      <w:proofErr w:type="gramStart"/>
+      <w:r>
+        <w:t>‘</w:t>
+      </w:r>
+      <w:proofErr w:type="spellStart"/>
+      <w:r>
+        <w:t>MyClass</w:t>
+      </w:r>
+      <w:proofErr w:type="spellEnd"/>
+      <w:r>
+        <w:t>(</w:t>
+      </w:r>
+      <w:proofErr w:type="spellStart"/>
+      <w:proofErr w:type="gramEnd"/>
+      <w:r>
+        <w:t>GeneratedClass</w:t>
+      </w:r>
+      <w:proofErr w:type="spellEnd"/>
+      <w:r>
+        <w:t>)</w:t>
+      </w:r>
+      <w:r>
+        <w:t xml:space="preserve">’ is instantiated automatically by the </w:t>
+      </w:r>
+      <w:proofErr w:type="spellStart"/>
+      <w:r>
+        <w:t>NAOqi</w:t>
+      </w:r>
+      <w:proofErr w:type="spellEnd"/>
+      <w:r>
+        <w:t xml:space="preserve"> process. The __</w:t>
+      </w:r>
+      <w:proofErr w:type="spellStart"/>
+      <w:r>
+        <w:t>init</w:t>
+      </w:r>
+      <w:proofErr w:type="spellEnd"/>
+      <w:r>
+        <w:t>__() meth</w:t>
+      </w:r>
+      <w:r>
+        <w:t>od is the constructor and will b</w:t>
+      </w:r>
+      <w:r>
+        <w:t>e called.  The standard methods like ‘</w:t>
+      </w:r>
+      <w:proofErr w:type="spellStart"/>
+      <w:r>
+        <w:t>onInput_onStart</w:t>
+      </w:r>
+      <w:proofErr w:type="spellEnd"/>
+      <w:r>
+        <w:t xml:space="preserve"> ()’ and ‘</w:t>
+      </w:r>
+      <w:proofErr w:type="spellStart"/>
+      <w:r>
+        <w:t>onUnload</w:t>
+      </w:r>
+      <w:proofErr w:type="spellEnd"/>
+      <w:r>
+        <w:t xml:space="preserve"> ()’ are being called as separate threads in </w:t>
+      </w:r>
+      <w:r>
+        <w:t xml:space="preserve">the </w:t>
+      </w:r>
+      <w:proofErr w:type="spellStart"/>
+      <w:r>
+        <w:t>NAOqi</w:t>
+      </w:r>
+      <w:proofErr w:type="spellEnd"/>
+      <w:r>
+        <w:t xml:space="preserve"> process. This means that when for example ‘</w:t>
       </w:r>
       <w:proofErr w:type="spellStart"/>
       <w:r>
@@ -2030,10 +2134,106 @@
       </w:r>
       <w:proofErr w:type="gramEnd"/>
       <w:r>
-        <w:t>)</w:t>
-      </w:r>
-      <w:r>
-        <w:t>.</w:t>
+        <w:t xml:space="preserve">)’ is triggered, a separate thread will start. This thread must also be stopped in a defined way. This can be done by setting a </w:t>
+      </w:r>
+      <w:proofErr w:type="spellStart"/>
+      <w:r>
+        <w:t>boolean</w:t>
+      </w:r>
+      <w:proofErr w:type="spellEnd"/>
+      <w:r>
+        <w:t xml:space="preserve"> ‘</w:t>
+      </w:r>
+      <w:proofErr w:type="spellStart"/>
+      <w:r>
+        <w:t>self.bIsRunning</w:t>
+      </w:r>
+      <w:proofErr w:type="spellEnd"/>
+      <w:r>
+        <w:t xml:space="preserve">’ to False in the </w:t>
+      </w:r>
+      <w:proofErr w:type="gramStart"/>
+      <w:r>
+        <w:t>‘</w:t>
+      </w:r>
+      <w:proofErr w:type="spellStart"/>
+      <w:r>
+        <w:t>onUnload</w:t>
+      </w:r>
+      <w:proofErr w:type="spellEnd"/>
+      <w:r>
+        <w:t>(</w:t>
+      </w:r>
+      <w:proofErr w:type="gramEnd"/>
+      <w:r>
+        <w:t>)’ method. The ‘</w:t>
+      </w:r>
+      <w:proofErr w:type="spellStart"/>
+      <w:r>
+        <w:t>onUnload</w:t>
+      </w:r>
+      <w:proofErr w:type="spellEnd"/>
+      <w:r>
+        <w:t xml:space="preserve"> </w:t>
+      </w:r>
+      <w:r>
+        <w:t xml:space="preserve">()’ method </w:t>
+      </w:r>
+      <w:r>
+        <w:t xml:space="preserve">will be called when the </w:t>
+      </w:r>
+      <w:proofErr w:type="spellStart"/>
+      <w:r>
+        <w:t>onInput_</w:t>
+      </w:r>
+      <w:proofErr w:type="gramStart"/>
+      <w:r>
+        <w:t>onStart</w:t>
+      </w:r>
+      <w:proofErr w:type="spellEnd"/>
+      <w:r>
+        <w:t>(</w:t>
+      </w:r>
+      <w:proofErr w:type="gramEnd"/>
+      <w:r>
+        <w:t xml:space="preserve">) thread ends or when the behavior is stopped. The behavior can be stopped in </w:t>
+      </w:r>
+      <w:proofErr w:type="spellStart"/>
+      <w:r>
+        <w:t>Choregraphe</w:t>
+      </w:r>
+      <w:proofErr w:type="spellEnd"/>
+      <w:r>
+        <w:t xml:space="preserve"> using the red 'Stop' button, or by using the 'Run Behavior' box and activating the '</w:t>
+      </w:r>
+      <w:proofErr w:type="spellStart"/>
+      <w:r>
+        <w:t>onStop</w:t>
+      </w:r>
+      <w:proofErr w:type="spellEnd"/>
+      <w:r>
+        <w:t xml:space="preserve">' input. In Python this means the </w:t>
+      </w:r>
+      <w:proofErr w:type="spellStart"/>
+      <w:r>
+        <w:t>ALBehaviorManager</w:t>
+      </w:r>
+      <w:proofErr w:type="spellEnd"/>
+      <w:r>
+        <w:t xml:space="preserve"> method </w:t>
+      </w:r>
+      <w:proofErr w:type="spellStart"/>
+      <w:proofErr w:type="gramStart"/>
+      <w:r>
+        <w:t>stopBehavior</w:t>
+      </w:r>
+      <w:proofErr w:type="spellEnd"/>
+      <w:r>
+        <w:t>(</w:t>
+      </w:r>
+      <w:proofErr w:type="gramEnd"/>
+      <w:r>
+        <w:t>) is called.</w:t>
       </w:r>
     </w:p>
     <w:p>
@@ -2045,21 +2245,75 @@
         </w:numPr>
       </w:pPr>
       <w:r>
-        <w:t xml:space="preserve">Put initialization code in </w:t>
-      </w:r>
-      <w:r>
-        <w:t>__</w:t>
-      </w:r>
-      <w:proofErr w:type="spellStart"/>
-      <w:r>
-        <w:t>init</w:t>
-      </w:r>
-      <w:proofErr w:type="spellEnd"/>
-      <w:r>
-        <w:t>__</w:t>
-      </w:r>
-      <w:r>
-        <w:t>(). This function is the constructor and will automatically be called.</w:t>
+        <w:t>The Python st</w:t>
+      </w:r>
+      <w:r>
+        <w:t xml:space="preserve">andalone script is not started by the </w:t>
+      </w:r>
+      <w:proofErr w:type="spellStart"/>
+      <w:r>
+        <w:t>NAOqi</w:t>
+      </w:r>
+      <w:proofErr w:type="spellEnd"/>
+      <w:r>
+        <w:t xml:space="preserve"> framework but contains a </w:t>
+      </w:r>
+      <w:proofErr w:type="gramStart"/>
+      <w:r>
+        <w:t>main(</w:t>
+      </w:r>
+      <w:proofErr w:type="gramEnd"/>
+      <w:r>
+        <w:t xml:space="preserve">) function. To </w:t>
+      </w:r>
+      <w:r>
+        <w:t>be compatible with a</w:t>
+      </w:r>
+      <w:r>
+        <w:t xml:space="preserve"> </w:t>
+      </w:r>
+      <w:proofErr w:type="spellStart"/>
+      <w:r>
+        <w:t>Choregraphe</w:t>
+      </w:r>
+      <w:proofErr w:type="spellEnd"/>
+      <w:r>
+        <w:t xml:space="preserve"> Python script it is convenient to still </w:t>
+      </w:r>
+      <w:r>
+        <w:t xml:space="preserve">define </w:t>
+      </w:r>
+      <w:proofErr w:type="gramStart"/>
+      <w:r>
+        <w:t>‘</w:t>
+      </w:r>
+      <w:proofErr w:type="spellStart"/>
+      <w:r>
+        <w:t>MyClass</w:t>
+      </w:r>
+      <w:proofErr w:type="spellEnd"/>
+      <w:r>
+        <w:t>(</w:t>
+      </w:r>
+      <w:proofErr w:type="spellStart"/>
+      <w:proofErr w:type="gramEnd"/>
+      <w:r>
+        <w:t>GeneratedClass</w:t>
+      </w:r>
+      <w:proofErr w:type="spellEnd"/>
+      <w:r>
+        <w:t>)</w:t>
+      </w:r>
+      <w:r>
+        <w:t xml:space="preserve">’ and in the main() function use the methods as used in </w:t>
+      </w:r>
+      <w:proofErr w:type="spellStart"/>
+      <w:r>
+        <w:t>Choregraphe</w:t>
+      </w:r>
+      <w:proofErr w:type="spellEnd"/>
+      <w:r>
+        <w:t>.</w:t>
       </w:r>
     </w:p>
     <w:p>
@@ -2071,12 +2325,40 @@
         </w:numPr>
       </w:pPr>
       <w:r>
-        <w:t xml:space="preserve">Make sure to put cleanup code in </w:t>
-      </w:r>
-      <w:proofErr w:type="spellStart"/>
+        <w:t>Put the main code in ‘</w:t>
+      </w:r>
+      <w:proofErr w:type="spellStart"/>
+      <w:r>
+        <w:t>onInput_</w:t>
+      </w:r>
       <w:proofErr w:type="gramStart"/>
       <w:r>
-        <w:t>onUnload</w:t>
+        <w:t>onStart</w:t>
+      </w:r>
+      <w:proofErr w:type="spellEnd"/>
+      <w:r>
+        <w:t>(</w:t>
+      </w:r>
+      <w:proofErr w:type="gramEnd"/>
+      <w:r>
+        <w:t xml:space="preserve">)’. This means that the </w:t>
+      </w:r>
+      <w:r>
+        <w:t xml:space="preserve">main function </w:t>
+      </w:r>
+      <w:r>
+        <w:t xml:space="preserve">of the standalone script </w:t>
+      </w:r>
+      <w:r>
+        <w:t xml:space="preserve">has to be moved to </w:t>
+      </w:r>
+      <w:proofErr w:type="spellStart"/>
+      <w:r>
+        <w:t>onInput_</w:t>
+      </w:r>
+      <w:proofErr w:type="gramStart"/>
+      <w:r>
+        <w:t>onStart</w:t>
       </w:r>
       <w:proofErr w:type="spellEnd"/>
       <w:r>
@@ -2099,161 +2381,21 @@
         </w:numPr>
       </w:pPr>
       <w:r>
-        <w:t xml:space="preserve">Important to note is </w:t>
-      </w:r>
-      <w:r>
-        <w:t xml:space="preserve">that in the </w:t>
-      </w:r>
-      <w:proofErr w:type="spellStart"/>
-      <w:r>
-        <w:t>NAOqi</w:t>
-      </w:r>
-      <w:proofErr w:type="spellEnd"/>
-      <w:r>
-        <w:t xml:space="preserve"> framework methods like </w:t>
-      </w:r>
-      <w:r>
-        <w:t xml:space="preserve"> </w:t>
-      </w:r>
+        <w:t xml:space="preserve">Print statements will not show but if needed can be replaced with </w:t>
+      </w:r>
+      <w:proofErr w:type="gramStart"/>
       <w:r>
         <w:t>‘</w:t>
       </w:r>
-      <w:proofErr w:type="spellStart"/>
-      <w:r>
-        <w:t>onInput_onStart</w:t>
-      </w:r>
-      <w:proofErr w:type="spellEnd"/>
-      <w:r>
-        <w:t xml:space="preserve"> ()’ and ‘</w:t>
-      </w:r>
-      <w:proofErr w:type="spellStart"/>
-      <w:r>
-        <w:t>onUnload</w:t>
-      </w:r>
-      <w:proofErr w:type="spellEnd"/>
-      <w:r>
-        <w:t xml:space="preserve"> ()’ </w:t>
-      </w:r>
-      <w:r>
-        <w:t>will run as separate threads. This means that when for example ‘</w:t>
-      </w:r>
-      <w:proofErr w:type="spellStart"/>
-      <w:r>
-        <w:t>onInput_</w:t>
-      </w:r>
-      <w:proofErr w:type="gramStart"/>
-      <w:r>
-        <w:t>onStart</w:t>
-      </w:r>
-      <w:proofErr w:type="spellEnd"/>
+      <w:r>
+        <w:t>self.logger.info</w:t>
+      </w:r>
       <w:r>
         <w:t>(</w:t>
       </w:r>
       <w:proofErr w:type="gramEnd"/>
       <w:r>
-        <w:t xml:space="preserve">)’ is triggered, a separate thread will start. This thread must also be stopped in a defined way. This can be done by setting a </w:t>
-      </w:r>
-      <w:proofErr w:type="spellStart"/>
-      <w:r>
-        <w:t>boolean</w:t>
-      </w:r>
-      <w:proofErr w:type="spellEnd"/>
-      <w:r>
-        <w:t xml:space="preserve"> ‘</w:t>
-      </w:r>
-      <w:proofErr w:type="spellStart"/>
-      <w:r>
-        <w:t>self.bIsRunning</w:t>
-      </w:r>
-      <w:proofErr w:type="spellEnd"/>
-      <w:r>
-        <w:t xml:space="preserve">’ to False in the </w:t>
-      </w:r>
-      <w:proofErr w:type="gramStart"/>
-      <w:r>
-        <w:t>‘</w:t>
-      </w:r>
-      <w:proofErr w:type="spellStart"/>
-      <w:r>
-        <w:t>onUnload</w:t>
-      </w:r>
-      <w:proofErr w:type="spellEnd"/>
-      <w:r>
-        <w:t>(</w:t>
-      </w:r>
-      <w:proofErr w:type="gramEnd"/>
-      <w:r>
-        <w:t>)’ method. The ‘</w:t>
-      </w:r>
-      <w:proofErr w:type="spellStart"/>
-      <w:r>
-        <w:t>onUnload</w:t>
-      </w:r>
-      <w:proofErr w:type="spellEnd"/>
-      <w:r>
-        <w:t xml:space="preserve"> </w:t>
-      </w:r>
-      <w:r>
-        <w:t xml:space="preserve">()’ method </w:t>
-      </w:r>
-      <w:r>
-        <w:t xml:space="preserve">will be called when the </w:t>
-      </w:r>
-      <w:proofErr w:type="spellStart"/>
-      <w:r>
-        <w:t>onInput_</w:t>
-      </w:r>
-      <w:proofErr w:type="gramStart"/>
-      <w:r>
-        <w:t>onStart</w:t>
-      </w:r>
-      <w:proofErr w:type="spellEnd"/>
-      <w:r>
-        <w:t>(</w:t>
-      </w:r>
-      <w:proofErr w:type="gramEnd"/>
-      <w:r>
-        <w:t xml:space="preserve">) thread ends or when the behavior is stopped. The behavior can be stopped in </w:t>
-      </w:r>
-      <w:proofErr w:type="spellStart"/>
-      <w:r>
-        <w:t>Choregraphe</w:t>
-      </w:r>
-      <w:proofErr w:type="spellEnd"/>
-      <w:r>
-        <w:t xml:space="preserve"> using the red 'Stop' button, or by using the 'Run Behavior' box and activating the '</w:t>
-      </w:r>
-      <w:proofErr w:type="spellStart"/>
-      <w:r>
-        <w:t>onStop</w:t>
-      </w:r>
-      <w:proofErr w:type="spellEnd"/>
-      <w:r>
-        <w:t xml:space="preserve">' input. In Python this means the </w:t>
-      </w:r>
-      <w:proofErr w:type="spellStart"/>
-      <w:r>
-        <w:t>ALBehaviorManager</w:t>
-      </w:r>
-      <w:proofErr w:type="spellEnd"/>
-      <w:r>
-        <w:t xml:space="preserve"> method </w:t>
-      </w:r>
-      <w:proofErr w:type="spellStart"/>
-      <w:proofErr w:type="gramStart"/>
-      <w:r>
-        <w:t>stopBehavior</w:t>
-      </w:r>
-      <w:proofErr w:type="spellEnd"/>
-      <w:r>
-        <w:t>(</w:t>
-      </w:r>
-      <w:proofErr w:type="gramEnd"/>
-      <w:r>
-        <w:t>) is called.</w:t>
-      </w:r>
-      <w:r>
-        <w:t xml:space="preserve"> </w:t>
+        <w:t>)’.</w:t>
       </w:r>
     </w:p>
     <w:p>
@@ -2265,21 +2407,58 @@
         </w:numPr>
       </w:pPr>
       <w:r>
-        <w:t xml:space="preserve">Print statements will not show but if needed can be replaced with </w:t>
-      </w:r>
+        <w:t xml:space="preserve">In </w:t>
+      </w:r>
+      <w:proofErr w:type="spellStart"/>
+      <w:r>
+        <w:t>Choregraphe</w:t>
+      </w:r>
+      <w:proofErr w:type="spellEnd"/>
+      <w:r>
+        <w:t xml:space="preserve">, events </w:t>
+      </w:r>
+      <w:r>
+        <w:t>can</w:t>
+      </w:r>
+      <w:r>
+        <w:t xml:space="preserve"> simply </w:t>
+      </w:r>
+      <w:r>
+        <w:t xml:space="preserve">be </w:t>
+      </w:r>
+      <w:r>
+        <w:t xml:space="preserve">connected </w:t>
+      </w:r>
+      <w:r>
+        <w:t xml:space="preserve">to an input </w:t>
+      </w:r>
+      <w:r>
+        <w:t xml:space="preserve">in the GUI. To make use of events in a </w:t>
+      </w:r>
+      <w:r>
+        <w:t xml:space="preserve">standalone </w:t>
+      </w:r>
+      <w:r>
+        <w:t>Python file</w:t>
+      </w:r>
+      <w:r>
+        <w:t xml:space="preserve"> one has </w:t>
+      </w:r>
+      <w:r>
+        <w:t xml:space="preserve">to use </w:t>
+      </w:r>
+      <w:proofErr w:type="spellStart"/>
       <w:proofErr w:type="gramStart"/>
       <w:r>
-        <w:t>‘</w:t>
-      </w:r>
-      <w:r>
-        <w:t>self.logger.info</w:t>
-      </w:r>
+        <w:t>subscribeToEvent</w:t>
+      </w:r>
+      <w:proofErr w:type="spellEnd"/>
       <w:r>
         <w:t>(</w:t>
       </w:r>
       <w:proofErr w:type="gramEnd"/>
       <w:r>
-        <w:t>)’.</w:t>
+        <w:t>) like described above.</w:t>
       </w:r>
     </w:p>
     <w:p>
@@ -2291,7 +2470,19 @@
         </w:numPr>
       </w:pPr>
       <w:r>
-        <w:t xml:space="preserve">In </w:t>
+        <w:t>There are two ways to let the box react on a event:</w:t>
+      </w:r>
+    </w:p>
+    <w:p>
+      <w:pPr>
+        <w:pStyle w:val="ListParagraph"/>
+        <w:numPr>
+          <w:ilvl w:val="1"/>
+          <w:numId w:val="4"/>
+        </w:numPr>
+      </w:pPr>
+      <w:r>
+        <w:t xml:space="preserve">By using the </w:t>
       </w:r>
       <w:proofErr w:type="spellStart"/>
       <w:r>
@@ -2299,41 +2490,77 @@
       </w:r>
       <w:proofErr w:type="spellEnd"/>
       <w:r>
-        <w:t xml:space="preserve">, events </w:t>
-      </w:r>
-      <w:r>
-        <w:t>can</w:t>
-      </w:r>
-      <w:r>
-        <w:t xml:space="preserve"> simply </w:t>
-      </w:r>
-      <w:r>
-        <w:t xml:space="preserve">be </w:t>
-      </w:r>
-      <w:r>
-        <w:t xml:space="preserve">connected </w:t>
-      </w:r>
-      <w:r>
-        <w:t xml:space="preserve">to an input </w:t>
-      </w:r>
-      <w:r>
-        <w:t xml:space="preserve">in the GUI. To make use of events in a </w:t>
-      </w:r>
-      <w:r>
-        <w:t xml:space="preserve">standalone </w:t>
-      </w:r>
-      <w:r>
-        <w:t>Python file</w:t>
-      </w:r>
-      <w:r>
-        <w:t xml:space="preserve"> one has </w:t>
-      </w:r>
-      <w:r>
-        <w:t xml:space="preserve">to use </w:t>
-      </w:r>
-      <w:proofErr w:type="spellStart"/>
+        <w:t xml:space="preserve"> GUI. Use the event selector in the GUI and make a connection between the event and an input related to a method in </w:t>
+      </w:r>
+      <w:proofErr w:type="spellStart"/>
+      <w:r>
+        <w:t>MyClass</w:t>
+      </w:r>
+      <w:proofErr w:type="spellEnd"/>
+      <w:r>
+        <w:t xml:space="preserve">. </w:t>
+      </w:r>
       <w:proofErr w:type="gramStart"/>
       <w:r>
+        <w:t xml:space="preserve">The underlying event subscription mechanism is configured by </w:t>
+      </w:r>
+      <w:proofErr w:type="spellStart"/>
+      <w:r>
+        <w:t>Choregraphe</w:t>
+      </w:r>
+      <w:proofErr w:type="spellEnd"/>
+      <w:r>
+        <w:t xml:space="preserve"> when connecting two boxes</w:t>
+      </w:r>
+      <w:proofErr w:type="gramEnd"/>
+      <w:r>
+        <w:t>. This is used for example in the standard box ‘</w:t>
+      </w:r>
+      <w:proofErr w:type="spellStart"/>
+      <w:r>
+        <w:t>Bumbers</w:t>
+      </w:r>
+      <w:proofErr w:type="spellEnd"/>
+      <w:r>
+        <w:t>’ connected to the ‘Left/</w:t>
+      </w:r>
+      <w:proofErr w:type="spellStart"/>
+      <w:r>
+        <w:t>RightBumperPressed</w:t>
+      </w:r>
+      <w:proofErr w:type="spellEnd"/>
+      <w:r>
+        <w:t>’ events.</w:t>
+      </w:r>
+    </w:p>
+    <w:p>
+      <w:pPr>
+        <w:pStyle w:val="ListParagraph"/>
+        <w:numPr>
+          <w:ilvl w:val="1"/>
+          <w:numId w:val="4"/>
+        </w:numPr>
+      </w:pPr>
+      <w:r>
+        <w:t xml:space="preserve">With Python code, both in a </w:t>
+      </w:r>
+      <w:proofErr w:type="spellStart"/>
+      <w:r>
+        <w:t>Choregraphe</w:t>
+      </w:r>
+      <w:proofErr w:type="spellEnd"/>
+      <w:r>
+        <w:t xml:space="preserve"> Python script as in a standalone Python script. </w:t>
+      </w:r>
+      <w:r>
+        <w:t xml:space="preserve">One can subscribe to an event and register a callback methods with </w:t>
+      </w:r>
+      <w:proofErr w:type="gramStart"/>
+      <w:r>
+        <w:t>‘</w:t>
+      </w:r>
+      <w:proofErr w:type="spellStart"/>
+      <w:r>
         <w:t>subscribeToEvent</w:t>
       </w:r>
       <w:proofErr w:type="spellEnd"/>
@@ -2342,7 +2569,184 @@
       </w:r>
       <w:proofErr w:type="gramEnd"/>
       <w:r>
-        <w:t>) like described above.</w:t>
+        <w:t xml:space="preserve">)’, specifying the module name and callback method name. </w:t>
+      </w:r>
+      <w:r>
+        <w:t xml:space="preserve">In a </w:t>
+      </w:r>
+      <w:proofErr w:type="spellStart"/>
+      <w:r>
+        <w:t>Choregraphe</w:t>
+      </w:r>
+      <w:proofErr w:type="spellEnd"/>
+      <w:r>
+        <w:t xml:space="preserve"> Python script the </w:t>
+      </w:r>
+      <w:proofErr w:type="spellStart"/>
+      <w:proofErr w:type="gramStart"/>
+      <w:r>
+        <w:t>MyClass</w:t>
+      </w:r>
+      <w:proofErr w:type="spellEnd"/>
+      <w:r>
+        <w:t xml:space="preserve">  class</w:t>
+      </w:r>
+      <w:proofErr w:type="gramEnd"/>
+      <w:r>
+        <w:t xml:space="preserve"> is already registered as module to the broker by the </w:t>
+      </w:r>
+      <w:proofErr w:type="spellStart"/>
+      <w:r>
+        <w:t>NAOqi</w:t>
+      </w:r>
+      <w:proofErr w:type="spellEnd"/>
+      <w:r>
+        <w:t xml:space="preserve"> framework. </w:t>
+      </w:r>
+      <w:r>
+        <w:t xml:space="preserve">For the module name </w:t>
+      </w:r>
+      <w:proofErr w:type="gramStart"/>
+      <w:r>
+        <w:t>‘</w:t>
+      </w:r>
+      <w:proofErr w:type="spellStart"/>
+      <w:r>
+        <w:t>s</w:t>
+      </w:r>
+      <w:r>
+        <w:t>elf.getName</w:t>
+      </w:r>
+      <w:proofErr w:type="spellEnd"/>
+      <w:r>
+        <w:t>(</w:t>
+      </w:r>
+      <w:proofErr w:type="gramEnd"/>
+      <w:r>
+        <w:t>)</w:t>
+      </w:r>
+      <w:r>
+        <w:t xml:space="preserve">’ is used which is the name of the </w:t>
+      </w:r>
+      <w:proofErr w:type="spellStart"/>
+      <w:r>
+        <w:t>MyClass</w:t>
+      </w:r>
+      <w:proofErr w:type="spellEnd"/>
+      <w:r>
+        <w:t xml:space="preserve"> class. This is done for example in the standard ‘</w:t>
+      </w:r>
+      <w:r>
+        <w:t xml:space="preserve">Speech </w:t>
+      </w:r>
+      <w:proofErr w:type="spellStart"/>
+      <w:r>
+        <w:t>Reco</w:t>
+      </w:r>
+      <w:proofErr w:type="spellEnd"/>
+      <w:r>
+        <w:t>.</w:t>
+      </w:r>
+      <w:r>
+        <w:t xml:space="preserve">’ </w:t>
+      </w:r>
+      <w:proofErr w:type="gramStart"/>
+      <w:r>
+        <w:t>box which</w:t>
+      </w:r>
+      <w:proofErr w:type="gramEnd"/>
+      <w:r>
+        <w:t xml:space="preserve"> subscribes to the ‘</w:t>
+      </w:r>
+      <w:proofErr w:type="spellStart"/>
+      <w:r>
+        <w:t>WordRecognized</w:t>
+      </w:r>
+      <w:proofErr w:type="spellEnd"/>
+      <w:r>
+        <w:t xml:space="preserve">’ event. </w:t>
+      </w:r>
+      <w:r>
+        <w:t xml:space="preserve">In a standalone Python script the class containing the callback method is not registered </w:t>
+      </w:r>
+      <w:r>
+        <w:t xml:space="preserve">as a module to the broker </w:t>
+      </w:r>
+      <w:r>
+        <w:t xml:space="preserve">yet so this has to be done. </w:t>
+      </w:r>
+      <w:r>
+        <w:t>This can be done by calling ’</w:t>
+      </w:r>
+      <w:r>
+        <w:t xml:space="preserve"> </w:t>
+      </w:r>
+      <w:proofErr w:type="spellStart"/>
+      <w:r>
+        <w:t>ALModule</w:t>
+      </w:r>
+      <w:proofErr w:type="spellEnd"/>
+      <w:proofErr w:type="gramStart"/>
+      <w:r>
+        <w:t>._</w:t>
+      </w:r>
+      <w:proofErr w:type="gramEnd"/>
+      <w:r>
+        <w:t>_</w:t>
+      </w:r>
+      <w:proofErr w:type="spellStart"/>
+      <w:r>
+        <w:t>init</w:t>
+      </w:r>
+      <w:proofErr w:type="spellEnd"/>
+      <w:r>
+        <w:t>__()</w:t>
+      </w:r>
+      <w:r>
+        <w:t xml:space="preserve"> in the ‘__</w:t>
+      </w:r>
+      <w:proofErr w:type="spellStart"/>
+      <w:r>
+        <w:t>init</w:t>
+      </w:r>
+      <w:proofErr w:type="spellEnd"/>
+      <w:r>
+        <w:t xml:space="preserve">__()’ constructor of such a class. </w:t>
+      </w:r>
+      <w:r>
+        <w:t xml:space="preserve">When more events are needed it is convenient to have more classes with callback functions. One can simply add these classes but then these have to be also registered as a module. It is important that before ending the </w:t>
+      </w:r>
+      <w:proofErr w:type="gramStart"/>
+      <w:r>
+        <w:t>exit(</w:t>
+      </w:r>
+      <w:proofErr w:type="gramEnd"/>
+      <w:r>
+        <w:t xml:space="preserve">) function of these modules is called. Otherwise </w:t>
+      </w:r>
+      <w:r>
+        <w:t xml:space="preserve">the next time </w:t>
+      </w:r>
+      <w:proofErr w:type="spellStart"/>
+      <w:r>
+        <w:t>ALModule</w:t>
+      </w:r>
+      <w:proofErr w:type="spellEnd"/>
+      <w:proofErr w:type="gramStart"/>
+      <w:r>
+        <w:t>._</w:t>
+      </w:r>
+      <w:proofErr w:type="gramEnd"/>
+      <w:r>
+        <w:t>_</w:t>
+      </w:r>
+      <w:proofErr w:type="spellStart"/>
+      <w:r>
+        <w:t>init</w:t>
+      </w:r>
+      <w:proofErr w:type="spellEnd"/>
+      <w:r>
+        <w:t>__(self, name) will fail because the modules are already registered!</w:t>
       </w:r>
     </w:p>
     <w:p>
@@ -2912,6 +3316,92 @@
     </w:lvl>
   </w:abstractNum>
   <w:abstractNum w:abstractNumId="1">
+    <w:nsid w:val="19306AD8"/>
+    <w:multiLevelType w:val="multilevel"/>
+    <w:tmpl w:val="C9927922"/>
+    <w:lvl w:ilvl="0">
+      <w:start w:val="1"/>
+      <w:numFmt w:val="decimal"/>
+      <w:lvlText w:val="%1"/>
+      <w:lvlJc w:val="left"/>
+      <w:pPr>
+        <w:ind w:left="432" w:hanging="432"/>
+      </w:pPr>
+    </w:lvl>
+    <w:lvl w:ilvl="1">
+      <w:start w:val="1"/>
+      <w:numFmt w:val="decimal"/>
+      <w:lvlText w:val="%1.%2"/>
+      <w:lvlJc w:val="left"/>
+      <w:pPr>
+        <w:ind w:left="576" w:hanging="576"/>
+      </w:pPr>
+    </w:lvl>
+    <w:lvl w:ilvl="2">
+      <w:start w:val="1"/>
+      <w:numFmt w:val="decimal"/>
+      <w:lvlText w:val="%1.%2.%3"/>
+      <w:lvlJc w:val="left"/>
+      <w:pPr>
+        <w:ind w:left="720" w:hanging="720"/>
+      </w:pPr>
+    </w:lvl>
+    <w:lvl w:ilvl="3">
+      <w:start w:val="1"/>
+      <w:numFmt w:val="decimal"/>
+      <w:lvlText w:val="%1.%2.%3.%4"/>
+      <w:lvlJc w:val="left"/>
+      <w:pPr>
+        <w:ind w:left="864" w:hanging="864"/>
+      </w:pPr>
+    </w:lvl>
+    <w:lvl w:ilvl="4">
+      <w:start w:val="1"/>
+      <w:numFmt w:val="decimal"/>
+      <w:lvlText w:val="%1.%2.%3.%4.%5"/>
+      <w:lvlJc w:val="left"/>
+      <w:pPr>
+        <w:ind w:left="1008" w:hanging="1008"/>
+      </w:pPr>
+    </w:lvl>
+    <w:lvl w:ilvl="5">
+      <w:start w:val="1"/>
+      <w:numFmt w:val="decimal"/>
+      <w:lvlText w:val="%1.%2.%3.%4.%5.%6"/>
+      <w:lvlJc w:val="left"/>
+      <w:pPr>
+        <w:ind w:left="1152" w:hanging="1152"/>
+      </w:pPr>
+    </w:lvl>
+    <w:lvl w:ilvl="6">
+      <w:start w:val="1"/>
+      <w:numFmt w:val="decimal"/>
+      <w:lvlText w:val="%1.%2.%3.%4.%5.%6.%7"/>
+      <w:lvlJc w:val="left"/>
+      <w:pPr>
+        <w:ind w:left="1296" w:hanging="1296"/>
+      </w:pPr>
+    </w:lvl>
+    <w:lvl w:ilvl="7">
+      <w:start w:val="1"/>
+      <w:numFmt w:val="decimal"/>
+      <w:lvlText w:val="%1.%2.%3.%4.%5.%6.%7.%8"/>
+      <w:lvlJc w:val="left"/>
+      <w:pPr>
+        <w:ind w:left="1440" w:hanging="1440"/>
+      </w:pPr>
+    </w:lvl>
+    <w:lvl w:ilvl="8">
+      <w:start w:val="1"/>
+      <w:numFmt w:val="decimal"/>
+      <w:lvlText w:val="%1.%2.%3.%4.%5.%6.%7.%8.%9"/>
+      <w:lvlJc w:val="left"/>
+      <w:pPr>
+        <w:ind w:left="1584" w:hanging="1584"/>
+      </w:pPr>
+    </w:lvl>
+  </w:abstractNum>
+  <w:abstractNum w:abstractNumId="2">
     <w:nsid w:val="202606CA"/>
     <w:multiLevelType w:val="hybridMultilevel"/>
     <w:tmpl w:val="3596254A"/>
@@ -3024,14 +3514,13 @@
       </w:rPr>
     </w:lvl>
   </w:abstractNum>
-  <w:abstractNum w:abstractNumId="2">
+  <w:abstractNum w:abstractNumId="3">
     <w:nsid w:val="251838CC"/>
     <w:multiLevelType w:val="hybridMultilevel"/>
-    <w:tmpl w:val="3988A2A4"/>
+    <w:tmpl w:val="821859DC"/>
     <w:lvl w:ilvl="0" w:tplc="756E5AD0">
       <w:start w:val="1"/>
       <w:numFmt w:val="decimal"/>
-      <w:pStyle w:val="Heading1"/>
       <w:lvlText w:val="%1."/>
       <w:lvlJc w:val="left"/>
       <w:pPr>
@@ -3111,7 +3600,179 @@
       </w:pPr>
     </w:lvl>
   </w:abstractNum>
-  <w:abstractNum w:abstractNumId="3">
+  <w:abstractNum w:abstractNumId="4">
+    <w:nsid w:val="397D1DF5"/>
+    <w:multiLevelType w:val="multilevel"/>
+    <w:tmpl w:val="DFA20DAA"/>
+    <w:lvl w:ilvl="0">
+      <w:start w:val="1"/>
+      <w:numFmt w:val="decimal"/>
+      <w:lvlText w:val="%1)"/>
+      <w:lvlJc w:val="left"/>
+      <w:pPr>
+        <w:ind w:left="360" w:hanging="360"/>
+      </w:pPr>
+    </w:lvl>
+    <w:lvl w:ilvl="1">
+      <w:start w:val="1"/>
+      <w:numFmt w:val="decimal"/>
+      <w:lvlText w:val="%1.%2."/>
+      <w:lvlJc w:val="left"/>
+      <w:pPr>
+        <w:ind w:left="1152" w:hanging="432"/>
+      </w:pPr>
+    </w:lvl>
+    <w:lvl w:ilvl="2">
+      <w:start w:val="1"/>
+      <w:numFmt w:val="decimal"/>
+      <w:lvlText w:val="%1.%2.%3."/>
+      <w:lvlJc w:val="left"/>
+      <w:pPr>
+        <w:ind w:left="1584" w:hanging="504"/>
+      </w:pPr>
+    </w:lvl>
+    <w:lvl w:ilvl="3">
+      <w:start w:val="1"/>
+      <w:numFmt w:val="decimal"/>
+      <w:lvlText w:val="%1.%2.%3.%4."/>
+      <w:lvlJc w:val="left"/>
+      <w:pPr>
+        <w:ind w:left="2088" w:hanging="648"/>
+      </w:pPr>
+    </w:lvl>
+    <w:lvl w:ilvl="4">
+      <w:start w:val="1"/>
+      <w:numFmt w:val="decimal"/>
+      <w:lvlText w:val="%1.%2.%3.%4.%5."/>
+      <w:lvlJc w:val="left"/>
+      <w:pPr>
+        <w:ind w:left="2592" w:hanging="792"/>
+      </w:pPr>
+    </w:lvl>
+    <w:lvl w:ilvl="5">
+      <w:start w:val="1"/>
+      <w:numFmt w:val="decimal"/>
+      <w:lvlText w:val="%1.%2.%3.%4.%5.%6."/>
+      <w:lvlJc w:val="left"/>
+      <w:pPr>
+        <w:ind w:left="3096" w:hanging="936"/>
+      </w:pPr>
+    </w:lvl>
+    <w:lvl w:ilvl="6">
+      <w:start w:val="1"/>
+      <w:numFmt w:val="decimal"/>
+      <w:lvlText w:val="%1.%2.%3.%4.%5.%6.%7."/>
+      <w:lvlJc w:val="left"/>
+      <w:pPr>
+        <w:ind w:left="3600" w:hanging="1080"/>
+      </w:pPr>
+    </w:lvl>
+    <w:lvl w:ilvl="7">
+      <w:start w:val="1"/>
+      <w:numFmt w:val="decimal"/>
+      <w:lvlText w:val="%1.%2.%3.%4.%5.%6.%7.%8."/>
+      <w:lvlJc w:val="left"/>
+      <w:pPr>
+        <w:ind w:left="4104" w:hanging="1224"/>
+      </w:pPr>
+    </w:lvl>
+    <w:lvl w:ilvl="8">
+      <w:start w:val="1"/>
+      <w:numFmt w:val="decimal"/>
+      <w:lvlText w:val="%1.%2.%3.%4.%5.%6.%7.%8.%9."/>
+      <w:lvlJc w:val="left"/>
+      <w:pPr>
+        <w:ind w:left="4680" w:hanging="1440"/>
+      </w:pPr>
+    </w:lvl>
+  </w:abstractNum>
+  <w:abstractNum w:abstractNumId="5">
+    <w:nsid w:val="42A8723B"/>
+    <w:multiLevelType w:val="multilevel"/>
+    <w:tmpl w:val="90A46768"/>
+    <w:lvl w:ilvl="0">
+      <w:start w:val="1"/>
+      <w:numFmt w:val="decimal"/>
+      <w:lvlText w:val="%1."/>
+      <w:lvlJc w:val="left"/>
+      <w:pPr>
+        <w:ind w:left="720" w:hanging="360"/>
+      </w:pPr>
+    </w:lvl>
+    <w:lvl w:ilvl="1">
+      <w:start w:val="1"/>
+      <w:numFmt w:val="decimal"/>
+      <w:lvlText w:val="%1.%2."/>
+      <w:lvlJc w:val="left"/>
+      <w:pPr>
+        <w:ind w:left="1152" w:hanging="432"/>
+      </w:pPr>
+    </w:lvl>
+    <w:lvl w:ilvl="2">
+      <w:start w:val="1"/>
+      <w:numFmt w:val="decimal"/>
+      <w:lvlText w:val="%1.%2.%3."/>
+      <w:lvlJc w:val="left"/>
+      <w:pPr>
+        <w:ind w:left="1584" w:hanging="504"/>
+      </w:pPr>
+    </w:lvl>
+    <w:lvl w:ilvl="3">
+      <w:start w:val="1"/>
+      <w:numFmt w:val="decimal"/>
+      <w:lvlText w:val="%1.%2.%3.%4."/>
+      <w:lvlJc w:val="left"/>
+      <w:pPr>
+        <w:ind w:left="2088" w:hanging="648"/>
+      </w:pPr>
+    </w:lvl>
+    <w:lvl w:ilvl="4">
+      <w:start w:val="1"/>
+      <w:numFmt w:val="decimal"/>
+      <w:lvlText w:val="%1.%2.%3.%4.%5."/>
+      <w:lvlJc w:val="left"/>
+      <w:pPr>
+        <w:ind w:left="2592" w:hanging="792"/>
+      </w:pPr>
+    </w:lvl>
+    <w:lvl w:ilvl="5">
+      <w:start w:val="1"/>
+      <w:numFmt w:val="decimal"/>
+      <w:lvlText w:val="%1.%2.%3.%4.%5.%6."/>
+      <w:lvlJc w:val="left"/>
+      <w:pPr>
+        <w:ind w:left="3096" w:hanging="936"/>
+      </w:pPr>
+    </w:lvl>
+    <w:lvl w:ilvl="6">
+      <w:start w:val="1"/>
+      <w:numFmt w:val="decimal"/>
+      <w:lvlText w:val="%1.%2.%3.%4.%5.%6.%7."/>
+      <w:lvlJc w:val="left"/>
+      <w:pPr>
+        <w:ind w:left="3600" w:hanging="1080"/>
+      </w:pPr>
+    </w:lvl>
+    <w:lvl w:ilvl="7">
+      <w:start w:val="1"/>
+      <w:numFmt w:val="decimal"/>
+      <w:lvlText w:val="%1.%2.%3.%4.%5.%6.%7.%8."/>
+      <w:lvlJc w:val="left"/>
+      <w:pPr>
+        <w:ind w:left="4104" w:hanging="1224"/>
+      </w:pPr>
+    </w:lvl>
+    <w:lvl w:ilvl="8">
+      <w:start w:val="1"/>
+      <w:numFmt w:val="decimal"/>
+      <w:lvlText w:val="%1.%2.%3.%4.%5.%6.%7.%8.%9."/>
+      <w:lvlJc w:val="left"/>
+      <w:pPr>
+        <w:ind w:left="4680" w:hanging="1440"/>
+      </w:pPr>
+    </w:lvl>
+  </w:abstractNum>
+  <w:abstractNum w:abstractNumId="6">
     <w:nsid w:val="48F81715"/>
     <w:multiLevelType w:val="hybridMultilevel"/>
     <w:tmpl w:val="840C5E2C"/>
@@ -3127,7 +3788,7 @@
         <w:rFonts w:ascii="Symbol" w:hAnsi="Symbol" w:hint="default"/>
       </w:rPr>
     </w:lvl>
-    <w:lvl w:ilvl="1" w:tplc="04090003" w:tentative="1">
+    <w:lvl w:ilvl="1" w:tplc="04090003">
       <w:start w:val="1"/>
       <w:numFmt w:val="bullet"/>
       <w:lvlText w:val="o"/>
@@ -3224,94 +3885,102 @@
       </w:rPr>
     </w:lvl>
   </w:abstractNum>
-  <w:abstractNum w:abstractNumId="4">
+  <w:abstractNum w:abstractNumId="7">
     <w:nsid w:val="557527C2"/>
     <w:multiLevelType w:val="multilevel"/>
-    <w:tmpl w:val="90A46768"/>
+    <w:tmpl w:val="6F3828F0"/>
     <w:lvl w:ilvl="0">
       <w:start w:val="1"/>
       <w:numFmt w:val="decimal"/>
-      <w:lvlText w:val="%1."/>
-      <w:lvlJc w:val="left"/>
-      <w:pPr>
-        <w:ind w:left="720" w:hanging="360"/>
+      <w:pStyle w:val="Heading1"/>
+      <w:lvlText w:val="%1"/>
+      <w:lvlJc w:val="left"/>
+      <w:pPr>
+        <w:ind w:left="432" w:hanging="432"/>
       </w:pPr>
     </w:lvl>
     <w:lvl w:ilvl="1">
       <w:start w:val="1"/>
       <w:numFmt w:val="decimal"/>
       <w:pStyle w:val="Heading2"/>
-      <w:lvlText w:val="%1.%2."/>
-      <w:lvlJc w:val="left"/>
-      <w:pPr>
-        <w:ind w:left="1152" w:hanging="432"/>
+      <w:lvlText w:val="%1.%2"/>
+      <w:lvlJc w:val="left"/>
+      <w:pPr>
+        <w:ind w:left="576" w:hanging="576"/>
       </w:pPr>
     </w:lvl>
     <w:lvl w:ilvl="2">
       <w:start w:val="1"/>
       <w:numFmt w:val="decimal"/>
-      <w:lvlText w:val="%1.%2.%3."/>
-      <w:lvlJc w:val="left"/>
-      <w:pPr>
-        <w:ind w:left="1584" w:hanging="504"/>
+      <w:pStyle w:val="Heading3"/>
+      <w:lvlText w:val="%1.%2.%3"/>
+      <w:lvlJc w:val="left"/>
+      <w:pPr>
+        <w:ind w:left="720" w:hanging="720"/>
       </w:pPr>
     </w:lvl>
     <w:lvl w:ilvl="3">
       <w:start w:val="1"/>
       <w:numFmt w:val="decimal"/>
-      <w:lvlText w:val="%1.%2.%3.%4."/>
-      <w:lvlJc w:val="left"/>
-      <w:pPr>
-        <w:ind w:left="2088" w:hanging="648"/>
+      <w:pStyle w:val="Heading4"/>
+      <w:lvlText w:val="%1.%2.%3.%4"/>
+      <w:lvlJc w:val="left"/>
+      <w:pPr>
+        <w:ind w:left="864" w:hanging="864"/>
       </w:pPr>
     </w:lvl>
     <w:lvl w:ilvl="4">
       <w:start w:val="1"/>
       <w:numFmt w:val="decimal"/>
-      <w:lvlText w:val="%1.%2.%3.%4.%5."/>
-      <w:lvlJc w:val="left"/>
-      <w:pPr>
-        <w:ind w:left="2592" w:hanging="792"/>
+      <w:pStyle w:val="Heading5"/>
+      <w:lvlText w:val="%1.%2.%3.%4.%5"/>
+      <w:lvlJc w:val="left"/>
+      <w:pPr>
+        <w:ind w:left="1008" w:hanging="1008"/>
       </w:pPr>
     </w:lvl>
     <w:lvl w:ilvl="5">
       <w:start w:val="1"/>
       <w:numFmt w:val="decimal"/>
-      <w:lvlText w:val="%1.%2.%3.%4.%5.%6."/>
-      <w:lvlJc w:val="left"/>
-      <w:pPr>
-        <w:ind w:left="3096" w:hanging="936"/>
+      <w:pStyle w:val="Heading6"/>
+      <w:lvlText w:val="%1.%2.%3.%4.%5.%6"/>
+      <w:lvlJc w:val="left"/>
+      <w:pPr>
+        <w:ind w:left="1152" w:hanging="1152"/>
       </w:pPr>
     </w:lvl>
     <w:lvl w:ilvl="6">
       <w:start w:val="1"/>
       <w:numFmt w:val="decimal"/>
-      <w:lvlText w:val="%1.%2.%3.%4.%5.%6.%7."/>
-      <w:lvlJc w:val="left"/>
-      <w:pPr>
-        <w:ind w:left="3600" w:hanging="1080"/>
+      <w:pStyle w:val="Heading7"/>
+      <w:lvlText w:val="%1.%2.%3.%4.%5.%6.%7"/>
+      <w:lvlJc w:val="left"/>
+      <w:pPr>
+        <w:ind w:left="1296" w:hanging="1296"/>
       </w:pPr>
     </w:lvl>
     <w:lvl w:ilvl="7">
       <w:start w:val="1"/>
       <w:numFmt w:val="decimal"/>
-      <w:lvlText w:val="%1.%2.%3.%4.%5.%6.%7.%8."/>
-      <w:lvlJc w:val="left"/>
-      <w:pPr>
-        <w:ind w:left="4104" w:hanging="1224"/>
+      <w:pStyle w:val="Heading8"/>
+      <w:lvlText w:val="%1.%2.%3.%4.%5.%6.%7.%8"/>
+      <w:lvlJc w:val="left"/>
+      <w:pPr>
+        <w:ind w:left="1440" w:hanging="1440"/>
       </w:pPr>
     </w:lvl>
     <w:lvl w:ilvl="8">
       <w:start w:val="1"/>
       <w:numFmt w:val="decimal"/>
-      <w:lvlText w:val="%1.%2.%3.%4.%5.%6.%7.%8.%9."/>
-      <w:lvlJc w:val="left"/>
-      <w:pPr>
-        <w:ind w:left="4680" w:hanging="1440"/>
+      <w:pStyle w:val="Heading9"/>
+      <w:lvlText w:val="%1.%2.%3.%4.%5.%6.%7.%8.%9"/>
+      <w:lvlJc w:val="left"/>
+      <w:pPr>
+        <w:ind w:left="1584" w:hanging="1584"/>
       </w:pPr>
     </w:lvl>
   </w:abstractNum>
-  <w:abstractNum w:abstractNumId="5">
+  <w:abstractNum w:abstractNumId="8">
     <w:nsid w:val="613E46DF"/>
     <w:multiLevelType w:val="hybridMultilevel"/>
     <w:tmpl w:val="19949006"/>
@@ -3424,7 +4093,120 @@
       </w:rPr>
     </w:lvl>
   </w:abstractNum>
-  <w:abstractNum w:abstractNumId="6">
+  <w:abstractNum w:abstractNumId="9">
+    <w:nsid w:val="62E53CA7"/>
+    <w:multiLevelType w:val="hybridMultilevel"/>
+    <w:tmpl w:val="1DA0D4DA"/>
+    <w:lvl w:ilvl="0" w:tplc="04090001">
+      <w:start w:val="1"/>
+      <w:numFmt w:val="bullet"/>
+      <w:lvlText w:val=""/>
+      <w:lvlJc w:val="left"/>
+      <w:pPr>
+        <w:ind w:left="720" w:hanging="360"/>
+      </w:pPr>
+      <w:rPr>
+        <w:rFonts w:ascii="Symbol" w:hAnsi="Symbol" w:hint="default"/>
+      </w:rPr>
+    </w:lvl>
+    <w:lvl w:ilvl="1" w:tplc="04090003" w:tentative="1">
+      <w:start w:val="1"/>
+      <w:numFmt w:val="bullet"/>
+      <w:lvlText w:val="o"/>
+      <w:lvlJc w:val="left"/>
+      <w:pPr>
+        <w:ind w:left="1440" w:hanging="360"/>
+      </w:pPr>
+      <w:rPr>
+        <w:rFonts w:ascii="Courier New" w:hAnsi="Courier New" w:hint="default"/>
+      </w:rPr>
+    </w:lvl>
+    <w:lvl w:ilvl="2" w:tplc="04090005" w:tentative="1">
+      <w:start w:val="1"/>
+      <w:numFmt w:val="bullet"/>
+      <w:lvlText w:val=""/>
+      <w:lvlJc w:val="left"/>
+      <w:pPr>
+        <w:ind w:left="2160" w:hanging="360"/>
+      </w:pPr>
+      <w:rPr>
+        <w:rFonts w:ascii="Wingdings" w:hAnsi="Wingdings" w:hint="default"/>
+      </w:rPr>
+    </w:lvl>
+    <w:lvl w:ilvl="3" w:tplc="04090001" w:tentative="1">
+      <w:start w:val="1"/>
+      <w:numFmt w:val="bullet"/>
+      <w:lvlText w:val=""/>
+      <w:lvlJc w:val="left"/>
+      <w:pPr>
+        <w:ind w:left="2880" w:hanging="360"/>
+      </w:pPr>
+      <w:rPr>
+        <w:rFonts w:ascii="Symbol" w:hAnsi="Symbol" w:hint="default"/>
+      </w:rPr>
+    </w:lvl>
+    <w:lvl w:ilvl="4" w:tplc="04090003" w:tentative="1">
+      <w:start w:val="1"/>
+      <w:numFmt w:val="bullet"/>
+      <w:lvlText w:val="o"/>
+      <w:lvlJc w:val="left"/>
+      <w:pPr>
+        <w:ind w:left="3600" w:hanging="360"/>
+      </w:pPr>
+      <w:rPr>
+        <w:rFonts w:ascii="Courier New" w:hAnsi="Courier New" w:hint="default"/>
+      </w:rPr>
+    </w:lvl>
+    <w:lvl w:ilvl="5" w:tplc="04090005" w:tentative="1">
+      <w:start w:val="1"/>
+      <w:numFmt w:val="bullet"/>
+      <w:lvlText w:val=""/>
+      <w:lvlJc w:val="left"/>
+      <w:pPr>
+        <w:ind w:left="4320" w:hanging="360"/>
+      </w:pPr>
+      <w:rPr>
+        <w:rFonts w:ascii="Wingdings" w:hAnsi="Wingdings" w:hint="default"/>
+      </w:rPr>
+    </w:lvl>
+    <w:lvl w:ilvl="6" w:tplc="04090001" w:tentative="1">
+      <w:start w:val="1"/>
+      <w:numFmt w:val="bullet"/>
+      <w:lvlText w:val=""/>
+      <w:lvlJc w:val="left"/>
+      <w:pPr>
+        <w:ind w:left="5040" w:hanging="360"/>
+      </w:pPr>
+      <w:rPr>
+        <w:rFonts w:ascii="Symbol" w:hAnsi="Symbol" w:hint="default"/>
+      </w:rPr>
+    </w:lvl>
+    <w:lvl w:ilvl="7" w:tplc="04090003" w:tentative="1">
+      <w:start w:val="1"/>
+      <w:numFmt w:val="bullet"/>
+      <w:lvlText w:val="o"/>
+      <w:lvlJc w:val="left"/>
+      <w:pPr>
+        <w:ind w:left="5760" w:hanging="360"/>
+      </w:pPr>
+      <w:rPr>
+        <w:rFonts w:ascii="Courier New" w:hAnsi="Courier New" w:hint="default"/>
+      </w:rPr>
+    </w:lvl>
+    <w:lvl w:ilvl="8" w:tplc="04090005" w:tentative="1">
+      <w:start w:val="1"/>
+      <w:numFmt w:val="bullet"/>
+      <w:lvlText w:val=""/>
+      <w:lvlJc w:val="left"/>
+      <w:pPr>
+        <w:ind w:left="6480" w:hanging="360"/>
+      </w:pPr>
+      <w:rPr>
+        <w:rFonts w:ascii="Wingdings" w:hAnsi="Wingdings" w:hint="default"/>
+      </w:rPr>
+    </w:lvl>
+  </w:abstractNum>
+  <w:abstractNum w:abstractNumId="10">
     <w:nsid w:val="7B571695"/>
     <w:multiLevelType w:val="hybridMultilevel"/>
     <w:tmpl w:val="10F85906"/>
@@ -3538,25 +4320,37 @@
     </w:lvl>
   </w:abstractNum>
   <w:num w:numId="1">
-    <w:abstractNumId w:val="2"/>
+    <w:abstractNumId w:val="3"/>
   </w:num>
   <w:num w:numId="2">
-    <w:abstractNumId w:val="4"/>
+    <w:abstractNumId w:val="7"/>
   </w:num>
   <w:num w:numId="3">
     <w:abstractNumId w:val="0"/>
   </w:num>
   <w:num w:numId="4">
-    <w:abstractNumId w:val="3"/>
+    <w:abstractNumId w:val="6"/>
   </w:num>
   <w:num w:numId="5">
+    <w:abstractNumId w:val="2"/>
+  </w:num>
+  <w:num w:numId="6">
+    <w:abstractNumId w:val="8"/>
+  </w:num>
+  <w:num w:numId="7">
+    <w:abstractNumId w:val="10"/>
+  </w:num>
+  <w:num w:numId="8">
+    <w:abstractNumId w:val="5"/>
+  </w:num>
+  <w:num w:numId="9">
+    <w:abstractNumId w:val="4"/>
+  </w:num>
+  <w:num w:numId="10">
     <w:abstractNumId w:val="1"/>
   </w:num>
-  <w:num w:numId="6">
-    <w:abstractNumId w:val="5"/>
-  </w:num>
-  <w:num w:numId="7">
-    <w:abstractNumId w:val="6"/>
+  <w:num w:numId="11">
+    <w:abstractNumId w:val="9"/>
   </w:num>
 </w:numbering>
 </file>
@@ -3724,15 +4518,14 @@
     <w:link w:val="Heading1Char"/>
     <w:uiPriority w:val="9"/>
     <w:qFormat/>
-    <w:rsid w:val="00240098"/>
+    <w:rsid w:val="00E3183F"/>
     <w:pPr>
       <w:keepNext/>
       <w:keepLines/>
       <w:numPr>
-        <w:numId w:val="1"/>
+        <w:numId w:val="2"/>
       </w:numPr>
       <w:spacing w:before="480"/>
-      <w:ind w:left="360"/>
       <w:outlineLvl w:val="0"/>
     </w:pPr>
     <w:rPr>
@@ -3752,7 +4545,7 @@
     <w:uiPriority w:val="9"/>
     <w:unhideWhenUsed/>
     <w:qFormat/>
-    <w:rsid w:val="00240098"/>
+    <w:rsid w:val="00E3183F"/>
     <w:pPr>
       <w:keepNext/>
       <w:keepLines/>
@@ -3761,7 +4554,6 @@
         <w:numId w:val="2"/>
       </w:numPr>
       <w:spacing w:before="200"/>
-      <w:ind w:left="432"/>
       <w:outlineLvl w:val="1"/>
     </w:pPr>
     <w:rPr>
@@ -3781,10 +4573,14 @@
     <w:uiPriority w:val="9"/>
     <w:unhideWhenUsed/>
     <w:qFormat/>
-    <w:rsid w:val="00A32539"/>
+    <w:rsid w:val="00E3183F"/>
     <w:pPr>
       <w:keepNext/>
       <w:keepLines/>
+      <w:numPr>
+        <w:ilvl w:val="2"/>
+        <w:numId w:val="2"/>
+      </w:numPr>
       <w:spacing w:before="200"/>
       <w:outlineLvl w:val="2"/>
     </w:pPr>
@@ -3793,6 +4589,170 @@
       <w:b/>
       <w:bCs/>
       <w:color w:val="4F81BD" w:themeColor="accent1"/>
+    </w:rPr>
+  </w:style>
+  <w:style w:type="paragraph" w:styleId="Heading4">
+    <w:name w:val="heading 4"/>
+    <w:basedOn w:val="Normal"/>
+    <w:next w:val="Normal"/>
+    <w:link w:val="Heading4Char"/>
+    <w:uiPriority w:val="9"/>
+    <w:semiHidden/>
+    <w:unhideWhenUsed/>
+    <w:qFormat/>
+    <w:rsid w:val="00E3183F"/>
+    <w:pPr>
+      <w:keepNext/>
+      <w:keepLines/>
+      <w:numPr>
+        <w:ilvl w:val="3"/>
+        <w:numId w:val="2"/>
+      </w:numPr>
+      <w:spacing w:before="200"/>
+      <w:outlineLvl w:val="3"/>
+    </w:pPr>
+    <w:rPr>
+      <w:rFonts w:asciiTheme="majorHAnsi" w:eastAsiaTheme="majorEastAsia" w:hAnsiTheme="majorHAnsi" w:cstheme="majorBidi"/>
+      <w:b/>
+      <w:bCs/>
+      <w:i/>
+      <w:iCs/>
+      <w:color w:val="4F81BD" w:themeColor="accent1"/>
+    </w:rPr>
+  </w:style>
+  <w:style w:type="paragraph" w:styleId="Heading5">
+    <w:name w:val="heading 5"/>
+    <w:basedOn w:val="Normal"/>
+    <w:next w:val="Normal"/>
+    <w:link w:val="Heading5Char"/>
+    <w:uiPriority w:val="9"/>
+    <w:semiHidden/>
+    <w:unhideWhenUsed/>
+    <w:qFormat/>
+    <w:rsid w:val="00E3183F"/>
+    <w:pPr>
+      <w:keepNext/>
+      <w:keepLines/>
+      <w:numPr>
+        <w:ilvl w:val="4"/>
+        <w:numId w:val="2"/>
+      </w:numPr>
+      <w:spacing w:before="200"/>
+      <w:outlineLvl w:val="4"/>
+    </w:pPr>
+    <w:rPr>
+      <w:rFonts w:asciiTheme="majorHAnsi" w:eastAsiaTheme="majorEastAsia" w:hAnsiTheme="majorHAnsi" w:cstheme="majorBidi"/>
+      <w:color w:val="243F60" w:themeColor="accent1" w:themeShade="7F"/>
+    </w:rPr>
+  </w:style>
+  <w:style w:type="paragraph" w:styleId="Heading6">
+    <w:name w:val="heading 6"/>
+    <w:basedOn w:val="Normal"/>
+    <w:next w:val="Normal"/>
+    <w:link w:val="Heading6Char"/>
+    <w:uiPriority w:val="9"/>
+    <w:semiHidden/>
+    <w:unhideWhenUsed/>
+    <w:qFormat/>
+    <w:rsid w:val="00E3183F"/>
+    <w:pPr>
+      <w:keepNext/>
+      <w:keepLines/>
+      <w:numPr>
+        <w:ilvl w:val="5"/>
+        <w:numId w:val="2"/>
+      </w:numPr>
+      <w:spacing w:before="200"/>
+      <w:outlineLvl w:val="5"/>
+    </w:pPr>
+    <w:rPr>
+      <w:rFonts w:asciiTheme="majorHAnsi" w:eastAsiaTheme="majorEastAsia" w:hAnsiTheme="majorHAnsi" w:cstheme="majorBidi"/>
+      <w:i/>
+      <w:iCs/>
+      <w:color w:val="243F60" w:themeColor="accent1" w:themeShade="7F"/>
+    </w:rPr>
+  </w:style>
+  <w:style w:type="paragraph" w:styleId="Heading7">
+    <w:name w:val="heading 7"/>
+    <w:basedOn w:val="Normal"/>
+    <w:next w:val="Normal"/>
+    <w:link w:val="Heading7Char"/>
+    <w:uiPriority w:val="9"/>
+    <w:semiHidden/>
+    <w:unhideWhenUsed/>
+    <w:qFormat/>
+    <w:rsid w:val="00E3183F"/>
+    <w:pPr>
+      <w:keepNext/>
+      <w:keepLines/>
+      <w:numPr>
+        <w:ilvl w:val="6"/>
+        <w:numId w:val="2"/>
+      </w:numPr>
+      <w:spacing w:before="200"/>
+      <w:outlineLvl w:val="6"/>
+    </w:pPr>
+    <w:rPr>
+      <w:rFonts w:asciiTheme="majorHAnsi" w:eastAsiaTheme="majorEastAsia" w:hAnsiTheme="majorHAnsi" w:cstheme="majorBidi"/>
+      <w:i/>
+      <w:iCs/>
+      <w:color w:val="404040" w:themeColor="text1" w:themeTint="BF"/>
+    </w:rPr>
+  </w:style>
+  <w:style w:type="paragraph" w:styleId="Heading8">
+    <w:name w:val="heading 8"/>
+    <w:basedOn w:val="Normal"/>
+    <w:next w:val="Normal"/>
+    <w:link w:val="Heading8Char"/>
+    <w:uiPriority w:val="9"/>
+    <w:semiHidden/>
+    <w:unhideWhenUsed/>
+    <w:qFormat/>
+    <w:rsid w:val="00E3183F"/>
+    <w:pPr>
+      <w:keepNext/>
+      <w:keepLines/>
+      <w:numPr>
+        <w:ilvl w:val="7"/>
+        <w:numId w:val="2"/>
+      </w:numPr>
+      <w:spacing w:before="200"/>
+      <w:outlineLvl w:val="7"/>
+    </w:pPr>
+    <w:rPr>
+      <w:rFonts w:asciiTheme="majorHAnsi" w:eastAsiaTheme="majorEastAsia" w:hAnsiTheme="majorHAnsi" w:cstheme="majorBidi"/>
+      <w:color w:val="404040" w:themeColor="text1" w:themeTint="BF"/>
+      <w:sz w:val="20"/>
+      <w:szCs w:val="20"/>
+    </w:rPr>
+  </w:style>
+  <w:style w:type="paragraph" w:styleId="Heading9">
+    <w:name w:val="heading 9"/>
+    <w:basedOn w:val="Normal"/>
+    <w:next w:val="Normal"/>
+    <w:link w:val="Heading9Char"/>
+    <w:uiPriority w:val="9"/>
+    <w:semiHidden/>
+    <w:unhideWhenUsed/>
+    <w:qFormat/>
+    <w:rsid w:val="00E3183F"/>
+    <w:pPr>
+      <w:keepNext/>
+      <w:keepLines/>
+      <w:numPr>
+        <w:ilvl w:val="8"/>
+        <w:numId w:val="2"/>
+      </w:numPr>
+      <w:spacing w:before="200"/>
+      <w:outlineLvl w:val="8"/>
+    </w:pPr>
+    <w:rPr>
+      <w:rFonts w:asciiTheme="majorHAnsi" w:eastAsiaTheme="majorEastAsia" w:hAnsiTheme="majorHAnsi" w:cstheme="majorBidi"/>
+      <w:i/>
+      <w:iCs/>
+      <w:color w:val="404040" w:themeColor="text1" w:themeTint="BF"/>
+      <w:sz w:val="20"/>
+      <w:szCs w:val="20"/>
     </w:rPr>
   </w:style>
   <w:style w:type="character" w:default="1" w:styleId="DefaultParagraphFont">
@@ -3893,7 +4853,7 @@
     <w:basedOn w:val="DefaultParagraphFont"/>
     <w:link w:val="Heading1"/>
     <w:uiPriority w:val="9"/>
-    <w:rsid w:val="00240098"/>
+    <w:rsid w:val="00E3183F"/>
     <w:rPr>
       <w:rFonts w:asciiTheme="majorHAnsi" w:eastAsiaTheme="majorEastAsia" w:hAnsiTheme="majorHAnsi" w:cstheme="majorBidi"/>
       <w:b/>
@@ -4019,7 +4979,7 @@
     <w:basedOn w:val="DefaultParagraphFont"/>
     <w:link w:val="Heading2"/>
     <w:uiPriority w:val="9"/>
-    <w:rsid w:val="00240098"/>
+    <w:rsid w:val="00E3183F"/>
     <w:rPr>
       <w:rFonts w:asciiTheme="majorHAnsi" w:eastAsiaTheme="majorEastAsia" w:hAnsiTheme="majorHAnsi" w:cstheme="majorBidi"/>
       <w:b/>
@@ -4034,7 +4994,7 @@
     <w:basedOn w:val="DefaultParagraphFont"/>
     <w:link w:val="Heading3"/>
     <w:uiPriority w:val="9"/>
-    <w:rsid w:val="00A32539"/>
+    <w:rsid w:val="00E3183F"/>
     <w:rPr>
       <w:rFonts w:asciiTheme="majorHAnsi" w:eastAsiaTheme="majorEastAsia" w:hAnsiTheme="majorHAnsi" w:cstheme="majorBidi"/>
       <w:b/>
@@ -4109,6 +5069,92 @@
       <w:iCs/>
       <w:color w:val="4F81BD" w:themeColor="accent1"/>
       <w:spacing w:val="15"/>
+    </w:rPr>
+  </w:style>
+  <w:style w:type="character" w:customStyle="1" w:styleId="Heading4Char">
+    <w:name w:val="Heading 4 Char"/>
+    <w:basedOn w:val="DefaultParagraphFont"/>
+    <w:link w:val="Heading4"/>
+    <w:uiPriority w:val="9"/>
+    <w:semiHidden/>
+    <w:rsid w:val="00E3183F"/>
+    <w:rPr>
+      <w:rFonts w:asciiTheme="majorHAnsi" w:eastAsiaTheme="majorEastAsia" w:hAnsiTheme="majorHAnsi" w:cstheme="majorBidi"/>
+      <w:b/>
+      <w:bCs/>
+      <w:i/>
+      <w:iCs/>
+      <w:color w:val="4F81BD" w:themeColor="accent1"/>
+    </w:rPr>
+  </w:style>
+  <w:style w:type="character" w:customStyle="1" w:styleId="Heading5Char">
+    <w:name w:val="Heading 5 Char"/>
+    <w:basedOn w:val="DefaultParagraphFont"/>
+    <w:link w:val="Heading5"/>
+    <w:uiPriority w:val="9"/>
+    <w:semiHidden/>
+    <w:rsid w:val="00E3183F"/>
+    <w:rPr>
+      <w:rFonts w:asciiTheme="majorHAnsi" w:eastAsiaTheme="majorEastAsia" w:hAnsiTheme="majorHAnsi" w:cstheme="majorBidi"/>
+      <w:color w:val="243F60" w:themeColor="accent1" w:themeShade="7F"/>
+    </w:rPr>
+  </w:style>
+  <w:style w:type="character" w:customStyle="1" w:styleId="Heading6Char">
+    <w:name w:val="Heading 6 Char"/>
+    <w:basedOn w:val="DefaultParagraphFont"/>
+    <w:link w:val="Heading6"/>
+    <w:uiPriority w:val="9"/>
+    <w:semiHidden/>
+    <w:rsid w:val="00E3183F"/>
+    <w:rPr>
+      <w:rFonts w:asciiTheme="majorHAnsi" w:eastAsiaTheme="majorEastAsia" w:hAnsiTheme="majorHAnsi" w:cstheme="majorBidi"/>
+      <w:i/>
+      <w:iCs/>
+      <w:color w:val="243F60" w:themeColor="accent1" w:themeShade="7F"/>
+    </w:rPr>
+  </w:style>
+  <w:style w:type="character" w:customStyle="1" w:styleId="Heading7Char">
+    <w:name w:val="Heading 7 Char"/>
+    <w:basedOn w:val="DefaultParagraphFont"/>
+    <w:link w:val="Heading7"/>
+    <w:uiPriority w:val="9"/>
+    <w:semiHidden/>
+    <w:rsid w:val="00E3183F"/>
+    <w:rPr>
+      <w:rFonts w:asciiTheme="majorHAnsi" w:eastAsiaTheme="majorEastAsia" w:hAnsiTheme="majorHAnsi" w:cstheme="majorBidi"/>
+      <w:i/>
+      <w:iCs/>
+      <w:color w:val="404040" w:themeColor="text1" w:themeTint="BF"/>
+    </w:rPr>
+  </w:style>
+  <w:style w:type="character" w:customStyle="1" w:styleId="Heading8Char">
+    <w:name w:val="Heading 8 Char"/>
+    <w:basedOn w:val="DefaultParagraphFont"/>
+    <w:link w:val="Heading8"/>
+    <w:uiPriority w:val="9"/>
+    <w:semiHidden/>
+    <w:rsid w:val="00E3183F"/>
+    <w:rPr>
+      <w:rFonts w:asciiTheme="majorHAnsi" w:eastAsiaTheme="majorEastAsia" w:hAnsiTheme="majorHAnsi" w:cstheme="majorBidi"/>
+      <w:color w:val="404040" w:themeColor="text1" w:themeTint="BF"/>
+      <w:sz w:val="20"/>
+      <w:szCs w:val="20"/>
+    </w:rPr>
+  </w:style>
+  <w:style w:type="character" w:customStyle="1" w:styleId="Heading9Char">
+    <w:name w:val="Heading 9 Char"/>
+    <w:basedOn w:val="DefaultParagraphFont"/>
+    <w:link w:val="Heading9"/>
+    <w:uiPriority w:val="9"/>
+    <w:semiHidden/>
+    <w:rsid w:val="00E3183F"/>
+    <w:rPr>
+      <w:rFonts w:asciiTheme="majorHAnsi" w:eastAsiaTheme="majorEastAsia" w:hAnsiTheme="majorHAnsi" w:cstheme="majorBidi"/>
+      <w:i/>
+      <w:iCs/>
+      <w:color w:val="404040" w:themeColor="text1" w:themeTint="BF"/>
+      <w:sz w:val="20"/>
+      <w:szCs w:val="20"/>
     </w:rPr>
   </w:style>
 </w:styles>
@@ -4277,15 +5323,14 @@
     <w:link w:val="Heading1Char"/>
     <w:uiPriority w:val="9"/>
     <w:qFormat/>
-    <w:rsid w:val="00240098"/>
+    <w:rsid w:val="00E3183F"/>
     <w:pPr>
       <w:keepNext/>
       <w:keepLines/>
       <w:numPr>
-        <w:numId w:val="1"/>
+        <w:numId w:val="2"/>
       </w:numPr>
       <w:spacing w:before="480"/>
-      <w:ind w:left="360"/>
       <w:outlineLvl w:val="0"/>
     </w:pPr>
     <w:rPr>
@@ -4305,7 +5350,7 @@
     <w:uiPriority w:val="9"/>
     <w:unhideWhenUsed/>
     <w:qFormat/>
-    <w:rsid w:val="00240098"/>
+    <w:rsid w:val="00E3183F"/>
     <w:pPr>
       <w:keepNext/>
       <w:keepLines/>
@@ -4314,7 +5359,6 @@
         <w:numId w:val="2"/>
       </w:numPr>
       <w:spacing w:before="200"/>
-      <w:ind w:left="432"/>
       <w:outlineLvl w:val="1"/>
     </w:pPr>
     <w:rPr>
@@ -4334,10 +5378,14 @@
     <w:uiPriority w:val="9"/>
     <w:unhideWhenUsed/>
     <w:qFormat/>
-    <w:rsid w:val="00A32539"/>
+    <w:rsid w:val="00E3183F"/>
     <w:pPr>
       <w:keepNext/>
       <w:keepLines/>
+      <w:numPr>
+        <w:ilvl w:val="2"/>
+        <w:numId w:val="2"/>
+      </w:numPr>
       <w:spacing w:before="200"/>
       <w:outlineLvl w:val="2"/>
     </w:pPr>
@@ -4346,6 +5394,170 @@
       <w:b/>
       <w:bCs/>
       <w:color w:val="4F81BD" w:themeColor="accent1"/>
+    </w:rPr>
+  </w:style>
+  <w:style w:type="paragraph" w:styleId="Heading4">
+    <w:name w:val="heading 4"/>
+    <w:basedOn w:val="Normal"/>
+    <w:next w:val="Normal"/>
+    <w:link w:val="Heading4Char"/>
+    <w:uiPriority w:val="9"/>
+    <w:semiHidden/>
+    <w:unhideWhenUsed/>
+    <w:qFormat/>
+    <w:rsid w:val="00E3183F"/>
+    <w:pPr>
+      <w:keepNext/>
+      <w:keepLines/>
+      <w:numPr>
+        <w:ilvl w:val="3"/>
+        <w:numId w:val="2"/>
+      </w:numPr>
+      <w:spacing w:before="200"/>
+      <w:outlineLvl w:val="3"/>
+    </w:pPr>
+    <w:rPr>
+      <w:rFonts w:asciiTheme="majorHAnsi" w:eastAsiaTheme="majorEastAsia" w:hAnsiTheme="majorHAnsi" w:cstheme="majorBidi"/>
+      <w:b/>
+      <w:bCs/>
+      <w:i/>
+      <w:iCs/>
+      <w:color w:val="4F81BD" w:themeColor="accent1"/>
+    </w:rPr>
+  </w:style>
+  <w:style w:type="paragraph" w:styleId="Heading5">
+    <w:name w:val="heading 5"/>
+    <w:basedOn w:val="Normal"/>
+    <w:next w:val="Normal"/>
+    <w:link w:val="Heading5Char"/>
+    <w:uiPriority w:val="9"/>
+    <w:semiHidden/>
+    <w:unhideWhenUsed/>
+    <w:qFormat/>
+    <w:rsid w:val="00E3183F"/>
+    <w:pPr>
+      <w:keepNext/>
+      <w:keepLines/>
+      <w:numPr>
+        <w:ilvl w:val="4"/>
+        <w:numId w:val="2"/>
+      </w:numPr>
+      <w:spacing w:before="200"/>
+      <w:outlineLvl w:val="4"/>
+    </w:pPr>
+    <w:rPr>
+      <w:rFonts w:asciiTheme="majorHAnsi" w:eastAsiaTheme="majorEastAsia" w:hAnsiTheme="majorHAnsi" w:cstheme="majorBidi"/>
+      <w:color w:val="243F60" w:themeColor="accent1" w:themeShade="7F"/>
+    </w:rPr>
+  </w:style>
+  <w:style w:type="paragraph" w:styleId="Heading6">
+    <w:name w:val="heading 6"/>
+    <w:basedOn w:val="Normal"/>
+    <w:next w:val="Normal"/>
+    <w:link w:val="Heading6Char"/>
+    <w:uiPriority w:val="9"/>
+    <w:semiHidden/>
+    <w:unhideWhenUsed/>
+    <w:qFormat/>
+    <w:rsid w:val="00E3183F"/>
+    <w:pPr>
+      <w:keepNext/>
+      <w:keepLines/>
+      <w:numPr>
+        <w:ilvl w:val="5"/>
+        <w:numId w:val="2"/>
+      </w:numPr>
+      <w:spacing w:before="200"/>
+      <w:outlineLvl w:val="5"/>
+    </w:pPr>
+    <w:rPr>
+      <w:rFonts w:asciiTheme="majorHAnsi" w:eastAsiaTheme="majorEastAsia" w:hAnsiTheme="majorHAnsi" w:cstheme="majorBidi"/>
+      <w:i/>
+      <w:iCs/>
+      <w:color w:val="243F60" w:themeColor="accent1" w:themeShade="7F"/>
+    </w:rPr>
+  </w:style>
+  <w:style w:type="paragraph" w:styleId="Heading7">
+    <w:name w:val="heading 7"/>
+    <w:basedOn w:val="Normal"/>
+    <w:next w:val="Normal"/>
+    <w:link w:val="Heading7Char"/>
+    <w:uiPriority w:val="9"/>
+    <w:semiHidden/>
+    <w:unhideWhenUsed/>
+    <w:qFormat/>
+    <w:rsid w:val="00E3183F"/>
+    <w:pPr>
+      <w:keepNext/>
+      <w:keepLines/>
+      <w:numPr>
+        <w:ilvl w:val="6"/>
+        <w:numId w:val="2"/>
+      </w:numPr>
+      <w:spacing w:before="200"/>
+      <w:outlineLvl w:val="6"/>
+    </w:pPr>
+    <w:rPr>
+      <w:rFonts w:asciiTheme="majorHAnsi" w:eastAsiaTheme="majorEastAsia" w:hAnsiTheme="majorHAnsi" w:cstheme="majorBidi"/>
+      <w:i/>
+      <w:iCs/>
+      <w:color w:val="404040" w:themeColor="text1" w:themeTint="BF"/>
+    </w:rPr>
+  </w:style>
+  <w:style w:type="paragraph" w:styleId="Heading8">
+    <w:name w:val="heading 8"/>
+    <w:basedOn w:val="Normal"/>
+    <w:next w:val="Normal"/>
+    <w:link w:val="Heading8Char"/>
+    <w:uiPriority w:val="9"/>
+    <w:semiHidden/>
+    <w:unhideWhenUsed/>
+    <w:qFormat/>
+    <w:rsid w:val="00E3183F"/>
+    <w:pPr>
+      <w:keepNext/>
+      <w:keepLines/>
+      <w:numPr>
+        <w:ilvl w:val="7"/>
+        <w:numId w:val="2"/>
+      </w:numPr>
+      <w:spacing w:before="200"/>
+      <w:outlineLvl w:val="7"/>
+    </w:pPr>
+    <w:rPr>
+      <w:rFonts w:asciiTheme="majorHAnsi" w:eastAsiaTheme="majorEastAsia" w:hAnsiTheme="majorHAnsi" w:cstheme="majorBidi"/>
+      <w:color w:val="404040" w:themeColor="text1" w:themeTint="BF"/>
+      <w:sz w:val="20"/>
+      <w:szCs w:val="20"/>
+    </w:rPr>
+  </w:style>
+  <w:style w:type="paragraph" w:styleId="Heading9">
+    <w:name w:val="heading 9"/>
+    <w:basedOn w:val="Normal"/>
+    <w:next w:val="Normal"/>
+    <w:link w:val="Heading9Char"/>
+    <w:uiPriority w:val="9"/>
+    <w:semiHidden/>
+    <w:unhideWhenUsed/>
+    <w:qFormat/>
+    <w:rsid w:val="00E3183F"/>
+    <w:pPr>
+      <w:keepNext/>
+      <w:keepLines/>
+      <w:numPr>
+        <w:ilvl w:val="8"/>
+        <w:numId w:val="2"/>
+      </w:numPr>
+      <w:spacing w:before="200"/>
+      <w:outlineLvl w:val="8"/>
+    </w:pPr>
+    <w:rPr>
+      <w:rFonts w:asciiTheme="majorHAnsi" w:eastAsiaTheme="majorEastAsia" w:hAnsiTheme="majorHAnsi" w:cstheme="majorBidi"/>
+      <w:i/>
+      <w:iCs/>
+      <w:color w:val="404040" w:themeColor="text1" w:themeTint="BF"/>
+      <w:sz w:val="20"/>
+      <w:szCs w:val="20"/>
     </w:rPr>
   </w:style>
   <w:style w:type="character" w:default="1" w:styleId="DefaultParagraphFont">
@@ -4446,7 +5658,7 @@
     <w:basedOn w:val="DefaultParagraphFont"/>
     <w:link w:val="Heading1"/>
     <w:uiPriority w:val="9"/>
-    <w:rsid w:val="00240098"/>
+    <w:rsid w:val="00E3183F"/>
     <w:rPr>
       <w:rFonts w:asciiTheme="majorHAnsi" w:eastAsiaTheme="majorEastAsia" w:hAnsiTheme="majorHAnsi" w:cstheme="majorBidi"/>
       <w:b/>
@@ -4572,7 +5784,7 @@
     <w:basedOn w:val="DefaultParagraphFont"/>
     <w:link w:val="Heading2"/>
     <w:uiPriority w:val="9"/>
-    <w:rsid w:val="00240098"/>
+    <w:rsid w:val="00E3183F"/>
     <w:rPr>
       <w:rFonts w:asciiTheme="majorHAnsi" w:eastAsiaTheme="majorEastAsia" w:hAnsiTheme="majorHAnsi" w:cstheme="majorBidi"/>
       <w:b/>
@@ -4587,7 +5799,7 @@
     <w:basedOn w:val="DefaultParagraphFont"/>
     <w:link w:val="Heading3"/>
     <w:uiPriority w:val="9"/>
-    <w:rsid w:val="00A32539"/>
+    <w:rsid w:val="00E3183F"/>
     <w:rPr>
       <w:rFonts w:asciiTheme="majorHAnsi" w:eastAsiaTheme="majorEastAsia" w:hAnsiTheme="majorHAnsi" w:cstheme="majorBidi"/>
       <w:b/>
@@ -4662,6 +5874,92 @@
       <w:iCs/>
       <w:color w:val="4F81BD" w:themeColor="accent1"/>
       <w:spacing w:val="15"/>
+    </w:rPr>
+  </w:style>
+  <w:style w:type="character" w:customStyle="1" w:styleId="Heading4Char">
+    <w:name w:val="Heading 4 Char"/>
+    <w:basedOn w:val="DefaultParagraphFont"/>
+    <w:link w:val="Heading4"/>
+    <w:uiPriority w:val="9"/>
+    <w:semiHidden/>
+    <w:rsid w:val="00E3183F"/>
+    <w:rPr>
+      <w:rFonts w:asciiTheme="majorHAnsi" w:eastAsiaTheme="majorEastAsia" w:hAnsiTheme="majorHAnsi" w:cstheme="majorBidi"/>
+      <w:b/>
+      <w:bCs/>
+      <w:i/>
+      <w:iCs/>
+      <w:color w:val="4F81BD" w:themeColor="accent1"/>
+    </w:rPr>
+  </w:style>
+  <w:style w:type="character" w:customStyle="1" w:styleId="Heading5Char">
+    <w:name w:val="Heading 5 Char"/>
+    <w:basedOn w:val="DefaultParagraphFont"/>
+    <w:link w:val="Heading5"/>
+    <w:uiPriority w:val="9"/>
+    <w:semiHidden/>
+    <w:rsid w:val="00E3183F"/>
+    <w:rPr>
+      <w:rFonts w:asciiTheme="majorHAnsi" w:eastAsiaTheme="majorEastAsia" w:hAnsiTheme="majorHAnsi" w:cstheme="majorBidi"/>
+      <w:color w:val="243F60" w:themeColor="accent1" w:themeShade="7F"/>
+    </w:rPr>
+  </w:style>
+  <w:style w:type="character" w:customStyle="1" w:styleId="Heading6Char">
+    <w:name w:val="Heading 6 Char"/>
+    <w:basedOn w:val="DefaultParagraphFont"/>
+    <w:link w:val="Heading6"/>
+    <w:uiPriority w:val="9"/>
+    <w:semiHidden/>
+    <w:rsid w:val="00E3183F"/>
+    <w:rPr>
+      <w:rFonts w:asciiTheme="majorHAnsi" w:eastAsiaTheme="majorEastAsia" w:hAnsiTheme="majorHAnsi" w:cstheme="majorBidi"/>
+      <w:i/>
+      <w:iCs/>
+      <w:color w:val="243F60" w:themeColor="accent1" w:themeShade="7F"/>
+    </w:rPr>
+  </w:style>
+  <w:style w:type="character" w:customStyle="1" w:styleId="Heading7Char">
+    <w:name w:val="Heading 7 Char"/>
+    <w:basedOn w:val="DefaultParagraphFont"/>
+    <w:link w:val="Heading7"/>
+    <w:uiPriority w:val="9"/>
+    <w:semiHidden/>
+    <w:rsid w:val="00E3183F"/>
+    <w:rPr>
+      <w:rFonts w:asciiTheme="majorHAnsi" w:eastAsiaTheme="majorEastAsia" w:hAnsiTheme="majorHAnsi" w:cstheme="majorBidi"/>
+      <w:i/>
+      <w:iCs/>
+      <w:color w:val="404040" w:themeColor="text1" w:themeTint="BF"/>
+    </w:rPr>
+  </w:style>
+  <w:style w:type="character" w:customStyle="1" w:styleId="Heading8Char">
+    <w:name w:val="Heading 8 Char"/>
+    <w:basedOn w:val="DefaultParagraphFont"/>
+    <w:link w:val="Heading8"/>
+    <w:uiPriority w:val="9"/>
+    <w:semiHidden/>
+    <w:rsid w:val="00E3183F"/>
+    <w:rPr>
+      <w:rFonts w:asciiTheme="majorHAnsi" w:eastAsiaTheme="majorEastAsia" w:hAnsiTheme="majorHAnsi" w:cstheme="majorBidi"/>
+      <w:color w:val="404040" w:themeColor="text1" w:themeTint="BF"/>
+      <w:sz w:val="20"/>
+      <w:szCs w:val="20"/>
+    </w:rPr>
+  </w:style>
+  <w:style w:type="character" w:customStyle="1" w:styleId="Heading9Char">
+    <w:name w:val="Heading 9 Char"/>
+    <w:basedOn w:val="DefaultParagraphFont"/>
+    <w:link w:val="Heading9"/>
+    <w:uiPriority w:val="9"/>
+    <w:semiHidden/>
+    <w:rsid w:val="00E3183F"/>
+    <w:rPr>
+      <w:rFonts w:asciiTheme="majorHAnsi" w:eastAsiaTheme="majorEastAsia" w:hAnsiTheme="majorHAnsi" w:cstheme="majorBidi"/>
+      <w:i/>
+      <w:iCs/>
+      <w:color w:val="404040" w:themeColor="text1" w:themeTint="BF"/>
+      <w:sz w:val="20"/>
+      <w:szCs w:val="20"/>
     </w:rPr>
   </w:style>
 </w:styles>

</xml_diff>

<commit_message>
Clarified concept of brokers and proxies.
</commit_message>
<xml_diff>
--- a/NaoExperiments/Nao.docx
+++ b/NaoExperiments/Nao.docx
@@ -119,7 +119,7 @@
       <w:pPr>
         <w:pStyle w:val="TOC1"/>
         <w:tabs>
-          <w:tab w:val="left" w:pos="422"/>
+          <w:tab w:val="left" w:pos="373"/>
           <w:tab w:val="right" w:leader="dot" w:pos="8290"/>
         </w:tabs>
         <w:rPr>
@@ -140,7 +140,7 @@
         <w:rPr>
           <w:noProof/>
         </w:rPr>
-        <w:t>1.</w:t>
+        <w:t>1</w:t>
       </w:r>
       <w:r>
         <w:rPr>
@@ -171,7 +171,7 @@
         <w:rPr>
           <w:noProof/>
         </w:rPr>
-        <w:instrText xml:space="preserve"> PAGEREF _Toc312491432 \h </w:instrText>
+        <w:instrText xml:space="preserve"> PAGEREF _Toc312880027 \h </w:instrText>
       </w:r>
       <w:r>
         <w:rPr>
@@ -201,7 +201,7 @@
       <w:pPr>
         <w:pStyle w:val="TOC1"/>
         <w:tabs>
-          <w:tab w:val="left" w:pos="422"/>
+          <w:tab w:val="left" w:pos="373"/>
           <w:tab w:val="right" w:leader="dot" w:pos="8290"/>
         </w:tabs>
         <w:rPr>
@@ -213,7 +213,7 @@
         <w:rPr>
           <w:noProof/>
         </w:rPr>
-        <w:t>2.</w:t>
+        <w:t>2</w:t>
       </w:r>
       <w:r>
         <w:rPr>
@@ -226,6 +226,79 @@
         <w:rPr>
           <w:noProof/>
         </w:rPr>
+        <w:t>Nao architecture</w:t>
+      </w:r>
+      <w:r>
+        <w:rPr>
+          <w:noProof/>
+        </w:rPr>
+        <w:tab/>
+      </w:r>
+      <w:r>
+        <w:rPr>
+          <w:noProof/>
+        </w:rPr>
+        <w:fldChar w:fldCharType="begin"/>
+      </w:r>
+      <w:r>
+        <w:rPr>
+          <w:noProof/>
+        </w:rPr>
+        <w:instrText xml:space="preserve"> PAGEREF _Toc312880028 \h </w:instrText>
+      </w:r>
+      <w:r>
+        <w:rPr>
+          <w:noProof/>
+        </w:rPr>
+      </w:r>
+      <w:r>
+        <w:rPr>
+          <w:noProof/>
+        </w:rPr>
+        <w:fldChar w:fldCharType="separate"/>
+      </w:r>
+      <w:r>
+        <w:rPr>
+          <w:noProof/>
+        </w:rPr>
+        <w:t>3</w:t>
+      </w:r>
+      <w:r>
+        <w:rPr>
+          <w:noProof/>
+        </w:rPr>
+        <w:fldChar w:fldCharType="end"/>
+      </w:r>
+    </w:p>
+    <w:p>
+      <w:pPr>
+        <w:pStyle w:val="TOC1"/>
+        <w:tabs>
+          <w:tab w:val="left" w:pos="373"/>
+          <w:tab w:val="right" w:leader="dot" w:pos="8290"/>
+        </w:tabs>
+        <w:rPr>
+          <w:noProof/>
+          <w:lang w:eastAsia="ja-JP"/>
+        </w:rPr>
+      </w:pPr>
+      <w:r>
+        <w:rPr>
+          <w:noProof/>
+        </w:rPr>
+        <w:t>3</w:t>
+      </w:r>
+      <w:r>
+        <w:rPr>
+          <w:noProof/>
+          <w:lang w:eastAsia="ja-JP"/>
+        </w:rPr>
+        <w:tab/>
+      </w:r>
+      <w:r>
+        <w:rPr>
+          <w:noProof/>
+        </w:rPr>
         <w:t>Ways to work with the Nao</w:t>
       </w:r>
       <w:r>
@@ -244,7 +317,7 @@
         <w:rPr>
           <w:noProof/>
         </w:rPr>
-        <w:instrText xml:space="preserve"> PAGEREF _Toc312491433 \h </w:instrText>
+        <w:instrText xml:space="preserve"> PAGEREF _Toc312880029 \h </w:instrText>
       </w:r>
       <w:r>
         <w:rPr>
@@ -274,7 +347,7 @@
       <w:pPr>
         <w:pStyle w:val="TOC2"/>
         <w:tabs>
-          <w:tab w:val="left" w:pos="844"/>
+          <w:tab w:val="left" w:pos="795"/>
           <w:tab w:val="right" w:leader="dot" w:pos="8290"/>
         </w:tabs>
         <w:rPr>
@@ -286,7 +359,7 @@
         <w:rPr>
           <w:noProof/>
         </w:rPr>
-        <w:t>1.1.</w:t>
+        <w:t>3.1</w:t>
       </w:r>
       <w:r>
         <w:rPr>
@@ -299,7 +372,7 @@
         <w:rPr>
           <w:noProof/>
         </w:rPr>
-        <w:t>With Choregraphe only</w:t>
+        <w:t>Brokers and proxies</w:t>
       </w:r>
       <w:r>
         <w:rPr>
@@ -317,7 +390,7 @@
         <w:rPr>
           <w:noProof/>
         </w:rPr>
-        <w:instrText xml:space="preserve"> PAGEREF _Toc312491434 \h </w:instrText>
+        <w:instrText xml:space="preserve"> PAGEREF _Toc312880030 \h </w:instrText>
       </w:r>
       <w:r>
         <w:rPr>
@@ -347,7 +420,7 @@
       <w:pPr>
         <w:pStyle w:val="TOC2"/>
         <w:tabs>
-          <w:tab w:val="left" w:pos="844"/>
+          <w:tab w:val="left" w:pos="795"/>
           <w:tab w:val="right" w:leader="dot" w:pos="8290"/>
         </w:tabs>
         <w:rPr>
@@ -359,7 +432,7 @@
         <w:rPr>
           <w:noProof/>
         </w:rPr>
-        <w:t>1.2.</w:t>
+        <w:t>3.2</w:t>
       </w:r>
       <w:r>
         <w:rPr>
@@ -372,7 +445,7 @@
         <w:rPr>
           <w:noProof/>
         </w:rPr>
-        <w:t>Through SSH connection</w:t>
+        <w:t>With Choregraphe only</w:t>
       </w:r>
       <w:r>
         <w:rPr>
@@ -390,7 +463,7 @@
         <w:rPr>
           <w:noProof/>
         </w:rPr>
-        <w:instrText xml:space="preserve"> PAGEREF _Toc312491435 \h </w:instrText>
+        <w:instrText xml:space="preserve"> PAGEREF _Toc312880031 \h </w:instrText>
       </w:r>
       <w:r>
         <w:rPr>
@@ -420,7 +493,7 @@
       <w:pPr>
         <w:pStyle w:val="TOC2"/>
         <w:tabs>
-          <w:tab w:val="left" w:pos="844"/>
+          <w:tab w:val="left" w:pos="795"/>
           <w:tab w:val="right" w:leader="dot" w:pos="8290"/>
         </w:tabs>
         <w:rPr>
@@ -432,7 +505,7 @@
         <w:rPr>
           <w:noProof/>
         </w:rPr>
-        <w:t>1.3.</w:t>
+        <w:t>3.3</w:t>
       </w:r>
       <w:r>
         <w:rPr>
@@ -445,7 +518,7 @@
         <w:rPr>
           <w:noProof/>
         </w:rPr>
-        <w:t>Using the SDK</w:t>
+        <w:t>On the Nao using a SSH connection</w:t>
       </w:r>
       <w:r>
         <w:rPr>
@@ -463,7 +536,7 @@
         <w:rPr>
           <w:noProof/>
         </w:rPr>
-        <w:instrText xml:space="preserve"> PAGEREF _Toc312491436 \h </w:instrText>
+        <w:instrText xml:space="preserve"> PAGEREF _Toc312880032 \h </w:instrText>
       </w:r>
       <w:r>
         <w:rPr>
@@ -493,7 +566,7 @@
       <w:pPr>
         <w:pStyle w:val="TOC2"/>
         <w:tabs>
-          <w:tab w:val="left" w:pos="844"/>
+          <w:tab w:val="left" w:pos="795"/>
           <w:tab w:val="right" w:leader="dot" w:pos="8290"/>
         </w:tabs>
         <w:rPr>
@@ -505,7 +578,7 @@
         <w:rPr>
           <w:noProof/>
         </w:rPr>
-        <w:t>1.4.</w:t>
+        <w:t>3.4</w:t>
       </w:r>
       <w:r>
         <w:rPr>
@@ -518,6 +591,152 @@
         <w:rPr>
           <w:noProof/>
         </w:rPr>
+        <w:t>Choregraphe Python script versus standalone Python script</w:t>
+      </w:r>
+      <w:r>
+        <w:rPr>
+          <w:noProof/>
+        </w:rPr>
+        <w:tab/>
+      </w:r>
+      <w:r>
+        <w:rPr>
+          <w:noProof/>
+        </w:rPr>
+        <w:fldChar w:fldCharType="begin"/>
+      </w:r>
+      <w:r>
+        <w:rPr>
+          <w:noProof/>
+        </w:rPr>
+        <w:instrText xml:space="preserve"> PAGEREF _Toc312880033 \h </w:instrText>
+      </w:r>
+      <w:r>
+        <w:rPr>
+          <w:noProof/>
+        </w:rPr>
+      </w:r>
+      <w:r>
+        <w:rPr>
+          <w:noProof/>
+        </w:rPr>
+        <w:fldChar w:fldCharType="separate"/>
+      </w:r>
+      <w:r>
+        <w:rPr>
+          <w:noProof/>
+        </w:rPr>
+        <w:t>5</w:t>
+      </w:r>
+      <w:r>
+        <w:rPr>
+          <w:noProof/>
+        </w:rPr>
+        <w:fldChar w:fldCharType="end"/>
+      </w:r>
+    </w:p>
+    <w:p>
+      <w:pPr>
+        <w:pStyle w:val="TOC2"/>
+        <w:tabs>
+          <w:tab w:val="left" w:pos="795"/>
+          <w:tab w:val="right" w:leader="dot" w:pos="8290"/>
+        </w:tabs>
+        <w:rPr>
+          <w:noProof/>
+          <w:lang w:eastAsia="ja-JP"/>
+        </w:rPr>
+      </w:pPr>
+      <w:r>
+        <w:rPr>
+          <w:noProof/>
+        </w:rPr>
+        <w:t>3.5</w:t>
+      </w:r>
+      <w:r>
+        <w:rPr>
+          <w:noProof/>
+          <w:lang w:eastAsia="ja-JP"/>
+        </w:rPr>
+        <w:tab/>
+      </w:r>
+      <w:r>
+        <w:rPr>
+          <w:noProof/>
+        </w:rPr>
+        <w:t>On a laptop using the SDK</w:t>
+      </w:r>
+      <w:r>
+        <w:rPr>
+          <w:noProof/>
+        </w:rPr>
+        <w:tab/>
+      </w:r>
+      <w:r>
+        <w:rPr>
+          <w:noProof/>
+        </w:rPr>
+        <w:fldChar w:fldCharType="begin"/>
+      </w:r>
+      <w:r>
+        <w:rPr>
+          <w:noProof/>
+        </w:rPr>
+        <w:instrText xml:space="preserve"> PAGEREF _Toc312880034 \h </w:instrText>
+      </w:r>
+      <w:r>
+        <w:rPr>
+          <w:noProof/>
+        </w:rPr>
+      </w:r>
+      <w:r>
+        <w:rPr>
+          <w:noProof/>
+        </w:rPr>
+        <w:fldChar w:fldCharType="separate"/>
+      </w:r>
+      <w:r>
+        <w:rPr>
+          <w:noProof/>
+        </w:rPr>
+        <w:t>6</w:t>
+      </w:r>
+      <w:r>
+        <w:rPr>
+          <w:noProof/>
+        </w:rPr>
+        <w:fldChar w:fldCharType="end"/>
+      </w:r>
+    </w:p>
+    <w:p>
+      <w:pPr>
+        <w:pStyle w:val="TOC2"/>
+        <w:tabs>
+          <w:tab w:val="left" w:pos="795"/>
+          <w:tab w:val="right" w:leader="dot" w:pos="8290"/>
+        </w:tabs>
+        <w:rPr>
+          <w:noProof/>
+          <w:lang w:eastAsia="ja-JP"/>
+        </w:rPr>
+      </w:pPr>
+      <w:r>
+        <w:rPr>
+          <w:noProof/>
+        </w:rPr>
+        <w:t>3.6</w:t>
+      </w:r>
+      <w:r>
+        <w:rPr>
+          <w:noProof/>
+          <w:lang w:eastAsia="ja-JP"/>
+        </w:rPr>
+        <w:tab/>
+      </w:r>
+      <w:r>
+        <w:rPr>
+          <w:noProof/>
+        </w:rPr>
         <w:t>Simulation</w:t>
       </w:r>
       <w:r>
@@ -536,7 +755,7 @@
         <w:rPr>
           <w:noProof/>
         </w:rPr>
-        <w:instrText xml:space="preserve"> PAGEREF _Toc312491437 \h </w:instrText>
+        <w:instrText xml:space="preserve"> PAGEREF _Toc312880035 \h </w:instrText>
       </w:r>
       <w:r>
         <w:rPr>
@@ -553,7 +772,7 @@
         <w:rPr>
           <w:noProof/>
         </w:rPr>
-        <w:t>5</w:t>
+        <w:t>7</w:t>
       </w:r>
       <w:r>
         <w:rPr>
@@ -569,12 +788,14 @@
       <w:r>
         <w:br w:type="page"/>
       </w:r>
+      <w:bookmarkStart w:id="0" w:name="_GoBack"/>
+      <w:bookmarkEnd w:id="0"/>
     </w:p>
     <w:p>
       <w:pPr>
         <w:pStyle w:val="Heading1"/>
       </w:pPr>
-      <w:bookmarkStart w:id="0" w:name="_Toc312491432"/>
+      <w:bookmarkStart w:id="1" w:name="_Toc312880027"/>
       <w:r>
         <w:t>Introdu</w:t>
       </w:r>
@@ -584,7 +805,7 @@
       <w:r>
         <w:t>tion</w:t>
       </w:r>
-      <w:bookmarkEnd w:id="0"/>
+      <w:bookmarkEnd w:id="1"/>
     </w:p>
     <w:p>
       <w:r>
@@ -815,6 +1036,7 @@
       <w:pPr>
         <w:pStyle w:val="Heading1"/>
       </w:pPr>
+      <w:bookmarkStart w:id="2" w:name="_Toc312880028"/>
       <w:proofErr w:type="spellStart"/>
       <w:r>
         <w:t>Nao</w:t>
@@ -823,6 +1045,7 @@
       <w:r>
         <w:t xml:space="preserve"> architecture</w:t>
       </w:r>
+      <w:bookmarkEnd w:id="2"/>
     </w:p>
     <w:p>
       <w:r>
@@ -940,10 +1163,7 @@
         </w:numPr>
       </w:pPr>
       <w:r>
-        <w:t>The ARM microcontroller board in the chest</w:t>
-      </w:r>
-      <w:r>
-        <w:t xml:space="preserve"> is connected through RS485 with </w:t>
+        <w:t xml:space="preserve">The ARM microcontroller board in the chest is connected through RS485 with </w:t>
       </w:r>
       <w:proofErr w:type="gramStart"/>
       <w:r>
@@ -999,7 +1219,7 @@
       <w:pPr>
         <w:pStyle w:val="Heading1"/>
       </w:pPr>
-      <w:bookmarkStart w:id="1" w:name="_Toc312491433"/>
+      <w:bookmarkStart w:id="3" w:name="_Toc312880029"/>
       <w:r>
         <w:t xml:space="preserve">Ways to work with the </w:t>
       </w:r>
@@ -1007,7 +1227,7 @@
       <w:r>
         <w:t>Nao</w:t>
       </w:r>
-      <w:bookmarkEnd w:id="1"/>
+      <w:bookmarkEnd w:id="3"/>
       <w:proofErr w:type="spellEnd"/>
     </w:p>
     <w:p>
@@ -1035,6 +1255,16 @@
       </w:r>
     </w:p>
     <w:p>
+      <w:pPr>
+        <w:pStyle w:val="Heading2"/>
+      </w:pPr>
+      <w:bookmarkStart w:id="4" w:name="_Toc312880030"/>
+      <w:r>
+        <w:t>Brokers and proxies</w:t>
+      </w:r>
+      <w:bookmarkEnd w:id="4"/>
+    </w:p>
+    <w:p>
       <w:r>
         <w:t xml:space="preserve">Summary: </w:t>
       </w:r>
@@ -1044,12 +1274,7 @@
       </w:r>
       <w:proofErr w:type="spellEnd"/>
       <w:r>
-        <w:t xml:space="preserve"> is a fr</w:t>
-      </w:r>
-      <w:bookmarkStart w:id="2" w:name="_GoBack"/>
-      <w:bookmarkEnd w:id="2"/>
-      <w:r>
-        <w:t>amework with many modules (shared objects</w:t>
+        <w:t xml:space="preserve"> is a framework with many modules (shared objects</w:t>
       </w:r>
       <w:r>
         <w:t xml:space="preserve"> libraries</w:t>
@@ -1065,32 +1290,55 @@
       </w:r>
       <w:proofErr w:type="gramStart"/>
       <w:r>
-        <w:t>They can be accessed by creating a proxy to this module first</w:t>
+        <w:t>They can be</w:t>
+      </w:r>
+      <w:r>
+        <w:t xml:space="preserve"> accessed by creating a proxy for</w:t>
+      </w:r>
+      <w:r>
+        <w:t xml:space="preserve"> </w:t>
+      </w:r>
+      <w:r>
+        <w:t>a</w:t>
+      </w:r>
+      <w:r>
+        <w:t xml:space="preserve"> module</w:t>
       </w:r>
       <w:proofErr w:type="gramEnd"/>
       <w:r>
         <w:t xml:space="preserve">. </w:t>
       </w:r>
       <w:r>
-        <w:t xml:space="preserve">The proxy can run on the robot or remote on a laptop. The proxy will connect through TCP/IP with a broker running on the robot. The broker will have the list of available </w:t>
-      </w:r>
-      <w:r>
-        <w:t xml:space="preserve">libraries </w:t>
-      </w:r>
-      <w:r>
-        <w:t>loaded (in ‘</w:t>
+        <w:t xml:space="preserve">The proxy exposes all methods of a module and talks with </w:t>
+      </w:r>
+      <w:r>
+        <w:t>a</w:t>
+      </w:r>
+      <w:r>
+        <w:t xml:space="preserve"> </w:t>
+      </w:r>
+      <w:proofErr w:type="gramStart"/>
+      <w:r>
+        <w:t>broker which</w:t>
+      </w:r>
+      <w:proofErr w:type="gramEnd"/>
+      <w:r>
+        <w:t xml:space="preserve"> exposes all modules available.</w:t>
+      </w:r>
+      <w:r>
+        <w:t xml:space="preserve"> The broker listens to an IP address and port (default 9559).</w:t>
+      </w:r>
+      <w:r>
+        <w:t xml:space="preserve"> </w:t>
+      </w:r>
+      <w:r>
+        <w:t>This is a so-called proxy to broker connection. The broker will have the list of available libraries loaded (in ‘</w:t>
       </w:r>
       <w:r>
         <w:t>autoload.ini</w:t>
       </w:r>
       <w:r>
-        <w:t>’). The libraries contain modules and methods and the broker will pass the call to the prober library.</w:t>
-      </w:r>
-      <w:r>
-        <w:t xml:space="preserve"> There are two brokers: </w:t>
-      </w:r>
-      <w:r>
-        <w:t>the main broker (</w:t>
+        <w:t>’). The libraries contain modules and methods and the broker will pass the call to the prober library. There are two brokers: the main broker (</w:t>
       </w:r>
       <w:proofErr w:type="spellStart"/>
       <w:r>
@@ -1098,86 +1346,144 @@
       </w:r>
       <w:proofErr w:type="spellEnd"/>
       <w:r>
-        <w:t xml:space="preserve"> broker)</w:t>
+        <w:t xml:space="preserve"> broker) for local calls and </w:t>
+      </w:r>
+      <w:proofErr w:type="spellStart"/>
+      <w:r>
+        <w:t>myBroker</w:t>
+      </w:r>
+      <w:proofErr w:type="spellEnd"/>
+      <w:r>
+        <w:t xml:space="preserve"> (Python broker) for remote calls. </w:t>
+      </w:r>
+      <w:r>
+        <w:t xml:space="preserve">When creating a module </w:t>
+      </w:r>
+      <w:r>
+        <w:t xml:space="preserve">(needed when subscribing to an event and registering a callback method) </w:t>
+      </w:r>
+      <w:r>
+        <w:t>a broker must be present</w:t>
+      </w:r>
+      <w:r>
+        <w:t xml:space="preserve"> for registering the module</w:t>
+      </w:r>
+      <w:r>
+        <w:t xml:space="preserve">. A </w:t>
+      </w:r>
+      <w:proofErr w:type="spellStart"/>
+      <w:r>
+        <w:t>Choregraphe</w:t>
+      </w:r>
+      <w:proofErr w:type="spellEnd"/>
+      <w:r>
+        <w:t xml:space="preserve"> Python script running in the </w:t>
+      </w:r>
+      <w:proofErr w:type="spellStart"/>
+      <w:r>
+        <w:t>NAOqi</w:t>
+      </w:r>
+      <w:proofErr w:type="spellEnd"/>
+      <w:r>
+        <w:t xml:space="preserve"> fram</w:t>
+      </w:r>
+      <w:r>
+        <w:t>ework will have the main broker available,</w:t>
+      </w:r>
+      <w:r>
+        <w:t xml:space="preserve"> but a standalone Python script has not. </w:t>
+      </w:r>
+      <w:r>
+        <w:t>In this case</w:t>
+      </w:r>
+      <w:r>
+        <w:t xml:space="preserve"> it is necessary to create </w:t>
+      </w:r>
+      <w:proofErr w:type="spellStart"/>
+      <w:r>
+        <w:t>myBroker</w:t>
+      </w:r>
+      <w:proofErr w:type="spellEnd"/>
+      <w:r>
+        <w:t>.</w:t>
+      </w:r>
+      <w:r>
+        <w:t xml:space="preserve"> This </w:t>
+      </w:r>
+      <w:proofErr w:type="spellStart"/>
+      <w:r>
+        <w:t>myBroker</w:t>
+      </w:r>
+      <w:proofErr w:type="spellEnd"/>
+      <w:r>
+        <w:t xml:space="preserve"> connects to the main broker. This is a so-called </w:t>
+      </w:r>
+      <w:proofErr w:type="gramStart"/>
+      <w:r>
+        <w:t>broker to broker</w:t>
+      </w:r>
+      <w:proofErr w:type="gramEnd"/>
+      <w:r>
+        <w:t xml:space="preserve"> connection. This way the modules at each side can access the modules at the other side</w:t>
+      </w:r>
+      <w:r>
+        <w:t xml:space="preserve">, needed for example when subscribing to events </w:t>
+      </w:r>
+      <w:r>
+        <w:t xml:space="preserve">of a remote module and </w:t>
+      </w:r>
+      <w:r>
+        <w:t>specifying callback methods.</w:t>
+      </w:r>
+    </w:p>
+    <w:p>
+      <w:r>
+        <w:t>Calls to a proxy can be made non-blocking by using the ‘post’ object of a proxy.</w:t>
+      </w:r>
+    </w:p>
+    <w:p>
+      <w:r>
+        <w:t>Many Languages are supported, the top three being C++, Python and .Net languages. For all of these a SDK is available.</w:t>
+      </w:r>
+      <w:r>
+        <w:br/>
+        <w:t xml:space="preserve">Normally the </w:t>
+      </w:r>
+      <w:proofErr w:type="spellStart"/>
+      <w:r>
+        <w:t>Nao</w:t>
+      </w:r>
+      <w:proofErr w:type="spellEnd"/>
+      <w:r>
+        <w:t xml:space="preserve"> libraries are developed in C</w:t>
+      </w:r>
+      <w:r>
+        <w:t xml:space="preserve">++. This is the only language with real time performance, below 10 </w:t>
+      </w:r>
+      <w:proofErr w:type="spellStart"/>
+      <w:r>
+        <w:t>ms</w:t>
+      </w:r>
+      <w:proofErr w:type="spellEnd"/>
+      <w:r>
+        <w:t xml:space="preserve"> loops. Python is mostly used when creating </w:t>
+      </w:r>
+      <w:r>
+        <w:t>behaviors in Python.</w:t>
       </w:r>
       <w:r>
         <w:t xml:space="preserve"> </w:t>
       </w:r>
       <w:r>
-        <w:t>for local</w:t>
-      </w:r>
-      <w:r>
-        <w:t xml:space="preserve"> calls and </w:t>
-      </w:r>
-      <w:proofErr w:type="spellStart"/>
-      <w:r>
-        <w:t>myBroker</w:t>
-      </w:r>
-      <w:proofErr w:type="spellEnd"/>
-      <w:r>
-        <w:t xml:space="preserve"> </w:t>
-      </w:r>
-      <w:r>
-        <w:t xml:space="preserve">(Python broker) </w:t>
-      </w:r>
-      <w:r>
-        <w:t>for remote calls.</w:t>
-      </w:r>
-      <w:r>
-        <w:t xml:space="preserve"> When not running in the </w:t>
-      </w:r>
-      <w:proofErr w:type="spellStart"/>
-      <w:r>
-        <w:t>NAOqi</w:t>
-      </w:r>
-      <w:proofErr w:type="spellEnd"/>
-      <w:r>
-        <w:t xml:space="preserve"> environment but </w:t>
-      </w:r>
-      <w:r>
-        <w:t xml:space="preserve">in </w:t>
-      </w:r>
-      <w:r>
-        <w:t xml:space="preserve">a </w:t>
-      </w:r>
-      <w:r>
-        <w:t>standalone</w:t>
-      </w:r>
-      <w:r>
-        <w:t xml:space="preserve"> Python script, </w:t>
-      </w:r>
-      <w:proofErr w:type="spellStart"/>
-      <w:proofErr w:type="gramStart"/>
-      <w:r>
-        <w:t>myBroker</w:t>
-      </w:r>
-      <w:proofErr w:type="spellEnd"/>
-      <w:r>
-        <w:t>(</w:t>
-      </w:r>
-      <w:proofErr w:type="gramEnd"/>
-      <w:r>
-        <w:t>) is required.</w:t>
-      </w:r>
-      <w:r>
-        <w:t xml:space="preserve"> This </w:t>
-      </w:r>
-      <w:proofErr w:type="spellStart"/>
-      <w:r>
-        <w:t>myB</w:t>
-      </w:r>
-      <w:r>
-        <w:t>roker</w:t>
-      </w:r>
-      <w:proofErr w:type="spellEnd"/>
-      <w:r>
-        <w:t xml:space="preserve"> </w:t>
-      </w:r>
-      <w:r>
-        <w:t xml:space="preserve">connects </w:t>
-      </w:r>
-      <w:r>
-        <w:t>to the main broker.</w:t>
+        <w:t xml:space="preserve">Python is also used inside </w:t>
+      </w:r>
+      <w:proofErr w:type="spellStart"/>
+      <w:r>
+        <w:t>Choregraphe</w:t>
+      </w:r>
+      <w:proofErr w:type="spellEnd"/>
+      <w:r>
+        <w:t xml:space="preserve"> boxes.</w:t>
       </w:r>
     </w:p>
     <w:p>
@@ -1188,40 +1494,123 @@
           <w:szCs w:val="20"/>
         </w:rPr>
       </w:pPr>
-      <w:r>
-        <w:t>Many Languages are supported, the top three being C++, Python and .Net languages. For all of these a SDK is available.</w:t>
-      </w:r>
+    </w:p>
+    <w:p>
+      <w:pPr>
+        <w:pStyle w:val="Heading2"/>
+      </w:pPr>
+      <w:bookmarkStart w:id="5" w:name="_Toc312880031"/>
+      <w:r>
+        <w:t xml:space="preserve">With </w:t>
+      </w:r>
+      <w:proofErr w:type="spellStart"/>
+      <w:r>
+        <w:t>Choregraphe</w:t>
+      </w:r>
+      <w:proofErr w:type="spellEnd"/>
+      <w:r>
+        <w:t xml:space="preserve"> only</w:t>
+      </w:r>
+      <w:bookmarkEnd w:id="5"/>
+    </w:p>
+    <w:p>
+      <w:r>
+        <w:t xml:space="preserve">This method is the most convenient when creating simple </w:t>
+      </w:r>
+      <w:proofErr w:type="spellStart"/>
+      <w:r>
+        <w:t>beh</w:t>
+      </w:r>
+      <w:r>
+        <w:t>aviours</w:t>
+      </w:r>
+      <w:proofErr w:type="spellEnd"/>
+      <w:r>
+        <w:t>. However quite soon the boxes and connections in the GUI become very cluttered. Because one has no real control over the behavior of each box and the related events, it gets virtually impossible to get the right behavior. For example creating a timeout when doing speech recognition is not a standard option of the ‘</w:t>
+      </w:r>
+      <w:r>
+        <w:t xml:space="preserve">Speech </w:t>
+      </w:r>
+      <w:proofErr w:type="spellStart"/>
+      <w:r>
+        <w:t>Reco</w:t>
+      </w:r>
+      <w:proofErr w:type="spellEnd"/>
+      <w:r>
+        <w:t>.</w:t>
+      </w:r>
+      <w:r>
+        <w:t xml:space="preserve">’ box. Creating this 100% reliable using other </w:t>
+      </w:r>
+      <w:proofErr w:type="gramStart"/>
+      <w:r>
+        <w:t>boxes  like</w:t>
+      </w:r>
+      <w:proofErr w:type="gramEnd"/>
+      <w:r>
+        <w:t xml:space="preserve"> a ‘Delay’ bo</w:t>
+      </w:r>
+      <w:r>
+        <w:t xml:space="preserve">x requires a lot of additional connections and proved to be </w:t>
+      </w:r>
+      <w:r>
+        <w:t>very difficult.</w:t>
+      </w:r>
+      <w:r>
+        <w:t xml:space="preserve"> A Quote from </w:t>
+      </w:r>
+      <w:r>
+        <w:t xml:space="preserve">Mike </w:t>
+      </w:r>
+      <w:proofErr w:type="spellStart"/>
+      <w:r>
+        <w:t>Beit</w:t>
+      </w:r>
+      <w:r>
+        <w:t>er's</w:t>
+      </w:r>
+      <w:proofErr w:type="spellEnd"/>
+      <w:r>
+        <w:t xml:space="preserve"> "An introduction to robotics with </w:t>
+      </w:r>
+      <w:proofErr w:type="spellStart"/>
+      <w:r>
+        <w:t>Nao</w:t>
+      </w:r>
+      <w:proofErr w:type="spellEnd"/>
+      <w:r>
+        <w:t>"</w:t>
+      </w:r>
+      <w:r>
+        <w:t>, halfway</w:t>
+      </w:r>
+      <w:r>
+        <w:t>: “</w:t>
+      </w:r>
+      <w:r>
+        <w:t xml:space="preserve">Things are becoming unwieldy using </w:t>
+      </w:r>
+      <w:proofErr w:type="spellStart"/>
+      <w:r>
+        <w:t>Choregraphe</w:t>
+      </w:r>
+      <w:proofErr w:type="spellEnd"/>
+      <w:r>
+        <w:t xml:space="preserve"> boxes</w:t>
+      </w:r>
+      <w:r>
+        <w:t>, so we’ll switch to using Python</w:t>
+      </w:r>
+      <w:r>
+        <w:t>"</w:t>
+      </w:r>
+      <w:r>
+        <w:t>.</w:t>
+      </w:r>
+    </w:p>
+    <w:p>
       <w:r>
         <w:br/>
-        <w:t xml:space="preserve">Normally the </w:t>
-      </w:r>
-      <w:proofErr w:type="spellStart"/>
-      <w:r>
-        <w:t>Nao</w:t>
-      </w:r>
-      <w:proofErr w:type="spellEnd"/>
-      <w:r>
-        <w:t xml:space="preserve"> libraries are developed in C</w:t>
-      </w:r>
-      <w:r>
-        <w:t xml:space="preserve">++. This is the only language with real time performance, below 10 </w:t>
-      </w:r>
-      <w:proofErr w:type="spellStart"/>
-      <w:r>
-        <w:t>ms</w:t>
-      </w:r>
-      <w:proofErr w:type="spellEnd"/>
-      <w:r>
-        <w:t xml:space="preserve"> loops. Python is mostly used when creating </w:t>
-      </w:r>
-      <w:r>
-        <w:t>behaviors in Python.</w:t>
-      </w:r>
-      <w:r>
-        <w:t xml:space="preserve"> </w:t>
-      </w:r>
-      <w:r>
-        <w:t xml:space="preserve">Python is also used inside </w:t>
       </w:r>
       <w:proofErr w:type="spellStart"/>
       <w:r>
@@ -1229,117 +1618,29 @@
       </w:r>
       <w:proofErr w:type="spellEnd"/>
       <w:r>
-        <w:t xml:space="preserve"> boxes.</w:t>
-      </w:r>
-    </w:p>
-    <w:p>
-      <w:pPr>
-        <w:pStyle w:val="Heading2"/>
-      </w:pPr>
-      <w:bookmarkStart w:id="3" w:name="_Toc312491434"/>
-      <w:r>
-        <w:t xml:space="preserve">With </w:t>
-      </w:r>
-      <w:proofErr w:type="spellStart"/>
-      <w:r>
-        <w:t>Choregraphe</w:t>
-      </w:r>
-      <w:proofErr w:type="spellEnd"/>
-      <w:r>
-        <w:t xml:space="preserve"> only</w:t>
-      </w:r>
-      <w:bookmarkEnd w:id="3"/>
-    </w:p>
-    <w:p>
-      <w:r>
-        <w:t xml:space="preserve">This method is the most convenient when creating simple </w:t>
-      </w:r>
-      <w:proofErr w:type="spellStart"/>
-      <w:r>
-        <w:t>beh</w:t>
-      </w:r>
-      <w:r>
-        <w:t>aviours</w:t>
-      </w:r>
-      <w:proofErr w:type="spellEnd"/>
-      <w:r>
-        <w:t>. However quite soon the boxes and connections in the GUI become very cluttered. Because one has no real control over the behavior of each box and the related events, it gets virtually impossible to get the right behavior. For example creating a timeout when doing speech recognition is not a standard option of the ‘</w:t>
-      </w:r>
-      <w:r>
-        <w:t xml:space="preserve">Speech </w:t>
-      </w:r>
-      <w:proofErr w:type="spellStart"/>
-      <w:r>
-        <w:t>Reco</w:t>
-      </w:r>
-      <w:proofErr w:type="spellEnd"/>
-      <w:r>
-        <w:t>.</w:t>
-      </w:r>
-      <w:r>
-        <w:t xml:space="preserve">’ box. Creating this 100% reliable using other </w:t>
+        <w:t xml:space="preserve"> can be used for </w:t>
       </w:r>
       <w:proofErr w:type="gramStart"/>
       <w:r>
-        <w:t>boxes  like</w:t>
+        <w:t>event based</w:t>
       </w:r>
       <w:proofErr w:type="gramEnd"/>
       <w:r>
-        <w:t xml:space="preserve"> a ‘Delay’ bo</w:t>
-      </w:r>
-      <w:r>
-        <w:t xml:space="preserve">x requires a lot of additional connections and proved to be </w:t>
-      </w:r>
-      <w:r>
-        <w:t>very difficult.</w:t>
-      </w:r>
-      <w:r>
-        <w:t xml:space="preserve"> A Quote from </w:t>
-      </w:r>
-      <w:r>
-        <w:t xml:space="preserve">Mike </w:t>
-      </w:r>
-      <w:proofErr w:type="spellStart"/>
-      <w:r>
-        <w:t>Neitner's</w:t>
-      </w:r>
-      <w:proofErr w:type="spellEnd"/>
-      <w:r>
-        <w:t xml:space="preserve"> "An introduction to robotics with </w:t>
-      </w:r>
-      <w:proofErr w:type="spellStart"/>
-      <w:r>
-        <w:t>Nao</w:t>
-      </w:r>
-      <w:proofErr w:type="spellEnd"/>
-      <w:r>
-        <w:t>"</w:t>
-      </w:r>
-      <w:r>
-        <w:t>, halfway</w:t>
-      </w:r>
-      <w:r>
-        <w:t>: “</w:t>
-      </w:r>
-      <w:r>
-        <w:t xml:space="preserve">Things are becoming unwieldy using </w:t>
-      </w:r>
-      <w:proofErr w:type="spellStart"/>
-      <w:r>
-        <w:t>Choregraphe</w:t>
-      </w:r>
-      <w:proofErr w:type="spellEnd"/>
-      <w:r>
-        <w:t xml:space="preserve"> boxes</w:t>
-      </w:r>
-      <w:r>
-        <w:t>, so we’ll switch to using Python</w:t>
-      </w:r>
-      <w:r>
-        <w:t>"</w:t>
-      </w:r>
-      <w:r>
-        <w:t>.</w:t>
+        <w:t xml:space="preserve"> programming and time based programming. This document focuses on </w:t>
+      </w:r>
+      <w:proofErr w:type="gramStart"/>
+      <w:r>
+        <w:t>even</w:t>
+      </w:r>
+      <w:r>
+        <w:t>t</w:t>
+      </w:r>
+      <w:r>
+        <w:t xml:space="preserve"> based</w:t>
+      </w:r>
+      <w:proofErr w:type="gramEnd"/>
+      <w:r>
+        <w:t xml:space="preserve"> programming. Time based programming uses Timeline boxes and is useful when choreographing dances for example.</w:t>
       </w:r>
       <w:r>
         <w:br/>
@@ -1702,7 +2003,7 @@
       <w:pPr>
         <w:pStyle w:val="Heading2"/>
       </w:pPr>
-      <w:bookmarkStart w:id="4" w:name="_Toc312491435"/>
+      <w:bookmarkStart w:id="6" w:name="_Toc312880032"/>
       <w:r>
         <w:t xml:space="preserve">On the </w:t>
       </w:r>
@@ -1717,7 +2018,7 @@
       <w:r>
         <w:t>SSH connection</w:t>
       </w:r>
-      <w:bookmarkEnd w:id="4"/>
+      <w:bookmarkEnd w:id="6"/>
     </w:p>
     <w:p>
       <w:r>
@@ -1964,19 +2265,43 @@
       <w:r>
         <w:t xml:space="preserve"> In the standalone Python script the main broker is not available so </w:t>
       </w:r>
+      <w:r>
+        <w:t xml:space="preserve">met new modules are </w:t>
+      </w:r>
+      <w:proofErr w:type="gramStart"/>
+      <w:r>
+        <w:t>needed,</w:t>
+      </w:r>
+      <w:proofErr w:type="gramEnd"/>
+      <w:r>
+        <w:t xml:space="preserve"> </w:t>
+      </w:r>
       <w:proofErr w:type="spellStart"/>
       <w:r>
         <w:t>myBroker</w:t>
       </w:r>
       <w:proofErr w:type="spellEnd"/>
       <w:r>
-        <w:t xml:space="preserve"> has to be created which connects to the main broker.</w:t>
+        <w:t xml:space="preserve"> has to be created wh</w:t>
+      </w:r>
+      <w:r>
+        <w:t>i</w:t>
+      </w:r>
+      <w:r>
+        <w:t xml:space="preserve">ch connects to the main broker. See the section ‘Brokers and proxies’ above for </w:t>
+      </w:r>
+      <w:r>
+        <w:t>more detail</w:t>
+      </w:r>
+      <w:r>
+        <w:t>.</w:t>
       </w:r>
     </w:p>
     <w:p>
       <w:pPr>
         <w:pStyle w:val="Heading2"/>
       </w:pPr>
+      <w:bookmarkStart w:id="7" w:name="_Toc312880033"/>
       <w:proofErr w:type="spellStart"/>
       <w:r>
         <w:t>Choregraphe</w:t>
@@ -1985,6 +2310,7 @@
       <w:r>
         <w:t xml:space="preserve"> Python script versus standalone Python script</w:t>
       </w:r>
+      <w:bookmarkEnd w:id="7"/>
     </w:p>
     <w:p>
       <w:r>
@@ -2593,7 +2919,13 @@
       </w:r>
       <w:proofErr w:type="gramEnd"/>
       <w:r>
-        <w:t xml:space="preserve"> is already registered as module to the broker by the </w:t>
+        <w:t xml:space="preserve"> is already registered as module to the </w:t>
+      </w:r>
+      <w:r>
+        <w:t xml:space="preserve">main </w:t>
+      </w:r>
+      <w:r>
+        <w:t xml:space="preserve">broker by the </w:t>
       </w:r>
       <w:proofErr w:type="spellStart"/>
       <w:r>
@@ -2670,13 +3002,33 @@
         <w:t xml:space="preserve">In a standalone Python script the class containing the callback method is not registered </w:t>
       </w:r>
       <w:r>
-        <w:t xml:space="preserve">as a module to the broker </w:t>
+        <w:t xml:space="preserve">as a module to </w:t>
+      </w:r>
+      <w:r>
+        <w:t>a</w:t>
+      </w:r>
+      <w:r>
+        <w:t xml:space="preserve"> broker </w:t>
       </w:r>
       <w:r>
         <w:t xml:space="preserve">yet so this has to be done. </w:t>
       </w:r>
       <w:r>
-        <w:t>This can be done by calling ’</w:t>
+        <w:t xml:space="preserve">This can be done by </w:t>
+      </w:r>
+      <w:r>
+        <w:t xml:space="preserve">creating </w:t>
+      </w:r>
+      <w:proofErr w:type="spellStart"/>
+      <w:r>
+        <w:t>myBroker</w:t>
+      </w:r>
+      <w:proofErr w:type="spellEnd"/>
+      <w:r>
+        <w:t xml:space="preserve"> and </w:t>
+      </w:r>
+      <w:r>
+        <w:t>calling ’</w:t>
       </w:r>
       <w:r>
         <w:t xml:space="preserve"> </w:t>
@@ -2714,7 +3066,19 @@
         <w:t xml:space="preserve">__()’ constructor of such a class. </w:t>
       </w:r>
       <w:r>
-        <w:t xml:space="preserve">When more events are needed it is convenient to have more classes with callback functions. One can simply add these classes but then these have to be also registered as a module. It is important that before ending the </w:t>
+        <w:t xml:space="preserve">When more events are needed it is convenient to have more classes with callback functions. </w:t>
+      </w:r>
+      <w:r>
+        <w:t>T</w:t>
+      </w:r>
+      <w:r>
+        <w:t xml:space="preserve">hese </w:t>
+      </w:r>
+      <w:r>
+        <w:t xml:space="preserve">classes then also </w:t>
+      </w:r>
+      <w:r>
+        <w:t xml:space="preserve">have to be registered as a module. It is important that before ending the </w:t>
       </w:r>
       <w:proofErr w:type="gramStart"/>
       <w:r>
@@ -2753,14 +3117,14 @@
       <w:pPr>
         <w:pStyle w:val="Heading2"/>
       </w:pPr>
-      <w:bookmarkStart w:id="5" w:name="_Toc312491436"/>
+      <w:bookmarkStart w:id="8" w:name="_Toc312880034"/>
       <w:r>
         <w:t>On a laptop u</w:t>
       </w:r>
       <w:r>
         <w:t>sing the SDK</w:t>
       </w:r>
-      <w:bookmarkEnd w:id="5"/>
+      <w:bookmarkEnd w:id="8"/>
     </w:p>
     <w:p>
       <w:r>
@@ -2852,54 +3216,10 @@
         <w:t>through proxies.</w:t>
       </w:r>
       <w:r>
-        <w:t xml:space="preserve"> Example call to obtain a text to speech proxy: ‘</w:t>
-      </w:r>
-      <w:proofErr w:type="spellStart"/>
-      <w:r>
-        <w:t>t</w:t>
-      </w:r>
-      <w:r>
-        <w:t>ts</w:t>
-      </w:r>
-      <w:proofErr w:type="spellEnd"/>
-      <w:r>
-        <w:t xml:space="preserve"> = </w:t>
-      </w:r>
-      <w:proofErr w:type="spellStart"/>
-      <w:proofErr w:type="gramStart"/>
-      <w:r>
-        <w:t>ALProxy</w:t>
-      </w:r>
-      <w:proofErr w:type="spellEnd"/>
-      <w:r>
-        <w:t>(</w:t>
-      </w:r>
-      <w:proofErr w:type="gramEnd"/>
-      <w:r>
-        <w:t>"</w:t>
-      </w:r>
-      <w:proofErr w:type="spellStart"/>
-      <w:r>
-        <w:t>ALTextToSpeech</w:t>
-      </w:r>
-      <w:proofErr w:type="spellEnd"/>
-      <w:r>
-        <w:t>", “</w:t>
-      </w:r>
-      <w:r>
-        <w:t>192.168.1.137</w:t>
-      </w:r>
-      <w:r>
-        <w:t>", 9559)</w:t>
-      </w:r>
-      <w:r>
-        <w:t>’.</w:t>
-      </w:r>
-      <w:r>
         <w:t xml:space="preserve"> </w:t>
       </w:r>
       <w:r>
-        <w:t>The IP address and the port number are of the remote broker ‘</w:t>
+        <w:t xml:space="preserve">These proxies can connect directly to the main broker or to </w:t>
       </w:r>
       <w:proofErr w:type="spellStart"/>
       <w:r>
@@ -2907,7 +3227,16 @@
       </w:r>
       <w:proofErr w:type="spellEnd"/>
       <w:r>
-        <w:t>’.</w:t>
+        <w:t xml:space="preserve">. The latter in case new modules are being </w:t>
+      </w:r>
+      <w:r>
+        <w:t>defined on the remote (laptop) side.</w:t>
+      </w:r>
+      <w:r>
+        <w:t xml:space="preserve"> </w:t>
+      </w:r>
+      <w:r>
+        <w:t>See the section ‘Brokers and proxies’ above for more detail.</w:t>
       </w:r>
     </w:p>
     <w:p>
@@ -2919,11 +3248,11 @@
       <w:pPr>
         <w:pStyle w:val="Heading2"/>
       </w:pPr>
-      <w:bookmarkStart w:id="6" w:name="_Toc312491437"/>
+      <w:bookmarkStart w:id="9" w:name="_Toc312880035"/>
       <w:r>
         <w:t>Simulation</w:t>
       </w:r>
-      <w:bookmarkEnd w:id="6"/>
+      <w:bookmarkEnd w:id="9"/>
     </w:p>
     <w:p>
       <w:r>

</xml_diff>

<commit_message>
Added picture on brokers from the Aldebaran NAOqi documentation
</commit_message>
<xml_diff>
--- a/NaoExperiments/Nao.docx
+++ b/NaoExperiments/Nao.docx
@@ -171,7 +171,7 @@
         <w:rPr>
           <w:noProof/>
         </w:rPr>
-        <w:instrText xml:space="preserve"> PAGEREF _Toc312880027 \h </w:instrText>
+        <w:instrText xml:space="preserve"> PAGEREF _Toc312881232 \h </w:instrText>
       </w:r>
       <w:r>
         <w:rPr>
@@ -244,7 +244,7 @@
         <w:rPr>
           <w:noProof/>
         </w:rPr>
-        <w:instrText xml:space="preserve"> PAGEREF _Toc312880028 \h </w:instrText>
+        <w:instrText xml:space="preserve"> PAGEREF _Toc312881233 \h </w:instrText>
       </w:r>
       <w:r>
         <w:rPr>
@@ -317,7 +317,7 @@
         <w:rPr>
           <w:noProof/>
         </w:rPr>
-        <w:instrText xml:space="preserve"> PAGEREF _Toc312880029 \h </w:instrText>
+        <w:instrText xml:space="preserve"> PAGEREF _Toc312881234 \h </w:instrText>
       </w:r>
       <w:r>
         <w:rPr>
@@ -374,6 +374,8 @@
         </w:rPr>
         <w:t>Brokers and proxies</w:t>
       </w:r>
+      <w:bookmarkStart w:id="0" w:name="_GoBack"/>
+      <w:bookmarkEnd w:id="0"/>
       <w:r>
         <w:rPr>
           <w:noProof/>
@@ -390,7 +392,7 @@
         <w:rPr>
           <w:noProof/>
         </w:rPr>
-        <w:instrText xml:space="preserve"> PAGEREF _Toc312880030 \h </w:instrText>
+        <w:instrText xml:space="preserve"> PAGEREF _Toc312881235 \h </w:instrText>
       </w:r>
       <w:r>
         <w:rPr>
@@ -445,7 +447,7 @@
         <w:rPr>
           <w:noProof/>
         </w:rPr>
-        <w:t>With Choregraphe only</w:t>
+        <w:t>Language support</w:t>
       </w:r>
       <w:r>
         <w:rPr>
@@ -463,7 +465,7 @@
         <w:rPr>
           <w:noProof/>
         </w:rPr>
-        <w:instrText xml:space="preserve"> PAGEREF _Toc312880031 \h </w:instrText>
+        <w:instrText xml:space="preserve"> PAGEREF _Toc312881236 \h </w:instrText>
       </w:r>
       <w:r>
         <w:rPr>
@@ -518,7 +520,7 @@
         <w:rPr>
           <w:noProof/>
         </w:rPr>
-        <w:t>On the Nao using a SSH connection</w:t>
+        <w:t>With Choregraphe only</w:t>
       </w:r>
       <w:r>
         <w:rPr>
@@ -536,7 +538,7 @@
         <w:rPr>
           <w:noProof/>
         </w:rPr>
-        <w:instrText xml:space="preserve"> PAGEREF _Toc312880032 \h </w:instrText>
+        <w:instrText xml:space="preserve"> PAGEREF _Toc312881237 \h </w:instrText>
       </w:r>
       <w:r>
         <w:rPr>
@@ -553,7 +555,7 @@
         <w:rPr>
           <w:noProof/>
         </w:rPr>
-        <w:t>5</w:t>
+        <w:t>4</w:t>
       </w:r>
       <w:r>
         <w:rPr>
@@ -591,7 +593,7 @@
         <w:rPr>
           <w:noProof/>
         </w:rPr>
-        <w:t>Choregraphe Python script versus standalone Python script</w:t>
+        <w:t>On the Nao using a SSH connection</w:t>
       </w:r>
       <w:r>
         <w:rPr>
@@ -609,7 +611,7 @@
         <w:rPr>
           <w:noProof/>
         </w:rPr>
-        <w:instrText xml:space="preserve"> PAGEREF _Toc312880033 \h </w:instrText>
+        <w:instrText xml:space="preserve"> PAGEREF _Toc312881238 \h </w:instrText>
       </w:r>
       <w:r>
         <w:rPr>
@@ -664,7 +666,7 @@
         <w:rPr>
           <w:noProof/>
         </w:rPr>
-        <w:t>On a laptop using the SDK</w:t>
+        <w:t>Choregraphe Python script versus standalone Python script</w:t>
       </w:r>
       <w:r>
         <w:rPr>
@@ -682,7 +684,7 @@
         <w:rPr>
           <w:noProof/>
         </w:rPr>
-        <w:instrText xml:space="preserve"> PAGEREF _Toc312880034 \h </w:instrText>
+        <w:instrText xml:space="preserve"> PAGEREF _Toc312881239 \h </w:instrText>
       </w:r>
       <w:r>
         <w:rPr>
@@ -737,6 +739,79 @@
         <w:rPr>
           <w:noProof/>
         </w:rPr>
+        <w:t>On a laptop using the SDK</w:t>
+      </w:r>
+      <w:r>
+        <w:rPr>
+          <w:noProof/>
+        </w:rPr>
+        <w:tab/>
+      </w:r>
+      <w:r>
+        <w:rPr>
+          <w:noProof/>
+        </w:rPr>
+        <w:fldChar w:fldCharType="begin"/>
+      </w:r>
+      <w:r>
+        <w:rPr>
+          <w:noProof/>
+        </w:rPr>
+        <w:instrText xml:space="preserve"> PAGEREF _Toc312881240 \h </w:instrText>
+      </w:r>
+      <w:r>
+        <w:rPr>
+          <w:noProof/>
+        </w:rPr>
+      </w:r>
+      <w:r>
+        <w:rPr>
+          <w:noProof/>
+        </w:rPr>
+        <w:fldChar w:fldCharType="separate"/>
+      </w:r>
+      <w:r>
+        <w:rPr>
+          <w:noProof/>
+        </w:rPr>
+        <w:t>7</w:t>
+      </w:r>
+      <w:r>
+        <w:rPr>
+          <w:noProof/>
+        </w:rPr>
+        <w:fldChar w:fldCharType="end"/>
+      </w:r>
+    </w:p>
+    <w:p>
+      <w:pPr>
+        <w:pStyle w:val="TOC2"/>
+        <w:tabs>
+          <w:tab w:val="left" w:pos="795"/>
+          <w:tab w:val="right" w:leader="dot" w:pos="8290"/>
+        </w:tabs>
+        <w:rPr>
+          <w:noProof/>
+          <w:lang w:eastAsia="ja-JP"/>
+        </w:rPr>
+      </w:pPr>
+      <w:r>
+        <w:rPr>
+          <w:noProof/>
+        </w:rPr>
+        <w:t>3.7</w:t>
+      </w:r>
+      <w:r>
+        <w:rPr>
+          <w:noProof/>
+          <w:lang w:eastAsia="ja-JP"/>
+        </w:rPr>
+        <w:tab/>
+      </w:r>
+      <w:r>
+        <w:rPr>
+          <w:noProof/>
+        </w:rPr>
         <w:t>Simulation</w:t>
       </w:r>
       <w:r>
@@ -755,7 +830,7 @@
         <w:rPr>
           <w:noProof/>
         </w:rPr>
-        <w:instrText xml:space="preserve"> PAGEREF _Toc312880035 \h </w:instrText>
+        <w:instrText xml:space="preserve"> PAGEREF _Toc312881241 \h </w:instrText>
       </w:r>
       <w:r>
         <w:rPr>
@@ -788,14 +863,12 @@
       <w:r>
         <w:br w:type="page"/>
       </w:r>
-      <w:bookmarkStart w:id="0" w:name="_GoBack"/>
-      <w:bookmarkEnd w:id="0"/>
     </w:p>
     <w:p>
       <w:pPr>
         <w:pStyle w:val="Heading1"/>
       </w:pPr>
-      <w:bookmarkStart w:id="1" w:name="_Toc312880027"/>
+      <w:bookmarkStart w:id="1" w:name="_Toc312881232"/>
       <w:r>
         <w:t>Introdu</w:t>
       </w:r>
@@ -1036,7 +1109,7 @@
       <w:pPr>
         <w:pStyle w:val="Heading1"/>
       </w:pPr>
-      <w:bookmarkStart w:id="2" w:name="_Toc312880028"/>
+      <w:bookmarkStart w:id="2" w:name="_Toc312881233"/>
       <w:proofErr w:type="spellStart"/>
       <w:r>
         <w:t>Nao</w:t>
@@ -1219,7 +1292,7 @@
       <w:pPr>
         <w:pStyle w:val="Heading1"/>
       </w:pPr>
-      <w:bookmarkStart w:id="3" w:name="_Toc312880029"/>
+      <w:bookmarkStart w:id="3" w:name="_Toc312881234"/>
       <w:r>
         <w:t xml:space="preserve">Ways to work with the </w:t>
       </w:r>
@@ -1258,7 +1331,7 @@
       <w:pPr>
         <w:pStyle w:val="Heading2"/>
       </w:pPr>
-      <w:bookmarkStart w:id="4" w:name="_Toc312880030"/>
+      <w:bookmarkStart w:id="4" w:name="_Toc312881235"/>
       <w:r>
         <w:t>Brokers and proxies</w:t>
       </w:r>
@@ -1266,6 +1339,99 @@
     </w:p>
     <w:p>
       <w:r>
+        <w:t xml:space="preserve">A clarifying picture from the </w:t>
+      </w:r>
+      <w:proofErr w:type="spellStart"/>
+      <w:r>
+        <w:t>Aldebaran</w:t>
+      </w:r>
+      <w:proofErr w:type="spellEnd"/>
+      <w:r>
+        <w:t xml:space="preserve"> </w:t>
+      </w:r>
+      <w:proofErr w:type="spellStart"/>
+      <w:r>
+        <w:t>NAOqi</w:t>
+      </w:r>
+      <w:proofErr w:type="spellEnd"/>
+      <w:r>
+        <w:t xml:space="preserve"> documentation with the text: “</w:t>
+      </w:r>
+      <w:r>
+        <w:rPr>
+          <w:i/>
+        </w:rPr>
+        <w:t>The broker provides lookup services so that any module in the tree or across the network can find any method that has been advertised. Loading modules forms a tree of methods attached to modules, and modules attached to a broker</w:t>
+      </w:r>
+      <w:r>
+        <w:rPr>
+          <w:i/>
+        </w:rPr>
+        <w:t>.</w:t>
+      </w:r>
+      <w:r>
+        <w:t>”</w:t>
+      </w:r>
+    </w:p>
+    <w:p>
+      <w:r>
+        <w:rPr>
+          <w:noProof/>
+        </w:rPr>
+        <w:drawing>
+          <wp:inline distT="0" distB="0" distL="0" distR="0" wp14:anchorId="2A9A2FBF" wp14:editId="06B667CC">
+            <wp:extent cx="5266055" cy="3166745"/>
+            <wp:effectExtent l="0" t="0" r="0" b="8255"/>
+            <wp:docPr id="2" name="Picture 2" descr="MacBookPro:Users:fhict:Desktop:Screen Shot 2015-12-28 at 00.15.31.png"/>
+            <wp:cNvGraphicFramePr>
+              <a:graphicFrameLocks xmlns:a="http://schemas.openxmlformats.org/drawingml/2006/main" noChangeAspect="1"/>
+            </wp:cNvGraphicFramePr>
+            <a:graphic xmlns:a="http://schemas.openxmlformats.org/drawingml/2006/main">
+              <a:graphicData uri="http://schemas.openxmlformats.org/drawingml/2006/picture">
+                <pic:pic xmlns:pic="http://schemas.openxmlformats.org/drawingml/2006/picture">
+                  <pic:nvPicPr>
+                    <pic:cNvPr id="0" name="Picture 2" descr="MacBookPro:Users:fhict:Desktop:Screen Shot 2015-12-28 at 00.15.31.png"/>
+                    <pic:cNvPicPr>
+                      <a:picLocks noChangeAspect="1" noChangeArrowheads="1"/>
+                    </pic:cNvPicPr>
+                  </pic:nvPicPr>
+                  <pic:blipFill>
+                    <a:blip r:embed="rId9">
+                      <a:extLst>
+                        <a:ext uri="{28A0092B-C50C-407E-A947-70E740481C1C}">
+                          <a14:useLocalDpi xmlns:a14="http://schemas.microsoft.com/office/drawing/2010/main" val="0"/>
+                        </a:ext>
+                      </a:extLst>
+                    </a:blip>
+                    <a:srcRect/>
+                    <a:stretch>
+                      <a:fillRect/>
+                    </a:stretch>
+                  </pic:blipFill>
+                  <pic:spPr bwMode="auto">
+                    <a:xfrm>
+                      <a:off x="0" y="0"/>
+                      <a:ext cx="5266055" cy="3166745"/>
+                    </a:xfrm>
+                    <a:prstGeom prst="rect">
+                      <a:avLst/>
+                    </a:prstGeom>
+                    <a:noFill/>
+                    <a:ln>
+                      <a:noFill/>
+                    </a:ln>
+                  </pic:spPr>
+                </pic:pic>
+              </a:graphicData>
+            </a:graphic>
+          </wp:inline>
+        </w:drawing>
+      </w:r>
+    </w:p>
+    <w:p/>
+    <w:p/>
+    <w:p>
+      <w:r>
         <w:t xml:space="preserve">Summary: </w:t>
       </w:r>
       <w:proofErr w:type="spellStart"/>
@@ -1440,6 +1606,16 @@
       <w:r>
         <w:t>Calls to a proxy can be made non-blocking by using the ‘post’ object of a proxy.</w:t>
       </w:r>
+    </w:p>
+    <w:p>
+      <w:pPr>
+        <w:pStyle w:val="Heading2"/>
+      </w:pPr>
+      <w:bookmarkStart w:id="5" w:name="_Toc312881236"/>
+      <w:r>
+        <w:t>Language support</w:t>
+      </w:r>
+      <w:bookmarkEnd w:id="5"/>
     </w:p>
     <w:p>
       <w:r>
@@ -1499,7 +1675,7 @@
       <w:pPr>
         <w:pStyle w:val="Heading2"/>
       </w:pPr>
-      <w:bookmarkStart w:id="5" w:name="_Toc312880031"/>
+      <w:bookmarkStart w:id="6" w:name="_Toc312881237"/>
       <w:r>
         <w:t xml:space="preserve">With </w:t>
       </w:r>
@@ -1511,7 +1687,7 @@
       <w:r>
         <w:t xml:space="preserve"> only</w:t>
       </w:r>
-      <w:bookmarkEnd w:id="5"/>
+      <w:bookmarkEnd w:id="6"/>
     </w:p>
     <w:p>
       <w:r>
@@ -2003,7 +2179,7 @@
       <w:pPr>
         <w:pStyle w:val="Heading2"/>
       </w:pPr>
-      <w:bookmarkStart w:id="6" w:name="_Toc312880032"/>
+      <w:bookmarkStart w:id="7" w:name="_Toc312881238"/>
       <w:r>
         <w:t xml:space="preserve">On the </w:t>
       </w:r>
@@ -2018,7 +2194,7 @@
       <w:r>
         <w:t>SSH connection</w:t>
       </w:r>
-      <w:bookmarkEnd w:id="6"/>
+      <w:bookmarkEnd w:id="7"/>
     </w:p>
     <w:p>
       <w:r>
@@ -2301,7 +2477,7 @@
       <w:pPr>
         <w:pStyle w:val="Heading2"/>
       </w:pPr>
-      <w:bookmarkStart w:id="7" w:name="_Toc312880033"/>
+      <w:bookmarkStart w:id="8" w:name="_Toc312881239"/>
       <w:proofErr w:type="spellStart"/>
       <w:r>
         <w:t>Choregraphe</w:t>
@@ -2310,7 +2486,7 @@
       <w:r>
         <w:t xml:space="preserve"> Python script versus standalone Python script</w:t>
       </w:r>
-      <w:bookmarkEnd w:id="7"/>
+      <w:bookmarkEnd w:id="8"/>
     </w:p>
     <w:p>
       <w:r>
@@ -3117,14 +3293,14 @@
       <w:pPr>
         <w:pStyle w:val="Heading2"/>
       </w:pPr>
-      <w:bookmarkStart w:id="8" w:name="_Toc312880034"/>
+      <w:bookmarkStart w:id="9" w:name="_Toc312881240"/>
       <w:r>
         <w:t>On a laptop u</w:t>
       </w:r>
       <w:r>
         <w:t>sing the SDK</w:t>
       </w:r>
-      <w:bookmarkEnd w:id="8"/>
+      <w:bookmarkEnd w:id="9"/>
     </w:p>
     <w:p>
       <w:r>
@@ -3233,10 +3409,7 @@
         <w:t>defined on the remote (laptop) side.</w:t>
       </w:r>
       <w:r>
-        <w:t xml:space="preserve"> </w:t>
-      </w:r>
-      <w:r>
-        <w:t>See the section ‘Brokers and proxies’ above for more detail.</w:t>
+        <w:t xml:space="preserve"> See the section ‘Brokers and proxies’ above for more detail.</w:t>
       </w:r>
     </w:p>
     <w:p>
@@ -3248,11 +3421,11 @@
       <w:pPr>
         <w:pStyle w:val="Heading2"/>
       </w:pPr>
-      <w:bookmarkStart w:id="9" w:name="_Toc312880035"/>
+      <w:bookmarkStart w:id="10" w:name="_Toc312881241"/>
       <w:r>
         <w:t>Simulation</w:t>
       </w:r>
-      <w:bookmarkEnd w:id="9"/>
+      <w:bookmarkEnd w:id="10"/>
     </w:p>
     <w:p>
       <w:r>

</xml_diff>

<commit_message>
Added more pictures of the Nao architecture.
</commit_message>
<xml_diff>
--- a/NaoExperiments/Nao.docx
+++ b/NaoExperiments/Nao.docx
@@ -171,7 +171,7 @@
         <w:rPr>
           <w:noProof/>
         </w:rPr>
-        <w:instrText xml:space="preserve"> PAGEREF _Toc312881232 \h </w:instrText>
+        <w:instrText xml:space="preserve"> PAGEREF _Toc312884211 \h </w:instrText>
       </w:r>
       <w:r>
         <w:rPr>
@@ -244,7 +244,7 @@
         <w:rPr>
           <w:noProof/>
         </w:rPr>
-        <w:instrText xml:space="preserve"> PAGEREF _Toc312881233 \h </w:instrText>
+        <w:instrText xml:space="preserve"> PAGEREF _Toc312884212 \h </w:instrText>
       </w:r>
       <w:r>
         <w:rPr>
@@ -262,6 +262,225 @@
           <w:noProof/>
         </w:rPr>
         <w:t>3</w:t>
+      </w:r>
+      <w:r>
+        <w:rPr>
+          <w:noProof/>
+        </w:rPr>
+        <w:fldChar w:fldCharType="end"/>
+      </w:r>
+    </w:p>
+    <w:p>
+      <w:pPr>
+        <w:pStyle w:val="TOC2"/>
+        <w:tabs>
+          <w:tab w:val="left" w:pos="795"/>
+          <w:tab w:val="right" w:leader="dot" w:pos="8290"/>
+        </w:tabs>
+        <w:rPr>
+          <w:noProof/>
+          <w:lang w:eastAsia="ja-JP"/>
+        </w:rPr>
+      </w:pPr>
+      <w:r>
+        <w:rPr>
+          <w:noProof/>
+        </w:rPr>
+        <w:t>2.1</w:t>
+      </w:r>
+      <w:r>
+        <w:rPr>
+          <w:noProof/>
+          <w:lang w:eastAsia="ja-JP"/>
+        </w:rPr>
+        <w:tab/>
+      </w:r>
+      <w:r>
+        <w:rPr>
+          <w:noProof/>
+        </w:rPr>
+        <w:t>Brokers and proxies</w:t>
+      </w:r>
+      <w:r>
+        <w:rPr>
+          <w:noProof/>
+        </w:rPr>
+        <w:tab/>
+      </w:r>
+      <w:r>
+        <w:rPr>
+          <w:noProof/>
+        </w:rPr>
+        <w:fldChar w:fldCharType="begin"/>
+      </w:r>
+      <w:r>
+        <w:rPr>
+          <w:noProof/>
+        </w:rPr>
+        <w:instrText xml:space="preserve"> PAGEREF _Toc312884213 \h </w:instrText>
+      </w:r>
+      <w:r>
+        <w:rPr>
+          <w:noProof/>
+        </w:rPr>
+      </w:r>
+      <w:r>
+        <w:rPr>
+          <w:noProof/>
+        </w:rPr>
+        <w:fldChar w:fldCharType="separate"/>
+      </w:r>
+      <w:r>
+        <w:rPr>
+          <w:noProof/>
+        </w:rPr>
+        <w:t>4</w:t>
+      </w:r>
+      <w:r>
+        <w:rPr>
+          <w:noProof/>
+        </w:rPr>
+        <w:fldChar w:fldCharType="end"/>
+      </w:r>
+    </w:p>
+    <w:p>
+      <w:pPr>
+        <w:pStyle w:val="TOC2"/>
+        <w:tabs>
+          <w:tab w:val="left" w:pos="795"/>
+          <w:tab w:val="right" w:leader="dot" w:pos="8290"/>
+        </w:tabs>
+        <w:rPr>
+          <w:noProof/>
+          <w:lang w:eastAsia="ja-JP"/>
+        </w:rPr>
+      </w:pPr>
+      <w:r>
+        <w:rPr>
+          <w:noProof/>
+        </w:rPr>
+        <w:t>2.2</w:t>
+      </w:r>
+      <w:r>
+        <w:rPr>
+          <w:noProof/>
+          <w:lang w:eastAsia="ja-JP"/>
+        </w:rPr>
+        <w:tab/>
+      </w:r>
+      <w:r>
+        <w:rPr>
+          <w:noProof/>
+        </w:rPr>
+        <w:t>Device Communication Manager (DCM)</w:t>
+      </w:r>
+      <w:r>
+        <w:rPr>
+          <w:noProof/>
+        </w:rPr>
+        <w:tab/>
+      </w:r>
+      <w:r>
+        <w:rPr>
+          <w:noProof/>
+        </w:rPr>
+        <w:fldChar w:fldCharType="begin"/>
+      </w:r>
+      <w:r>
+        <w:rPr>
+          <w:noProof/>
+        </w:rPr>
+        <w:instrText xml:space="preserve"> PAGEREF _Toc312884214 \h </w:instrText>
+      </w:r>
+      <w:r>
+        <w:rPr>
+          <w:noProof/>
+        </w:rPr>
+      </w:r>
+      <w:r>
+        <w:rPr>
+          <w:noProof/>
+        </w:rPr>
+        <w:fldChar w:fldCharType="separate"/>
+      </w:r>
+      <w:r>
+        <w:rPr>
+          <w:noProof/>
+        </w:rPr>
+        <w:t>5</w:t>
+      </w:r>
+      <w:r>
+        <w:rPr>
+          <w:noProof/>
+        </w:rPr>
+        <w:fldChar w:fldCharType="end"/>
+      </w:r>
+    </w:p>
+    <w:p>
+      <w:pPr>
+        <w:pStyle w:val="TOC2"/>
+        <w:tabs>
+          <w:tab w:val="left" w:pos="795"/>
+          <w:tab w:val="right" w:leader="dot" w:pos="8290"/>
+        </w:tabs>
+        <w:rPr>
+          <w:noProof/>
+          <w:lang w:eastAsia="ja-JP"/>
+        </w:rPr>
+      </w:pPr>
+      <w:r>
+        <w:rPr>
+          <w:noProof/>
+        </w:rPr>
+        <w:t>2.3</w:t>
+      </w:r>
+      <w:r>
+        <w:rPr>
+          <w:noProof/>
+          <w:lang w:eastAsia="ja-JP"/>
+        </w:rPr>
+        <w:tab/>
+      </w:r>
+      <w:r>
+        <w:rPr>
+          <w:noProof/>
+        </w:rPr>
+        <w:t>Language support</w:t>
+      </w:r>
+      <w:r>
+        <w:rPr>
+          <w:noProof/>
+        </w:rPr>
+        <w:tab/>
+      </w:r>
+      <w:r>
+        <w:rPr>
+          <w:noProof/>
+        </w:rPr>
+        <w:fldChar w:fldCharType="begin"/>
+      </w:r>
+      <w:r>
+        <w:rPr>
+          <w:noProof/>
+        </w:rPr>
+        <w:instrText xml:space="preserve"> PAGEREF _Toc312884215 \h </w:instrText>
+      </w:r>
+      <w:r>
+        <w:rPr>
+          <w:noProof/>
+        </w:rPr>
+      </w:r>
+      <w:r>
+        <w:rPr>
+          <w:noProof/>
+        </w:rPr>
+        <w:fldChar w:fldCharType="separate"/>
+      </w:r>
+      <w:r>
+        <w:rPr>
+          <w:noProof/>
+        </w:rPr>
+        <w:t>5</w:t>
       </w:r>
       <w:r>
         <w:rPr>
@@ -317,7 +536,7 @@
         <w:rPr>
           <w:noProof/>
         </w:rPr>
-        <w:instrText xml:space="preserve"> PAGEREF _Toc312881234 \h </w:instrText>
+        <w:instrText xml:space="preserve"> PAGEREF _Toc312884216 \h </w:instrText>
       </w:r>
       <w:r>
         <w:rPr>
@@ -334,7 +553,7 @@
         <w:rPr>
           <w:noProof/>
         </w:rPr>
-        <w:t>3</w:t>
+        <w:t>6</w:t>
       </w:r>
       <w:r>
         <w:rPr>
@@ -372,10 +591,8 @@
         <w:rPr>
           <w:noProof/>
         </w:rPr>
-        <w:t>Brokers and proxies</w:t>
-      </w:r>
-      <w:bookmarkStart w:id="0" w:name="_GoBack"/>
-      <w:bookmarkEnd w:id="0"/>
+        <w:t>With Choregraphe only</w:t>
+      </w:r>
       <w:r>
         <w:rPr>
           <w:noProof/>
@@ -392,7 +609,7 @@
         <w:rPr>
           <w:noProof/>
         </w:rPr>
-        <w:instrText xml:space="preserve"> PAGEREF _Toc312881235 \h </w:instrText>
+        <w:instrText xml:space="preserve"> PAGEREF _Toc312884217 \h </w:instrText>
       </w:r>
       <w:r>
         <w:rPr>
@@ -409,7 +626,7 @@
         <w:rPr>
           <w:noProof/>
         </w:rPr>
-        <w:t>3</w:t>
+        <w:t>6</w:t>
       </w:r>
       <w:r>
         <w:rPr>
@@ -447,7 +664,7 @@
         <w:rPr>
           <w:noProof/>
         </w:rPr>
-        <w:t>Language support</w:t>
+        <w:t>On the Nao using a SSH connection</w:t>
       </w:r>
       <w:r>
         <w:rPr>
@@ -465,7 +682,7 @@
         <w:rPr>
           <w:noProof/>
         </w:rPr>
-        <w:instrText xml:space="preserve"> PAGEREF _Toc312881236 \h </w:instrText>
+        <w:instrText xml:space="preserve"> PAGEREF _Toc312884218 \h </w:instrText>
       </w:r>
       <w:r>
         <w:rPr>
@@ -482,7 +699,7 @@
         <w:rPr>
           <w:noProof/>
         </w:rPr>
-        <w:t>4</w:t>
+        <w:t>6</w:t>
       </w:r>
       <w:r>
         <w:rPr>
@@ -520,7 +737,7 @@
         <w:rPr>
           <w:noProof/>
         </w:rPr>
-        <w:t>With Choregraphe only</w:t>
+        <w:t>Choregraphe Python script versus standalone Python script</w:t>
       </w:r>
       <w:r>
         <w:rPr>
@@ -538,7 +755,7 @@
         <w:rPr>
           <w:noProof/>
         </w:rPr>
-        <w:instrText xml:space="preserve"> PAGEREF _Toc312881237 \h </w:instrText>
+        <w:instrText xml:space="preserve"> PAGEREF _Toc312884219 \h </w:instrText>
       </w:r>
       <w:r>
         <w:rPr>
@@ -555,7 +772,7 @@
         <w:rPr>
           <w:noProof/>
         </w:rPr>
-        <w:t>4</w:t>
+        <w:t>7</w:t>
       </w:r>
       <w:r>
         <w:rPr>
@@ -593,7 +810,7 @@
         <w:rPr>
           <w:noProof/>
         </w:rPr>
-        <w:t>On the Nao using a SSH connection</w:t>
+        <w:t>On a laptop using the SDK</w:t>
       </w:r>
       <w:r>
         <w:rPr>
@@ -611,7 +828,7 @@
         <w:rPr>
           <w:noProof/>
         </w:rPr>
-        <w:instrText xml:space="preserve"> PAGEREF _Toc312881238 \h </w:instrText>
+        <w:instrText xml:space="preserve"> PAGEREF _Toc312884220 \h </w:instrText>
       </w:r>
       <w:r>
         <w:rPr>
@@ -628,7 +845,7 @@
         <w:rPr>
           <w:noProof/>
         </w:rPr>
-        <w:t>5</w:t>
+        <w:t>8</w:t>
       </w:r>
       <w:r>
         <w:rPr>
@@ -666,7 +883,7 @@
         <w:rPr>
           <w:noProof/>
         </w:rPr>
-        <w:t>Choregraphe Python script versus standalone Python script</w:t>
+        <w:t>Simulation</w:t>
       </w:r>
       <w:r>
         <w:rPr>
@@ -684,7 +901,7 @@
         <w:rPr>
           <w:noProof/>
         </w:rPr>
-        <w:instrText xml:space="preserve"> PAGEREF _Toc312881239 \h </w:instrText>
+        <w:instrText xml:space="preserve"> PAGEREF _Toc312884221 \h </w:instrText>
       </w:r>
       <w:r>
         <w:rPr>
@@ -701,7 +918,7 @@
         <w:rPr>
           <w:noProof/>
         </w:rPr>
-        <w:t>6</w:t>
+        <w:t>8</w:t>
       </w:r>
       <w:r>
         <w:rPr>
@@ -711,155 +928,9 @@
       </w:r>
     </w:p>
     <w:p>
-      <w:pPr>
-        <w:pStyle w:val="TOC2"/>
-        <w:tabs>
-          <w:tab w:val="left" w:pos="795"/>
-          <w:tab w:val="right" w:leader="dot" w:pos="8290"/>
-        </w:tabs>
-        <w:rPr>
-          <w:noProof/>
-          <w:lang w:eastAsia="ja-JP"/>
-        </w:rPr>
-      </w:pPr>
-      <w:r>
-        <w:rPr>
-          <w:noProof/>
-        </w:rPr>
-        <w:t>3.6</w:t>
-      </w:r>
-      <w:r>
-        <w:rPr>
-          <w:noProof/>
-          <w:lang w:eastAsia="ja-JP"/>
-        </w:rPr>
-        <w:tab/>
-      </w:r>
-      <w:r>
-        <w:rPr>
-          <w:noProof/>
-        </w:rPr>
-        <w:t>On a laptop using the SDK</w:t>
-      </w:r>
-      <w:r>
-        <w:rPr>
-          <w:noProof/>
-        </w:rPr>
-        <w:tab/>
-      </w:r>
-      <w:r>
-        <w:rPr>
-          <w:noProof/>
-        </w:rPr>
-        <w:fldChar w:fldCharType="begin"/>
-      </w:r>
-      <w:r>
-        <w:rPr>
-          <w:noProof/>
-        </w:rPr>
-        <w:instrText xml:space="preserve"> PAGEREF _Toc312881240 \h </w:instrText>
-      </w:r>
-      <w:r>
-        <w:rPr>
-          <w:noProof/>
-        </w:rPr>
-      </w:r>
-      <w:r>
-        <w:rPr>
-          <w:noProof/>
-        </w:rPr>
-        <w:fldChar w:fldCharType="separate"/>
-      </w:r>
-      <w:r>
-        <w:rPr>
-          <w:noProof/>
-        </w:rPr>
-        <w:t>7</w:t>
-      </w:r>
-      <w:r>
-        <w:rPr>
-          <w:noProof/>
-        </w:rPr>
+      <w:r>
         <w:fldChar w:fldCharType="end"/>
       </w:r>
-    </w:p>
-    <w:p>
-      <w:pPr>
-        <w:pStyle w:val="TOC2"/>
-        <w:tabs>
-          <w:tab w:val="left" w:pos="795"/>
-          <w:tab w:val="right" w:leader="dot" w:pos="8290"/>
-        </w:tabs>
-        <w:rPr>
-          <w:noProof/>
-          <w:lang w:eastAsia="ja-JP"/>
-        </w:rPr>
-      </w:pPr>
-      <w:r>
-        <w:rPr>
-          <w:noProof/>
-        </w:rPr>
-        <w:t>3.7</w:t>
-      </w:r>
-      <w:r>
-        <w:rPr>
-          <w:noProof/>
-          <w:lang w:eastAsia="ja-JP"/>
-        </w:rPr>
-        <w:tab/>
-      </w:r>
-      <w:r>
-        <w:rPr>
-          <w:noProof/>
-        </w:rPr>
-        <w:t>Simulation</w:t>
-      </w:r>
-      <w:r>
-        <w:rPr>
-          <w:noProof/>
-        </w:rPr>
-        <w:tab/>
-      </w:r>
-      <w:r>
-        <w:rPr>
-          <w:noProof/>
-        </w:rPr>
-        <w:fldChar w:fldCharType="begin"/>
-      </w:r>
-      <w:r>
-        <w:rPr>
-          <w:noProof/>
-        </w:rPr>
-        <w:instrText xml:space="preserve"> PAGEREF _Toc312881241 \h </w:instrText>
-      </w:r>
-      <w:r>
-        <w:rPr>
-          <w:noProof/>
-        </w:rPr>
-      </w:r>
-      <w:r>
-        <w:rPr>
-          <w:noProof/>
-        </w:rPr>
-        <w:fldChar w:fldCharType="separate"/>
-      </w:r>
-      <w:r>
-        <w:rPr>
-          <w:noProof/>
-        </w:rPr>
-        <w:t>7</w:t>
-      </w:r>
-      <w:r>
-        <w:rPr>
-          <w:noProof/>
-        </w:rPr>
-        <w:fldChar w:fldCharType="end"/>
-      </w:r>
-    </w:p>
-    <w:p>
-      <w:r>
-        <w:fldChar w:fldCharType="end"/>
-      </w:r>
       <w:r>
         <w:br w:type="page"/>
       </w:r>
@@ -868,7 +939,7 @@
       <w:pPr>
         <w:pStyle w:val="Heading1"/>
       </w:pPr>
-      <w:bookmarkStart w:id="1" w:name="_Toc312881232"/>
+      <w:bookmarkStart w:id="0" w:name="_Toc312884211"/>
       <w:r>
         <w:t>Introdu</w:t>
       </w:r>
@@ -878,7 +949,7 @@
       <w:r>
         <w:t>tion</w:t>
       </w:r>
-      <w:bookmarkEnd w:id="1"/>
+      <w:bookmarkEnd w:id="0"/>
     </w:p>
     <w:p>
       <w:r>
@@ -1109,7 +1180,7 @@
       <w:pPr>
         <w:pStyle w:val="Heading1"/>
       </w:pPr>
-      <w:bookmarkStart w:id="2" w:name="_Toc312881233"/>
+      <w:bookmarkStart w:id="1" w:name="_Toc312884212"/>
       <w:proofErr w:type="spellStart"/>
       <w:r>
         <w:t>Nao</w:t>
@@ -1118,190 +1189,7 @@
       <w:r>
         <w:t xml:space="preserve"> architecture</w:t>
       </w:r>
-      <w:bookmarkEnd w:id="2"/>
-    </w:p>
-    <w:p>
-      <w:r>
-        <w:t xml:space="preserve">The </w:t>
-      </w:r>
-      <w:proofErr w:type="spellStart"/>
-      <w:r>
-        <w:t>Nao</w:t>
-      </w:r>
-      <w:proofErr w:type="spellEnd"/>
-      <w:r>
-        <w:t xml:space="preserve"> </w:t>
-      </w:r>
-      <w:r>
-        <w:t xml:space="preserve">H25 </w:t>
-      </w:r>
-      <w:r>
-        <w:t xml:space="preserve">V5 </w:t>
-      </w:r>
-      <w:r>
-        <w:t xml:space="preserve">Evolution robot </w:t>
-      </w:r>
-      <w:r>
-        <w:t>architecture has the following features:</w:t>
-      </w:r>
-    </w:p>
-    <w:p>
-      <w:pPr>
-        <w:pStyle w:val="ListParagraph"/>
-        <w:numPr>
-          <w:ilvl w:val="0"/>
-          <w:numId w:val="11"/>
-        </w:numPr>
-      </w:pPr>
-      <w:r>
-        <w:t>The head conta</w:t>
-      </w:r>
-      <w:r>
-        <w:t xml:space="preserve">ins the main CPU board with an Intel Atom </w:t>
-      </w:r>
-      <w:r>
-        <w:t xml:space="preserve">1.6 GHz </w:t>
-      </w:r>
-      <w:r>
-        <w:t xml:space="preserve">processor running Linux based </w:t>
-      </w:r>
-      <w:proofErr w:type="spellStart"/>
-      <w:r>
-        <w:t>NAOqi</w:t>
-      </w:r>
-      <w:proofErr w:type="spellEnd"/>
-      <w:r>
-        <w:t xml:space="preserve"> 2.0.</w:t>
-      </w:r>
-      <w:r>
-        <w:t xml:space="preserve"> </w:t>
-      </w:r>
-    </w:p>
-    <w:p>
-      <w:pPr>
-        <w:pStyle w:val="ListParagraph"/>
-        <w:numPr>
-          <w:ilvl w:val="0"/>
-          <w:numId w:val="11"/>
-        </w:numPr>
-      </w:pPr>
-      <w:r>
-        <w:t>The CPU board in the head is connected to head sensors with I2C.</w:t>
-      </w:r>
-    </w:p>
-    <w:p>
-      <w:pPr>
-        <w:pStyle w:val="ListParagraph"/>
-        <w:numPr>
-          <w:ilvl w:val="0"/>
-          <w:numId w:val="11"/>
-        </w:numPr>
-      </w:pPr>
-      <w:r>
-        <w:t xml:space="preserve">The CPU board in the head is connected through USB with </w:t>
-      </w:r>
-      <w:proofErr w:type="gramStart"/>
-      <w:r>
-        <w:t>a</w:t>
-      </w:r>
-      <w:proofErr w:type="gramEnd"/>
-      <w:r>
-        <w:t xml:space="preserve"> ARM</w:t>
-      </w:r>
-      <w:r>
-        <w:t>-9</w:t>
-      </w:r>
-      <w:r>
-        <w:t xml:space="preserve"> microcontroller board in the chest.</w:t>
-      </w:r>
-    </w:p>
-    <w:p>
-      <w:pPr>
-        <w:pStyle w:val="ListParagraph"/>
-        <w:numPr>
-          <w:ilvl w:val="0"/>
-          <w:numId w:val="11"/>
-        </w:numPr>
-      </w:pPr>
-      <w:r>
-        <w:t>The ARM microcontroller board in the chest controls the motors and power.</w:t>
-      </w:r>
-    </w:p>
-    <w:p>
-      <w:pPr>
-        <w:pStyle w:val="ListParagraph"/>
-        <w:numPr>
-          <w:ilvl w:val="0"/>
-          <w:numId w:val="11"/>
-        </w:numPr>
-      </w:pPr>
-      <w:r>
-        <w:t xml:space="preserve">The ARM microcontroller board in the chest is connected through RS485 with </w:t>
-      </w:r>
-      <w:proofErr w:type="gramStart"/>
-      <w:r>
-        <w:t>DSP’s which</w:t>
-      </w:r>
-      <w:proofErr w:type="gramEnd"/>
-      <w:r>
-        <w:t xml:space="preserve"> control the motors.</w:t>
-      </w:r>
-    </w:p>
-    <w:p>
-      <w:pPr>
-        <w:pStyle w:val="ListParagraph"/>
-        <w:numPr>
-          <w:ilvl w:val="0"/>
-          <w:numId w:val="11"/>
-        </w:numPr>
-      </w:pPr>
-      <w:r>
-        <w:t xml:space="preserve">The </w:t>
-      </w:r>
-      <w:proofErr w:type="spellStart"/>
-      <w:r>
-        <w:t>Nao</w:t>
-      </w:r>
-      <w:proofErr w:type="spellEnd"/>
-      <w:r>
-        <w:t xml:space="preserve"> contains </w:t>
-      </w:r>
-      <w:r>
-        <w:t>Two HD cameras, four microphones, sonar rangefinder, two infrared emitters and receivers, inertial board, nine tactile sensors, eight pressure sensors</w:t>
-      </w:r>
-      <w:r>
-        <w:t>.</w:t>
-      </w:r>
-    </w:p>
-    <w:p>
-      <w:pPr>
-        <w:pStyle w:val="ListParagraph"/>
-        <w:numPr>
-          <w:ilvl w:val="0"/>
-          <w:numId w:val="11"/>
-        </w:numPr>
-      </w:pPr>
-      <w:r>
-        <w:t>25 degrees of freedom</w:t>
-      </w:r>
-      <w:r>
-        <w:t>.</w:t>
-      </w:r>
-    </w:p>
-    <w:p>
-      <w:pPr>
-        <w:pStyle w:val="Heading1"/>
-      </w:pPr>
-      <w:bookmarkStart w:id="3" w:name="_Toc312881234"/>
-      <w:r>
-        <w:t xml:space="preserve">Ways to work with the </w:t>
-      </w:r>
-      <w:proofErr w:type="spellStart"/>
-      <w:r>
-        <w:t>Nao</w:t>
-      </w:r>
-      <w:bookmarkEnd w:id="3"/>
-      <w:proofErr w:type="spellEnd"/>
+      <w:bookmarkEnd w:id="1"/>
     </w:p>
     <w:p>
       <w:r>
@@ -1328,14 +1216,267 @@
       </w:r>
     </w:p>
     <w:p>
+      <w:r>
+        <w:t xml:space="preserve">The picture below shows an overview of the </w:t>
+      </w:r>
+      <w:r>
+        <w:t xml:space="preserve">hardware </w:t>
+      </w:r>
+      <w:r>
+        <w:t xml:space="preserve">architecture of the </w:t>
+      </w:r>
+      <w:proofErr w:type="spellStart"/>
+      <w:r>
+        <w:t>Nao</w:t>
+      </w:r>
+      <w:proofErr w:type="spellEnd"/>
+      <w:r>
+        <w:t>.</w:t>
+      </w:r>
+    </w:p>
+    <w:p/>
+    <w:p>
+      <w:r>
+        <w:rPr>
+          <w:noProof/>
+        </w:rPr>
+        <w:drawing>
+          <wp:inline distT="0" distB="0" distL="0" distR="0" wp14:anchorId="000D8AB1" wp14:editId="71C89809">
+            <wp:extent cx="5829300" cy="4055166"/>
+            <wp:effectExtent l="0" t="0" r="0" b="8890"/>
+            <wp:docPr id="5" name="Picture 5" descr="MacBookPro:Users:fhict:Desktop:Screen Shot 2015-12-28 at 01.00.12.png"/>
+            <wp:cNvGraphicFramePr>
+              <a:graphicFrameLocks xmlns:a="http://schemas.openxmlformats.org/drawingml/2006/main" noChangeAspect="1"/>
+            </wp:cNvGraphicFramePr>
+            <a:graphic xmlns:a="http://schemas.openxmlformats.org/drawingml/2006/main">
+              <a:graphicData uri="http://schemas.openxmlformats.org/drawingml/2006/picture">
+                <pic:pic xmlns:pic="http://schemas.openxmlformats.org/drawingml/2006/picture">
+                  <pic:nvPicPr>
+                    <pic:cNvPr id="0" name="Picture 3" descr="MacBookPro:Users:fhict:Desktop:Screen Shot 2015-12-28 at 01.00.12.png"/>
+                    <pic:cNvPicPr>
+                      <a:picLocks noChangeAspect="1" noChangeArrowheads="1"/>
+                    </pic:cNvPicPr>
+                  </pic:nvPicPr>
+                  <pic:blipFill>
+                    <a:blip r:embed="rId9">
+                      <a:extLst>
+                        <a:ext uri="{28A0092B-C50C-407E-A947-70E740481C1C}">
+                          <a14:useLocalDpi xmlns:a14="http://schemas.microsoft.com/office/drawing/2010/main" val="0"/>
+                        </a:ext>
+                      </a:extLst>
+                    </a:blip>
+                    <a:srcRect/>
+                    <a:stretch>
+                      <a:fillRect/>
+                    </a:stretch>
+                  </pic:blipFill>
+                  <pic:spPr bwMode="auto">
+                    <a:xfrm>
+                      <a:off x="0" y="0"/>
+                      <a:ext cx="5829920" cy="4055597"/>
+                    </a:xfrm>
+                    <a:prstGeom prst="rect">
+                      <a:avLst/>
+                    </a:prstGeom>
+                    <a:noFill/>
+                    <a:ln>
+                      <a:noFill/>
+                    </a:ln>
+                  </pic:spPr>
+                </pic:pic>
+              </a:graphicData>
+            </a:graphic>
+          </wp:inline>
+        </w:drawing>
+      </w:r>
+    </w:p>
+    <w:p/>
+    <w:p>
+      <w:r>
+        <w:t xml:space="preserve">The </w:t>
+      </w:r>
+      <w:proofErr w:type="spellStart"/>
+      <w:r>
+        <w:t>Nao</w:t>
+      </w:r>
+      <w:proofErr w:type="spellEnd"/>
+      <w:r>
+        <w:t xml:space="preserve"> </w:t>
+      </w:r>
+      <w:r>
+        <w:t xml:space="preserve">H25 </w:t>
+      </w:r>
+      <w:r>
+        <w:t xml:space="preserve">V5 </w:t>
+      </w:r>
+      <w:r>
+        <w:t xml:space="preserve">Evolution robot </w:t>
+      </w:r>
+      <w:r>
+        <w:t>architecture has the following features:</w:t>
+      </w:r>
+    </w:p>
+    <w:p>
+      <w:pPr>
+        <w:pStyle w:val="ListParagraph"/>
+        <w:numPr>
+          <w:ilvl w:val="0"/>
+          <w:numId w:val="11"/>
+        </w:numPr>
+      </w:pPr>
+      <w:r>
+        <w:t>The head conta</w:t>
+      </w:r>
+      <w:r>
+        <w:t xml:space="preserve">ins the main CPU board with an Intel Atom </w:t>
+      </w:r>
+      <w:r>
+        <w:t xml:space="preserve">Z530 </w:t>
+      </w:r>
+      <w:r>
+        <w:t xml:space="preserve">1.6 GHz </w:t>
+      </w:r>
+      <w:r>
+        <w:t xml:space="preserve">processor running Linux based </w:t>
+      </w:r>
+      <w:proofErr w:type="spellStart"/>
+      <w:r>
+        <w:t>NAOqi</w:t>
+      </w:r>
+      <w:proofErr w:type="spellEnd"/>
+      <w:r>
+        <w:t xml:space="preserve"> 2.0.</w:t>
+      </w:r>
+      <w:r>
+        <w:t xml:space="preserve"> </w:t>
+      </w:r>
+    </w:p>
+    <w:p>
+      <w:pPr>
+        <w:pStyle w:val="ListParagraph"/>
+        <w:numPr>
+          <w:ilvl w:val="0"/>
+          <w:numId w:val="11"/>
+        </w:numPr>
+      </w:pPr>
+      <w:r>
+        <w:t>The CPU board in the head is connected to head sensors with I2C.</w:t>
+      </w:r>
+    </w:p>
+    <w:p>
+      <w:pPr>
+        <w:pStyle w:val="ListParagraph"/>
+        <w:numPr>
+          <w:ilvl w:val="0"/>
+          <w:numId w:val="11"/>
+        </w:numPr>
+      </w:pPr>
+      <w:r>
+        <w:t xml:space="preserve">The CPU board in the head is connected through USB with </w:t>
+      </w:r>
+      <w:proofErr w:type="gramStart"/>
+      <w:r>
+        <w:t>a</w:t>
+      </w:r>
+      <w:proofErr w:type="gramEnd"/>
+      <w:r>
+        <w:t xml:space="preserve"> ARM</w:t>
+      </w:r>
+      <w:r>
+        <w:t>-9</w:t>
+      </w:r>
+      <w:r>
+        <w:t xml:space="preserve"> microcontroller board in the chest.</w:t>
+      </w:r>
+    </w:p>
+    <w:p>
+      <w:pPr>
+        <w:pStyle w:val="ListParagraph"/>
+        <w:numPr>
+          <w:ilvl w:val="0"/>
+          <w:numId w:val="11"/>
+        </w:numPr>
+      </w:pPr>
+      <w:r>
+        <w:t>The ARM microcontroller board in the chest controls the motors and power.</w:t>
+      </w:r>
+    </w:p>
+    <w:p>
+      <w:pPr>
+        <w:pStyle w:val="ListParagraph"/>
+        <w:numPr>
+          <w:ilvl w:val="0"/>
+          <w:numId w:val="11"/>
+        </w:numPr>
+      </w:pPr>
+      <w:r>
+        <w:t xml:space="preserve">The ARM microcontroller board in the chest is connected through RS485 </w:t>
+      </w:r>
+      <w:r>
+        <w:t xml:space="preserve"> (two wire point-to-multipoint serial communication) </w:t>
+      </w:r>
+      <w:r>
+        <w:t xml:space="preserve">with </w:t>
+      </w:r>
+      <w:proofErr w:type="gramStart"/>
+      <w:r>
+        <w:t>DSP’s which</w:t>
+      </w:r>
+      <w:proofErr w:type="gramEnd"/>
+      <w:r>
+        <w:t xml:space="preserve"> control the motors.</w:t>
+      </w:r>
+    </w:p>
+    <w:p>
+      <w:pPr>
+        <w:pStyle w:val="ListParagraph"/>
+        <w:numPr>
+          <w:ilvl w:val="0"/>
+          <w:numId w:val="11"/>
+        </w:numPr>
+      </w:pPr>
+      <w:r>
+        <w:t xml:space="preserve">The </w:t>
+      </w:r>
+      <w:proofErr w:type="spellStart"/>
+      <w:r>
+        <w:t>Nao</w:t>
+      </w:r>
+      <w:proofErr w:type="spellEnd"/>
+      <w:r>
+        <w:t xml:space="preserve"> contains </w:t>
+      </w:r>
+      <w:r>
+        <w:t>Two HD cameras, four microphones, sonar rangefinder, two infrared emitters and receivers, inertial board, nine tactile sensors, eight pressure sensors</w:t>
+      </w:r>
+      <w:r>
+        <w:t>.</w:t>
+      </w:r>
+    </w:p>
+    <w:p>
+      <w:pPr>
+        <w:pStyle w:val="ListParagraph"/>
+        <w:numPr>
+          <w:ilvl w:val="0"/>
+          <w:numId w:val="11"/>
+        </w:numPr>
+      </w:pPr>
+      <w:r>
+        <w:t>25 degrees of freedom</w:t>
+      </w:r>
+      <w:r>
+        <w:t>.</w:t>
+      </w:r>
+    </w:p>
+    <w:p>
       <w:pPr>
         <w:pStyle w:val="Heading2"/>
       </w:pPr>
-      <w:bookmarkStart w:id="4" w:name="_Toc312881235"/>
+      <w:bookmarkStart w:id="2" w:name="_Toc312884213"/>
       <w:r>
         <w:t>Brokers and proxies</w:t>
       </w:r>
-      <w:bookmarkEnd w:id="4"/>
+      <w:bookmarkEnd w:id="2"/>
     </w:p>
     <w:p>
       <w:r>
@@ -1396,7 +1537,7 @@
                     </pic:cNvPicPr>
                   </pic:nvPicPr>
                   <pic:blipFill>
-                    <a:blip r:embed="rId9">
+                    <a:blip r:embed="rId10">
                       <a:extLst>
                         <a:ext uri="{28A0092B-C50C-407E-A947-70E740481C1C}">
                           <a14:useLocalDpi xmlns:a14="http://schemas.microsoft.com/office/drawing/2010/main" val="0"/>
@@ -1607,15 +1748,102 @@
         <w:t>Calls to a proxy can be made non-blocking by using the ‘post’ object of a proxy.</w:t>
       </w:r>
     </w:p>
+    <w:p/>
     <w:p>
       <w:pPr>
         <w:pStyle w:val="Heading2"/>
       </w:pPr>
-      <w:bookmarkStart w:id="5" w:name="_Toc312881236"/>
+      <w:bookmarkStart w:id="3" w:name="_Toc312884214"/>
+      <w:r>
+        <w:t>Device Communication Manager (DCM)</w:t>
+      </w:r>
+      <w:bookmarkEnd w:id="3"/>
+    </w:p>
+    <w:p>
+      <w:r>
+        <w:t>Another important component is the Device Communication Manager (DCM). See the picture below for an overview.</w:t>
+      </w:r>
+    </w:p>
+    <w:p>
+      <w:r>
+        <w:rPr>
+          <w:noProof/>
+        </w:rPr>
+        <w:drawing>
+          <wp:inline distT="0" distB="0" distL="0" distR="0" wp14:anchorId="23134BF7" wp14:editId="53C337D8">
+            <wp:extent cx="5266055" cy="4046855"/>
+            <wp:effectExtent l="0" t="0" r="0" b="0"/>
+            <wp:docPr id="1" name="Picture 1" descr="MacBookPro:Users:fhict:Desktop:Screen Shot 2015-12-28 at 00.31.21.png"/>
+            <wp:cNvGraphicFramePr>
+              <a:graphicFrameLocks xmlns:a="http://schemas.openxmlformats.org/drawingml/2006/main" noChangeAspect="1"/>
+            </wp:cNvGraphicFramePr>
+            <a:graphic xmlns:a="http://schemas.openxmlformats.org/drawingml/2006/main">
+              <a:graphicData uri="http://schemas.openxmlformats.org/drawingml/2006/picture">
+                <pic:pic xmlns:pic="http://schemas.openxmlformats.org/drawingml/2006/picture">
+                  <pic:nvPicPr>
+                    <pic:cNvPr id="0" name="Picture 1" descr="MacBookPro:Users:fhict:Desktop:Screen Shot 2015-12-28 at 00.31.21.png"/>
+                    <pic:cNvPicPr>
+                      <a:picLocks noChangeAspect="1" noChangeArrowheads="1"/>
+                    </pic:cNvPicPr>
+                  </pic:nvPicPr>
+                  <pic:blipFill>
+                    <a:blip r:embed="rId11">
+                      <a:extLst>
+                        <a:ext uri="{28A0092B-C50C-407E-A947-70E740481C1C}">
+                          <a14:useLocalDpi xmlns:a14="http://schemas.microsoft.com/office/drawing/2010/main" val="0"/>
+                        </a:ext>
+                      </a:extLst>
+                    </a:blip>
+                    <a:srcRect/>
+                    <a:stretch>
+                      <a:fillRect/>
+                    </a:stretch>
+                  </pic:blipFill>
+                  <pic:spPr bwMode="auto">
+                    <a:xfrm>
+                      <a:off x="0" y="0"/>
+                      <a:ext cx="5266055" cy="4046855"/>
+                    </a:xfrm>
+                    <a:prstGeom prst="rect">
+                      <a:avLst/>
+                    </a:prstGeom>
+                    <a:noFill/>
+                    <a:ln>
+                      <a:noFill/>
+                    </a:ln>
+                  </pic:spPr>
+                </pic:pic>
+              </a:graphicData>
+            </a:graphic>
+          </wp:inline>
+        </w:drawing>
+      </w:r>
+    </w:p>
+    <w:p>
+      <w:r>
+        <w:t>The DCM manages all communications to the sensors and actuator</w:t>
+      </w:r>
+      <w:r>
+        <w:t xml:space="preserve">s (except camera and sound). Sensor and actuator data is stored in the </w:t>
+      </w:r>
+      <w:proofErr w:type="spellStart"/>
+      <w:r>
+        <w:t>ALMemory</w:t>
+      </w:r>
+      <w:proofErr w:type="spellEnd"/>
+      <w:r>
+        <w:t xml:space="preserve"> module, which is also the source for the generation of events.</w:t>
+      </w:r>
+    </w:p>
+    <w:p>
+      <w:pPr>
+        <w:pStyle w:val="Heading2"/>
+      </w:pPr>
+      <w:bookmarkStart w:id="4" w:name="_Toc312884215"/>
       <w:r>
         <w:t>Language support</w:t>
       </w:r>
-      <w:bookmarkEnd w:id="5"/>
+      <w:bookmarkEnd w:id="4"/>
     </w:p>
     <w:p>
       <w:r>
@@ -1673,9 +1901,24 @@
     </w:p>
     <w:p>
       <w:pPr>
+        <w:pStyle w:val="Heading1"/>
+      </w:pPr>
+      <w:bookmarkStart w:id="5" w:name="_Toc312884216"/>
+      <w:r>
+        <w:t xml:space="preserve">Ways to work with the </w:t>
+      </w:r>
+      <w:proofErr w:type="spellStart"/>
+      <w:r>
+        <w:t>Nao</w:t>
+      </w:r>
+      <w:bookmarkEnd w:id="5"/>
+      <w:proofErr w:type="spellEnd"/>
+    </w:p>
+    <w:p>
+      <w:pPr>
         <w:pStyle w:val="Heading2"/>
       </w:pPr>
-      <w:bookmarkStart w:id="6" w:name="_Toc312881237"/>
+      <w:bookmarkStart w:id="6" w:name="_Toc312884217"/>
       <w:r>
         <w:t xml:space="preserve">With </w:t>
       </w:r>
@@ -1702,7 +1945,12 @@
       </w:r>
       <w:proofErr w:type="spellEnd"/>
       <w:r>
-        <w:t>. However quite soon the boxes and connections in the GUI become very cluttered. Because one has no real control over the behavior of each box and the related events, it gets virtually impossible to get the right behavior. For example creating a timeout when doing speech recognition is not a standard option of the ‘</w:t>
+        <w:t>. However quite soon the boxes and connections in the GUI become very cluttered. Because one has no real control over</w:t>
+      </w:r>
+      <w:bookmarkStart w:id="7" w:name="_GoBack"/>
+      <w:bookmarkEnd w:id="7"/>
+      <w:r>
+        <w:t xml:space="preserve"> the behavior of each box and the related events, it gets virtually impossible to get the right behavior. For example creating a timeout when doing speech recognition is not a standard option of the ‘</w:t>
       </w:r>
       <w:r>
         <w:t xml:space="preserve">Speech </w:t>
@@ -2179,7 +2427,7 @@
       <w:pPr>
         <w:pStyle w:val="Heading2"/>
       </w:pPr>
-      <w:bookmarkStart w:id="7" w:name="_Toc312881238"/>
+      <w:bookmarkStart w:id="8" w:name="_Toc312884218"/>
       <w:r>
         <w:t xml:space="preserve">On the </w:t>
       </w:r>
@@ -2194,7 +2442,7 @@
       <w:r>
         <w:t>SSH connection</w:t>
       </w:r>
-      <w:bookmarkEnd w:id="7"/>
+      <w:bookmarkEnd w:id="8"/>
     </w:p>
     <w:p>
       <w:r>
@@ -2477,7 +2725,7 @@
       <w:pPr>
         <w:pStyle w:val="Heading2"/>
       </w:pPr>
-      <w:bookmarkStart w:id="8" w:name="_Toc312881239"/>
+      <w:bookmarkStart w:id="9" w:name="_Toc312884219"/>
       <w:proofErr w:type="spellStart"/>
       <w:r>
         <w:t>Choregraphe</w:t>
@@ -2486,7 +2734,7 @@
       <w:r>
         <w:t xml:space="preserve"> Python script versus standalone Python script</w:t>
       </w:r>
-      <w:bookmarkEnd w:id="8"/>
+      <w:bookmarkEnd w:id="9"/>
     </w:p>
     <w:p>
       <w:r>
@@ -3293,14 +3541,14 @@
       <w:pPr>
         <w:pStyle w:val="Heading2"/>
       </w:pPr>
-      <w:bookmarkStart w:id="9" w:name="_Toc312881240"/>
+      <w:bookmarkStart w:id="10" w:name="_Toc312884220"/>
       <w:r>
         <w:t>On a laptop u</w:t>
       </w:r>
       <w:r>
         <w:t>sing the SDK</w:t>
       </w:r>
-      <w:bookmarkEnd w:id="9"/>
+      <w:bookmarkEnd w:id="10"/>
     </w:p>
     <w:p>
       <w:r>
@@ -3421,11 +3669,11 @@
       <w:pPr>
         <w:pStyle w:val="Heading2"/>
       </w:pPr>
-      <w:bookmarkStart w:id="10" w:name="_Toc312881241"/>
+      <w:bookmarkStart w:id="11" w:name="_Toc312884221"/>
       <w:r>
         <w:t>Simulation</w:t>
       </w:r>
-      <w:bookmarkEnd w:id="10"/>
+      <w:bookmarkEnd w:id="11"/>
     </w:p>
     <w:p>
       <w:r>

</xml_diff>

<commit_message>
Added more info. a.o. on controlling multiple Nao's
</commit_message>
<xml_diff>
--- a/NaoExperiments/Nao.docx
+++ b/NaoExperiments/Nao.docx
@@ -171,7 +171,7 @@
         <w:rPr>
           <w:noProof/>
         </w:rPr>
-        <w:instrText xml:space="preserve"> PAGEREF _Toc312884211 \h </w:instrText>
+        <w:instrText xml:space="preserve"> PAGEREF _Toc312909677 \h </w:instrText>
       </w:r>
       <w:r>
         <w:rPr>
@@ -244,7 +244,7 @@
         <w:rPr>
           <w:noProof/>
         </w:rPr>
-        <w:instrText xml:space="preserve"> PAGEREF _Toc312884212 \h </w:instrText>
+        <w:instrText xml:space="preserve"> PAGEREF _Toc312909678 \h </w:instrText>
       </w:r>
       <w:r>
         <w:rPr>
@@ -317,7 +317,7 @@
         <w:rPr>
           <w:noProof/>
         </w:rPr>
-        <w:instrText xml:space="preserve"> PAGEREF _Toc312884213 \h </w:instrText>
+        <w:instrText xml:space="preserve"> PAGEREF _Toc312909679 \h </w:instrText>
       </w:r>
       <w:r>
         <w:rPr>
@@ -390,7 +390,7 @@
         <w:rPr>
           <w:noProof/>
         </w:rPr>
-        <w:instrText xml:space="preserve"> PAGEREF _Toc312884214 \h </w:instrText>
+        <w:instrText xml:space="preserve"> PAGEREF _Toc312909680 \h </w:instrText>
       </w:r>
       <w:r>
         <w:rPr>
@@ -463,7 +463,7 @@
         <w:rPr>
           <w:noProof/>
         </w:rPr>
-        <w:instrText xml:space="preserve"> PAGEREF _Toc312884215 \h </w:instrText>
+        <w:instrText xml:space="preserve"> PAGEREF _Toc312909681 \h </w:instrText>
       </w:r>
       <w:r>
         <w:rPr>
@@ -480,7 +480,7 @@
         <w:rPr>
           <w:noProof/>
         </w:rPr>
-        <w:t>5</w:t>
+        <w:t>6</w:t>
       </w:r>
       <w:r>
         <w:rPr>
@@ -536,7 +536,7 @@
         <w:rPr>
           <w:noProof/>
         </w:rPr>
-        <w:instrText xml:space="preserve"> PAGEREF _Toc312884216 \h </w:instrText>
+        <w:instrText xml:space="preserve"> PAGEREF _Toc312909682 \h </w:instrText>
       </w:r>
       <w:r>
         <w:rPr>
@@ -609,7 +609,7 @@
         <w:rPr>
           <w:noProof/>
         </w:rPr>
-        <w:instrText xml:space="preserve"> PAGEREF _Toc312884217 \h </w:instrText>
+        <w:instrText xml:space="preserve"> PAGEREF _Toc312909683 \h </w:instrText>
       </w:r>
       <w:r>
         <w:rPr>
@@ -682,7 +682,7 @@
         <w:rPr>
           <w:noProof/>
         </w:rPr>
-        <w:instrText xml:space="preserve"> PAGEREF _Toc312884218 \h </w:instrText>
+        <w:instrText xml:space="preserve"> PAGEREF _Toc312909684 \h </w:instrText>
       </w:r>
       <w:r>
         <w:rPr>
@@ -699,7 +699,7 @@
         <w:rPr>
           <w:noProof/>
         </w:rPr>
-        <w:t>6</w:t>
+        <w:t>7</w:t>
       </w:r>
       <w:r>
         <w:rPr>
@@ -755,7 +755,7 @@
         <w:rPr>
           <w:noProof/>
         </w:rPr>
-        <w:instrText xml:space="preserve"> PAGEREF _Toc312884219 \h </w:instrText>
+        <w:instrText xml:space="preserve"> PAGEREF _Toc312909685 \h </w:instrText>
       </w:r>
       <w:r>
         <w:rPr>
@@ -828,7 +828,7 @@
         <w:rPr>
           <w:noProof/>
         </w:rPr>
-        <w:instrText xml:space="preserve"> PAGEREF _Toc312884220 \h </w:instrText>
+        <w:instrText xml:space="preserve"> PAGEREF _Toc312909686 \h </w:instrText>
       </w:r>
       <w:r>
         <w:rPr>
@@ -856,9 +856,9 @@
     </w:p>
     <w:p>
       <w:pPr>
-        <w:pStyle w:val="TOC2"/>
+        <w:pStyle w:val="TOC1"/>
         <w:tabs>
-          <w:tab w:val="left" w:pos="795"/>
+          <w:tab w:val="left" w:pos="373"/>
           <w:tab w:val="right" w:leader="dot" w:pos="8290"/>
         </w:tabs>
         <w:rPr>
@@ -870,7 +870,7 @@
         <w:rPr>
           <w:noProof/>
         </w:rPr>
-        <w:t>3.5</w:t>
+        <w:t>4</w:t>
       </w:r>
       <w:r>
         <w:rPr>
@@ -883,6 +883,79 @@
         <w:rPr>
           <w:noProof/>
         </w:rPr>
+        <w:t>Controlling multiple Nao’s</w:t>
+      </w:r>
+      <w:r>
+        <w:rPr>
+          <w:noProof/>
+        </w:rPr>
+        <w:tab/>
+      </w:r>
+      <w:r>
+        <w:rPr>
+          <w:noProof/>
+        </w:rPr>
+        <w:fldChar w:fldCharType="begin"/>
+      </w:r>
+      <w:r>
+        <w:rPr>
+          <w:noProof/>
+        </w:rPr>
+        <w:instrText xml:space="preserve"> PAGEREF _Toc312909687 \h </w:instrText>
+      </w:r>
+      <w:r>
+        <w:rPr>
+          <w:noProof/>
+        </w:rPr>
+      </w:r>
+      <w:r>
+        <w:rPr>
+          <w:noProof/>
+        </w:rPr>
+        <w:fldChar w:fldCharType="separate"/>
+      </w:r>
+      <w:r>
+        <w:rPr>
+          <w:noProof/>
+        </w:rPr>
+        <w:t>9</w:t>
+      </w:r>
+      <w:r>
+        <w:rPr>
+          <w:noProof/>
+        </w:rPr>
+        <w:fldChar w:fldCharType="end"/>
+      </w:r>
+    </w:p>
+    <w:p>
+      <w:pPr>
+        <w:pStyle w:val="TOC1"/>
+        <w:tabs>
+          <w:tab w:val="left" w:pos="373"/>
+          <w:tab w:val="right" w:leader="dot" w:pos="8290"/>
+        </w:tabs>
+        <w:rPr>
+          <w:noProof/>
+          <w:lang w:eastAsia="ja-JP"/>
+        </w:rPr>
+      </w:pPr>
+      <w:r>
+        <w:rPr>
+          <w:noProof/>
+        </w:rPr>
+        <w:t>5</w:t>
+      </w:r>
+      <w:r>
+        <w:rPr>
+          <w:noProof/>
+          <w:lang w:eastAsia="ja-JP"/>
+        </w:rPr>
+        <w:tab/>
+      </w:r>
+      <w:r>
+        <w:rPr>
+          <w:noProof/>
+        </w:rPr>
         <w:t>Simulation</w:t>
       </w:r>
       <w:r>
@@ -901,7 +974,7 @@
         <w:rPr>
           <w:noProof/>
         </w:rPr>
-        <w:instrText xml:space="preserve"> PAGEREF _Toc312884221 \h </w:instrText>
+        <w:instrText xml:space="preserve"> PAGEREF _Toc312909688 \h </w:instrText>
       </w:r>
       <w:r>
         <w:rPr>
@@ -918,7 +991,7 @@
         <w:rPr>
           <w:noProof/>
         </w:rPr>
-        <w:t>8</w:t>
+        <w:t>9</w:t>
       </w:r>
       <w:r>
         <w:rPr>
@@ -939,7 +1012,7 @@
       <w:pPr>
         <w:pStyle w:val="Heading1"/>
       </w:pPr>
-      <w:bookmarkStart w:id="0" w:name="_Toc312884211"/>
+      <w:bookmarkStart w:id="0" w:name="_Toc312909677"/>
       <w:r>
         <w:t>Introdu</w:t>
       </w:r>
@@ -977,10 +1050,24 @@
       </w:r>
       <w:proofErr w:type="spellEnd"/>
       <w:r>
-        <w:t xml:space="preserve"> framework.</w:t>
-      </w:r>
-      <w:r>
-        <w:t xml:space="preserve"> The resulting document</w:t>
+        <w:t xml:space="preserve"> </w:t>
+      </w:r>
+      <w:proofErr w:type="gramStart"/>
+      <w:r>
+        <w:t>framework</w:t>
+      </w:r>
+      <w:r>
+        <w:t xml:space="preserve"> </w:t>
+      </w:r>
+      <w:r>
+        <w:t>.</w:t>
+      </w:r>
+      <w:proofErr w:type="gramEnd"/>
+      <w:r>
+        <w:t xml:space="preserve"> </w:t>
+      </w:r>
+      <w:r>
+        <w:t>The resulting document</w:t>
       </w:r>
       <w:r>
         <w:t>s</w:t>
@@ -1180,7 +1267,7 @@
       <w:pPr>
         <w:pStyle w:val="Heading1"/>
       </w:pPr>
-      <w:bookmarkStart w:id="1" w:name="_Toc312884212"/>
+      <w:bookmarkStart w:id="1" w:name="_Toc312909678"/>
       <w:proofErr w:type="spellStart"/>
       <w:r>
         <w:t>Nao</w:t>
@@ -1337,7 +1424,13 @@
         <w:t xml:space="preserve">1.6 GHz </w:t>
       </w:r>
       <w:r>
-        <w:t xml:space="preserve">processor running Linux based </w:t>
+        <w:t xml:space="preserve">processor running Linux </w:t>
+      </w:r>
+      <w:r>
+        <w:t>and</w:t>
+      </w:r>
+      <w:r>
+        <w:t xml:space="preserve"> </w:t>
       </w:r>
       <w:proofErr w:type="spellStart"/>
       <w:r>
@@ -1349,6 +1442,14 @@
       </w:r>
       <w:r>
         <w:t xml:space="preserve"> </w:t>
+      </w:r>
+      <w:proofErr w:type="gramStart"/>
+      <w:r>
+        <w:t>middleware</w:t>
+      </w:r>
+      <w:proofErr w:type="gramEnd"/>
+      <w:r>
+        <w:t>.</w:t>
       </w:r>
     </w:p>
     <w:p>
@@ -1359,8 +1460,21 @@
           <w:numId w:val="11"/>
         </w:numPr>
       </w:pPr>
-      <w:r>
-        <w:t>The CPU board in the head is connected to head sensors with I2C.</w:t>
+      <w:proofErr w:type="spellStart"/>
+      <w:r>
+        <w:t>NAOqi</w:t>
+      </w:r>
+      <w:proofErr w:type="spellEnd"/>
+      <w:r>
+        <w:t xml:space="preserve"> is a distributed robotics framework and has similarities to ROS. For example the introspection capabilities of </w:t>
+      </w:r>
+      <w:proofErr w:type="spellStart"/>
+      <w:r>
+        <w:t>NAqi</w:t>
+      </w:r>
+      <w:proofErr w:type="spellEnd"/>
+      <w:r>
+        <w:t xml:space="preserve"> can be compared to ROS’s topic publish-subscribe model.</w:t>
       </w:r>
     </w:p>
     <w:p>
@@ -1372,21 +1486,7 @@
         </w:numPr>
       </w:pPr>
       <w:r>
-        <w:t xml:space="preserve">The CPU board in the head is connected through USB with </w:t>
-      </w:r>
-      <w:proofErr w:type="gramStart"/>
-      <w:r>
-        <w:t>a</w:t>
-      </w:r>
-      <w:proofErr w:type="gramEnd"/>
-      <w:r>
-        <w:t xml:space="preserve"> ARM</w:t>
-      </w:r>
-      <w:r>
-        <w:t>-9</w:t>
-      </w:r>
-      <w:r>
-        <w:t xml:space="preserve"> microcontroller board in the chest.</w:t>
+        <w:t>The CPU board in the head is connected to head sensors with I2C.</w:t>
       </w:r>
     </w:p>
     <w:p>
@@ -1398,7 +1498,21 @@
         </w:numPr>
       </w:pPr>
       <w:r>
-        <w:t>The ARM microcontroller board in the chest controls the motors and power.</w:t>
+        <w:t xml:space="preserve">The CPU board in the head is connected through USB with </w:t>
+      </w:r>
+      <w:proofErr w:type="gramStart"/>
+      <w:r>
+        <w:t>a</w:t>
+      </w:r>
+      <w:proofErr w:type="gramEnd"/>
+      <w:r>
+        <w:t xml:space="preserve"> ARM</w:t>
+      </w:r>
+      <w:r>
+        <w:t>-9</w:t>
+      </w:r>
+      <w:r>
+        <w:t xml:space="preserve"> microcontroller board in the chest.</w:t>
       </w:r>
     </w:p>
     <w:p>
@@ -1410,21 +1524,7 @@
         </w:numPr>
       </w:pPr>
       <w:r>
-        <w:t xml:space="preserve">The ARM microcontroller board in the chest is connected through RS485 </w:t>
-      </w:r>
-      <w:r>
-        <w:t xml:space="preserve"> (two wire point-to-multipoint serial communication) </w:t>
-      </w:r>
-      <w:r>
-        <w:t xml:space="preserve">with </w:t>
-      </w:r>
-      <w:proofErr w:type="gramStart"/>
-      <w:r>
-        <w:t>DSP’s which</w:t>
-      </w:r>
-      <w:proofErr w:type="gramEnd"/>
-      <w:r>
-        <w:t xml:space="preserve"> control the motors.</w:t>
+        <w:t>The ARM microcontroller board in the chest controls the motors and power.</w:t>
       </w:r>
     </w:p>
     <w:p>
@@ -1436,21 +1536,21 @@
         </w:numPr>
       </w:pPr>
       <w:r>
-        <w:t xml:space="preserve">The </w:t>
-      </w:r>
-      <w:proofErr w:type="spellStart"/>
-      <w:r>
-        <w:t>Nao</w:t>
-      </w:r>
-      <w:proofErr w:type="spellEnd"/>
-      <w:r>
-        <w:t xml:space="preserve"> contains </w:t>
-      </w:r>
-      <w:r>
-        <w:t>Two HD cameras, four microphones, sonar rangefinder, two infrared emitters and receivers, inertial board, nine tactile sensors, eight pressure sensors</w:t>
-      </w:r>
-      <w:r>
-        <w:t>.</w:t>
+        <w:t xml:space="preserve">The ARM microcontroller board in the chest is connected through RS485 </w:t>
+      </w:r>
+      <w:r>
+        <w:t xml:space="preserve"> (two wire point-to-multipoint serial communication) </w:t>
+      </w:r>
+      <w:r>
+        <w:t xml:space="preserve">with </w:t>
+      </w:r>
+      <w:proofErr w:type="gramStart"/>
+      <w:r>
+        <w:t>DSP’s which</w:t>
+      </w:r>
+      <w:proofErr w:type="gramEnd"/>
+      <w:r>
+        <w:t xml:space="preserve"> control the motors.</w:t>
       </w:r>
     </w:p>
     <w:p>
@@ -1462,6 +1562,32 @@
         </w:numPr>
       </w:pPr>
       <w:r>
+        <w:t xml:space="preserve">The </w:t>
+      </w:r>
+      <w:proofErr w:type="spellStart"/>
+      <w:r>
+        <w:t>Nao</w:t>
+      </w:r>
+      <w:proofErr w:type="spellEnd"/>
+      <w:r>
+        <w:t xml:space="preserve"> contains </w:t>
+      </w:r>
+      <w:r>
+        <w:t>Two HD cameras, four microphones, sonar rangefinder, two infrared emitters and receivers, inertial board, nine tactile sensors, eight pressure sensors</w:t>
+      </w:r>
+      <w:r>
+        <w:t>.</w:t>
+      </w:r>
+    </w:p>
+    <w:p>
+      <w:pPr>
+        <w:pStyle w:val="ListParagraph"/>
+        <w:numPr>
+          <w:ilvl w:val="0"/>
+          <w:numId w:val="11"/>
+        </w:numPr>
+      </w:pPr>
+      <w:r>
         <w:t>25 degrees of freedom</w:t>
       </w:r>
       <w:r>
@@ -1472,7 +1598,7 @@
       <w:pPr>
         <w:pStyle w:val="Heading2"/>
       </w:pPr>
-      <w:bookmarkStart w:id="2" w:name="_Toc312884213"/>
+      <w:bookmarkStart w:id="2" w:name="_Toc312909679"/>
       <w:r>
         <w:t>Brokers and proxies</w:t>
       </w:r>
@@ -1633,12 +1759,32 @@
         <w:t xml:space="preserve"> exposes all modules available.</w:t>
       </w:r>
       <w:r>
-        <w:t xml:space="preserve"> The broker listens to an IP address and port (default 9559).</w:t>
-      </w:r>
-      <w:r>
         <w:t xml:space="preserve"> </w:t>
       </w:r>
       <w:r>
+        <w:t xml:space="preserve">Without a broker a proxy itself would have to find the location of the original module and method. </w:t>
+      </w:r>
+    </w:p>
+    <w:p>
+      <w:r>
+        <w:t>You could compare a brok</w:t>
+      </w:r>
+      <w:r>
+        <w:t>er with a lib</w:t>
+      </w:r>
+      <w:r>
+        <w:t>rary and a proxy with a copy of a book. Without proxies and brokers one would have to go to the writer and read the original book. Without a broker one would still have to go to the writer to get a copy of the book.</w:t>
+      </w:r>
+      <w:r>
+        <w:br/>
+      </w:r>
+      <w:r>
+        <w:t>The broker listens to an IP address and port (default 9559).</w:t>
+      </w:r>
+      <w:r>
+        <w:t xml:space="preserve"> </w:t>
+      </w:r>
+      <w:r>
         <w:t>This is a so-called proxy to broker connection. The broker will have the list of available libraries loaded (in ‘</w:t>
       </w:r>
       <w:r>
@@ -1753,7 +1899,7 @@
       <w:pPr>
         <w:pStyle w:val="Heading2"/>
       </w:pPr>
-      <w:bookmarkStart w:id="3" w:name="_Toc312884214"/>
+      <w:bookmarkStart w:id="3" w:name="_Toc312909680"/>
       <w:r>
         <w:t>Device Communication Manager (DCM)</w:t>
       </w:r>
@@ -1839,7 +1985,7 @@
       <w:pPr>
         <w:pStyle w:val="Heading2"/>
       </w:pPr>
-      <w:bookmarkStart w:id="4" w:name="_Toc312884215"/>
+      <w:bookmarkStart w:id="4" w:name="_Toc312909681"/>
       <w:r>
         <w:t>Language support</w:t>
       </w:r>
@@ -1903,7 +2049,7 @@
       <w:pPr>
         <w:pStyle w:val="Heading1"/>
       </w:pPr>
-      <w:bookmarkStart w:id="5" w:name="_Toc312884216"/>
+      <w:bookmarkStart w:id="5" w:name="_Toc312909682"/>
       <w:r>
         <w:t xml:space="preserve">Ways to work with the </w:t>
       </w:r>
@@ -1918,7 +2064,7 @@
       <w:pPr>
         <w:pStyle w:val="Heading2"/>
       </w:pPr>
-      <w:bookmarkStart w:id="6" w:name="_Toc312884217"/>
+      <w:bookmarkStart w:id="6" w:name="_Toc312909683"/>
       <w:r>
         <w:t xml:space="preserve">With </w:t>
       </w:r>
@@ -1945,43 +2091,18 @@
       </w:r>
       <w:proofErr w:type="spellEnd"/>
       <w:r>
-        <w:t>. However quite soon the boxes and connections in the GUI become very cluttered. Because one has no real control over</w:t>
+        <w:t xml:space="preserve">. However quite soon the boxes and connections in the GUI become very cluttered. Because one has no real control over the behavior of each box and the related events, it gets virtually impossible to get the right behavior. </w:t>
+      </w:r>
+      <w:r>
+        <w:t>A q</w:t>
+      </w:r>
+      <w:r>
+        <w:t xml:space="preserve">uote </w:t>
       </w:r>
       <w:bookmarkStart w:id="7" w:name="_GoBack"/>
       <w:bookmarkEnd w:id="7"/>
       <w:r>
-        <w:t xml:space="preserve"> the behavior of each box and the related events, it gets virtually impossible to get the right behavior. For example creating a timeout when doing speech recognition is not a standard option of the ‘</w:t>
-      </w:r>
-      <w:r>
-        <w:t xml:space="preserve">Speech </w:t>
-      </w:r>
-      <w:proofErr w:type="spellStart"/>
-      <w:r>
-        <w:t>Reco</w:t>
-      </w:r>
-      <w:proofErr w:type="spellEnd"/>
-      <w:r>
-        <w:t>.</w:t>
-      </w:r>
-      <w:r>
-        <w:t xml:space="preserve">’ box. Creating this 100% reliable using other </w:t>
-      </w:r>
-      <w:proofErr w:type="gramStart"/>
-      <w:r>
-        <w:t>boxes  like</w:t>
-      </w:r>
-      <w:proofErr w:type="gramEnd"/>
-      <w:r>
-        <w:t xml:space="preserve"> a ‘Delay’ bo</w:t>
-      </w:r>
-      <w:r>
-        <w:t xml:space="preserve">x requires a lot of additional connections and proved to be </w:t>
-      </w:r>
-      <w:r>
-        <w:t>very difficult.</w:t>
-      </w:r>
-      <w:r>
-        <w:t xml:space="preserve"> A Quote from </w:t>
+        <w:t xml:space="preserve">from </w:t>
       </w:r>
       <w:r>
         <w:t xml:space="preserve">Mike </w:t>
@@ -2427,7 +2548,7 @@
       <w:pPr>
         <w:pStyle w:val="Heading2"/>
       </w:pPr>
-      <w:bookmarkStart w:id="8" w:name="_Toc312884218"/>
+      <w:bookmarkStart w:id="8" w:name="_Toc312909684"/>
       <w:r>
         <w:t xml:space="preserve">On the </w:t>
       </w:r>
@@ -2725,7 +2846,7 @@
       <w:pPr>
         <w:pStyle w:val="Heading2"/>
       </w:pPr>
-      <w:bookmarkStart w:id="9" w:name="_Toc312884219"/>
+      <w:bookmarkStart w:id="9" w:name="_Toc312909685"/>
       <w:proofErr w:type="spellStart"/>
       <w:r>
         <w:t>Choregraphe</w:t>
@@ -3490,6 +3611,55 @@
         <w:t xml:space="preserve">__()’ constructor of such a class. </w:t>
       </w:r>
       <w:r>
+        <w:t xml:space="preserve">For adding a method </w:t>
+      </w:r>
+      <w:r>
+        <w:t>BIND_</w:t>
+      </w:r>
+      <w:proofErr w:type="gramStart"/>
+      <w:r>
+        <w:t>PYTHON(</w:t>
+      </w:r>
+      <w:proofErr w:type="gramEnd"/>
+      <w:r>
+        <w:t xml:space="preserve">) </w:t>
+      </w:r>
+      <w:r>
+        <w:t xml:space="preserve">macro </w:t>
+      </w:r>
+      <w:r>
+        <w:t>(</w:t>
+      </w:r>
+      <w:r>
+        <w:t>BIND_METHOD</w:t>
+      </w:r>
+      <w:r>
+        <w:t>()</w:t>
+      </w:r>
+      <w:r>
+        <w:t xml:space="preserve"> for C++)</w:t>
+      </w:r>
+      <w:r>
+        <w:t xml:space="preserve"> is used. </w:t>
+      </w:r>
+      <w:r>
+        <w:t xml:space="preserve">This will make the specific method available to the outside world. </w:t>
+      </w:r>
+      <w:r>
+        <w:t xml:space="preserve">It seems that using </w:t>
+      </w:r>
+      <w:r>
+        <w:t>BIND_</w:t>
+      </w:r>
+      <w:proofErr w:type="gramStart"/>
+      <w:r>
+        <w:t>PYTHON(</w:t>
+      </w:r>
+      <w:proofErr w:type="gramEnd"/>
+      <w:r>
+        <w:t xml:space="preserve">) is not needed anymore. </w:t>
+      </w:r>
+      <w:r>
         <w:t xml:space="preserve">When more events are needed it is convenient to have more classes with callback functions. </w:t>
       </w:r>
       <w:r>
@@ -3541,7 +3711,7 @@
       <w:pPr>
         <w:pStyle w:val="Heading2"/>
       </w:pPr>
-      <w:bookmarkStart w:id="10" w:name="_Toc312884220"/>
+      <w:bookmarkStart w:id="10" w:name="_Toc312909686"/>
       <w:r>
         <w:t>On a laptop u</w:t>
       </w:r>
@@ -3590,12 +3760,35 @@
       <w:r>
         <w:t xml:space="preserve"> is desired.</w:t>
       </w:r>
+    </w:p>
+    <w:p>
+      <w:r>
+        <w:t xml:space="preserve">Using the SDK is also convenient when multiple </w:t>
+      </w:r>
+      <w:proofErr w:type="spellStart"/>
+      <w:r>
+        <w:t>Nao’s</w:t>
+      </w:r>
+      <w:proofErr w:type="spellEnd"/>
+      <w:r>
+        <w:t xml:space="preserve"> have to be controlled. </w:t>
+      </w:r>
+      <w:r>
+        <w:t xml:space="preserve">See the ‘Controlling multiple </w:t>
+      </w:r>
+      <w:proofErr w:type="spellStart"/>
+      <w:r>
+        <w:t>Nao’s</w:t>
+      </w:r>
+      <w:proofErr w:type="spellEnd"/>
+      <w:r>
+        <w:t>’ section below.</w:t>
+      </w:r>
       <w:r>
         <w:br/>
       </w:r>
-    </w:p>
-    <w:p>
-      <w:r>
+      <w:r>
+        <w:br/>
         <w:t xml:space="preserve">Installing the SDK on a laptop gives the most freedom in working with the </w:t>
       </w:r>
       <w:proofErr w:type="spellStart"/>
@@ -3604,13 +3797,38 @@
       </w:r>
       <w:proofErr w:type="spellEnd"/>
       <w:r>
-        <w:t>. It is possible to develop behaviors</w:t>
-      </w:r>
-      <w:r>
-        <w:t xml:space="preserve"> in languages like C++, Java or Python. The beha</w:t>
-      </w:r>
-      <w:r>
-        <w:t xml:space="preserve">vior can be run from the laptop. This means the </w:t>
+        <w:t xml:space="preserve">. </w:t>
+      </w:r>
+      <w:r>
+        <w:t xml:space="preserve">After installing for example the Python SDK </w:t>
+      </w:r>
+      <w:r>
+        <w:t xml:space="preserve">on a laptop </w:t>
+      </w:r>
+      <w:r>
+        <w:t xml:space="preserve">one can start Python </w:t>
+      </w:r>
+      <w:r>
+        <w:t xml:space="preserve">and use </w:t>
+      </w:r>
+      <w:proofErr w:type="spellStart"/>
+      <w:r>
+        <w:t>naoqi</w:t>
+      </w:r>
+      <w:proofErr w:type="spellEnd"/>
+      <w:r>
+        <w:t xml:space="preserve"> after ‘import </w:t>
+      </w:r>
+      <w:proofErr w:type="spellStart"/>
+      <w:r>
+        <w:t>naoqi</w:t>
+      </w:r>
+      <w:proofErr w:type="spellEnd"/>
+      <w:r>
+        <w:t xml:space="preserve">’. </w:t>
+      </w:r>
+      <w:r>
+        <w:t xml:space="preserve">It is possible to develop behaviors in languages like C++, Java or Python. The behavior can be run from the laptop. This means the </w:t>
       </w:r>
       <w:proofErr w:type="spellStart"/>
       <w:r>
@@ -3634,46 +3852,232 @@
       </w:r>
       <w:proofErr w:type="spellEnd"/>
       <w:r>
-        <w:t xml:space="preserve"> API </w:t>
-      </w:r>
-      <w:r>
-        <w:t>through proxies.</w:t>
+        <w:t xml:space="preserve"> API through proxies. These proxies can connect directly to the main broker or to </w:t>
+      </w:r>
+      <w:proofErr w:type="spellStart"/>
+      <w:r>
+        <w:t>myBroker</w:t>
+      </w:r>
+      <w:proofErr w:type="spellEnd"/>
+      <w:r>
+        <w:t>. The latter in case new modules are being defined on the remote (laptop) side. See the section ‘Brokers and proxies’ above for more detail.</w:t>
+      </w:r>
+    </w:p>
+    <w:p>
+      <w:r>
+        <w:t>At the moment OS X El Capitan is not supported.</w:t>
+      </w:r>
+    </w:p>
+    <w:p>
+      <w:pPr>
+        <w:pStyle w:val="Heading1"/>
+      </w:pPr>
+      <w:bookmarkStart w:id="11" w:name="_Toc312909687"/>
+      <w:r>
+        <w:t xml:space="preserve">Controlling multiple </w:t>
+      </w:r>
+      <w:proofErr w:type="spellStart"/>
+      <w:r>
+        <w:t>Nao’s</w:t>
+      </w:r>
+      <w:bookmarkEnd w:id="11"/>
+      <w:proofErr w:type="spellEnd"/>
+    </w:p>
+    <w:p>
+      <w:r>
+        <w:t xml:space="preserve">Controlling multiple </w:t>
+      </w:r>
+      <w:proofErr w:type="spellStart"/>
+      <w:r>
+        <w:t>Nao’s</w:t>
+      </w:r>
+      <w:proofErr w:type="spellEnd"/>
+      <w:r>
+        <w:t xml:space="preserve"> can be done in the following ways:</w:t>
+      </w:r>
+    </w:p>
+    <w:p>
+      <w:pPr>
+        <w:pStyle w:val="ListParagraph"/>
+        <w:numPr>
+          <w:ilvl w:val="0"/>
+          <w:numId w:val="12"/>
+        </w:numPr>
+      </w:pPr>
+      <w:r>
+        <w:t>Using the SDK and on t</w:t>
+      </w:r>
+      <w:r>
+        <w:t xml:space="preserve">he </w:t>
+      </w:r>
+      <w:r>
+        <w:t>laptop create the required proxies for each robot</w:t>
+      </w:r>
+      <w:r>
+        <w:t xml:space="preserve">. The laptop then </w:t>
+      </w:r>
+      <w:r>
+        <w:t>act</w:t>
+      </w:r>
+      <w:r>
+        <w:t>s</w:t>
+      </w:r>
+      <w:r>
+        <w:t xml:space="preserve"> as a server controlling multiple </w:t>
+      </w:r>
+      <w:proofErr w:type="spellStart"/>
+      <w:r>
+        <w:t>Nao’s</w:t>
+      </w:r>
+      <w:proofErr w:type="spellEnd"/>
+      <w:r>
+        <w:t>.</w:t>
       </w:r>
       <w:r>
         <w:t xml:space="preserve"> </w:t>
       </w:r>
       <w:r>
-        <w:t xml:space="preserve">These proxies can connect directly to the main broker or to </w:t>
-      </w:r>
-      <w:proofErr w:type="spellStart"/>
-      <w:r>
-        <w:t>myBroker</w:t>
-      </w:r>
-      <w:proofErr w:type="spellEnd"/>
-      <w:r>
-        <w:t xml:space="preserve">. The latter in case new modules are being </w:t>
-      </w:r>
-      <w:r>
-        <w:t>defined on the remote (laptop) side.</w:t>
-      </w:r>
-      <w:r>
-        <w:t xml:space="preserve"> See the section ‘Brokers and proxies’ above for more detail.</w:t>
-      </w:r>
-    </w:p>
-    <w:p>
-      <w:r>
-        <w:t>At the moment OS X El Capitan is not supported.</w:t>
-      </w:r>
-    </w:p>
-    <w:p>
-      <w:pPr>
-        <w:pStyle w:val="Heading2"/>
-      </w:pPr>
-      <w:bookmarkStart w:id="11" w:name="_Toc312884221"/>
+        <w:t>There are two possibilities:</w:t>
+      </w:r>
+    </w:p>
+    <w:p>
+      <w:pPr>
+        <w:pStyle w:val="ListParagraph"/>
+        <w:numPr>
+          <w:ilvl w:val="1"/>
+          <w:numId w:val="12"/>
+        </w:numPr>
+      </w:pPr>
+      <w:r>
+        <w:t>Use</w:t>
+      </w:r>
+      <w:r>
+        <w:t xml:space="preserve"> proxies like </w:t>
+      </w:r>
+      <w:proofErr w:type="spellStart"/>
+      <w:r>
+        <w:t>ALMotion</w:t>
+      </w:r>
+      <w:proofErr w:type="spellEnd"/>
+      <w:r>
+        <w:t xml:space="preserve"> </w:t>
+      </w:r>
+      <w:r>
+        <w:t>to</w:t>
+      </w:r>
+      <w:r>
+        <w:t xml:space="preserve"> directly control the </w:t>
+      </w:r>
+      <w:proofErr w:type="spellStart"/>
+      <w:r>
+        <w:t>Nao’s</w:t>
+      </w:r>
+      <w:proofErr w:type="spellEnd"/>
+      <w:r>
+        <w:t>.</w:t>
+      </w:r>
+    </w:p>
+    <w:p>
+      <w:pPr>
+        <w:pStyle w:val="ListParagraph"/>
+        <w:numPr>
+          <w:ilvl w:val="1"/>
+          <w:numId w:val="12"/>
+        </w:numPr>
+      </w:pPr>
+      <w:r>
+        <w:t xml:space="preserve">Use the </w:t>
+      </w:r>
+      <w:proofErr w:type="spellStart"/>
+      <w:r>
+        <w:t>ALMemory</w:t>
+      </w:r>
+      <w:proofErr w:type="spellEnd"/>
+      <w:r>
+        <w:t xml:space="preserve"> proxy with </w:t>
+      </w:r>
+      <w:proofErr w:type="spellStart"/>
+      <w:proofErr w:type="gramStart"/>
+      <w:r>
+        <w:t>raiseMicroEvent</w:t>
+      </w:r>
+      <w:proofErr w:type="spellEnd"/>
+      <w:r>
+        <w:t>(</w:t>
+      </w:r>
+      <w:proofErr w:type="gramEnd"/>
+      <w:r>
+        <w:t xml:space="preserve">) </w:t>
+      </w:r>
+      <w:r>
+        <w:t xml:space="preserve">to send </w:t>
+      </w:r>
+      <w:r>
+        <w:t>events</w:t>
+      </w:r>
+      <w:r>
+        <w:t xml:space="preserve"> to all </w:t>
+      </w:r>
+      <w:proofErr w:type="spellStart"/>
+      <w:r>
+        <w:t>Nao’s</w:t>
+      </w:r>
+      <w:proofErr w:type="spellEnd"/>
+      <w:r>
+        <w:t>.</w:t>
+      </w:r>
+      <w:r>
+        <w:t xml:space="preserve"> Events </w:t>
+      </w:r>
+      <w:r>
+        <w:t>can be existing events like ‘</w:t>
+      </w:r>
+      <w:proofErr w:type="spellStart"/>
+      <w:r>
+        <w:t>LeftBumberPressed</w:t>
+      </w:r>
+      <w:proofErr w:type="spellEnd"/>
+      <w:r>
+        <w:t>’ or self created</w:t>
+      </w:r>
+      <w:r>
+        <w:t xml:space="preserve"> events like ‘</w:t>
+      </w:r>
+      <w:proofErr w:type="spellStart"/>
+      <w:r>
+        <w:t>launch_behavior’.</w:t>
+      </w:r>
+    </w:p>
+    <w:p>
+      <w:pPr>
+        <w:pStyle w:val="ListParagraph"/>
+        <w:numPr>
+          <w:ilvl w:val="0"/>
+          <w:numId w:val="12"/>
+        </w:numPr>
+      </w:pPr>
+      <w:proofErr w:type="spellEnd"/>
+      <w:r>
+        <w:t xml:space="preserve">Same as the above, but instead of the laptop with SDK use one of the </w:t>
+      </w:r>
+      <w:proofErr w:type="spellStart"/>
+      <w:r>
+        <w:t>Nao’s</w:t>
+      </w:r>
+      <w:proofErr w:type="spellEnd"/>
+      <w:r>
+        <w:t xml:space="preserve"> to act as a server.</w:t>
+      </w:r>
+    </w:p>
+    <w:p>
+      <w:pPr>
+        <w:pStyle w:val="Heading1"/>
+      </w:pPr>
+      <w:bookmarkStart w:id="12" w:name="_Toc312909688"/>
       <w:r>
         <w:t>Simulation</w:t>
       </w:r>
-      <w:bookmarkEnd w:id="11"/>
+      <w:bookmarkEnd w:id="12"/>
     </w:p>
     <w:p>
       <w:r>
@@ -4731,6 +5135,119 @@
     </w:lvl>
   </w:abstractNum>
   <w:abstractNum w:abstractNumId="8">
+    <w:nsid w:val="58811A38"/>
+    <w:multiLevelType w:val="hybridMultilevel"/>
+    <w:tmpl w:val="F9C81EBA"/>
+    <w:lvl w:ilvl="0" w:tplc="04090001">
+      <w:start w:val="1"/>
+      <w:numFmt w:val="bullet"/>
+      <w:lvlText w:val=""/>
+      <w:lvlJc w:val="left"/>
+      <w:pPr>
+        <w:ind w:left="720" w:hanging="360"/>
+      </w:pPr>
+      <w:rPr>
+        <w:rFonts w:ascii="Symbol" w:hAnsi="Symbol" w:hint="default"/>
+      </w:rPr>
+    </w:lvl>
+    <w:lvl w:ilvl="1" w:tplc="04090003">
+      <w:start w:val="1"/>
+      <w:numFmt w:val="bullet"/>
+      <w:lvlText w:val="o"/>
+      <w:lvlJc w:val="left"/>
+      <w:pPr>
+        <w:ind w:left="1440" w:hanging="360"/>
+      </w:pPr>
+      <w:rPr>
+        <w:rFonts w:ascii="Courier New" w:hAnsi="Courier New" w:hint="default"/>
+      </w:rPr>
+    </w:lvl>
+    <w:lvl w:ilvl="2" w:tplc="04090005" w:tentative="1">
+      <w:start w:val="1"/>
+      <w:numFmt w:val="bullet"/>
+      <w:lvlText w:val=""/>
+      <w:lvlJc w:val="left"/>
+      <w:pPr>
+        <w:ind w:left="2160" w:hanging="360"/>
+      </w:pPr>
+      <w:rPr>
+        <w:rFonts w:ascii="Wingdings" w:hAnsi="Wingdings" w:hint="default"/>
+      </w:rPr>
+    </w:lvl>
+    <w:lvl w:ilvl="3" w:tplc="04090001" w:tentative="1">
+      <w:start w:val="1"/>
+      <w:numFmt w:val="bullet"/>
+      <w:lvlText w:val=""/>
+      <w:lvlJc w:val="left"/>
+      <w:pPr>
+        <w:ind w:left="2880" w:hanging="360"/>
+      </w:pPr>
+      <w:rPr>
+        <w:rFonts w:ascii="Symbol" w:hAnsi="Symbol" w:hint="default"/>
+      </w:rPr>
+    </w:lvl>
+    <w:lvl w:ilvl="4" w:tplc="04090003" w:tentative="1">
+      <w:start w:val="1"/>
+      <w:numFmt w:val="bullet"/>
+      <w:lvlText w:val="o"/>
+      <w:lvlJc w:val="left"/>
+      <w:pPr>
+        <w:ind w:left="3600" w:hanging="360"/>
+      </w:pPr>
+      <w:rPr>
+        <w:rFonts w:ascii="Courier New" w:hAnsi="Courier New" w:hint="default"/>
+      </w:rPr>
+    </w:lvl>
+    <w:lvl w:ilvl="5" w:tplc="04090005" w:tentative="1">
+      <w:start w:val="1"/>
+      <w:numFmt w:val="bullet"/>
+      <w:lvlText w:val=""/>
+      <w:lvlJc w:val="left"/>
+      <w:pPr>
+        <w:ind w:left="4320" w:hanging="360"/>
+      </w:pPr>
+      <w:rPr>
+        <w:rFonts w:ascii="Wingdings" w:hAnsi="Wingdings" w:hint="default"/>
+      </w:rPr>
+    </w:lvl>
+    <w:lvl w:ilvl="6" w:tplc="04090001" w:tentative="1">
+      <w:start w:val="1"/>
+      <w:numFmt w:val="bullet"/>
+      <w:lvlText w:val=""/>
+      <w:lvlJc w:val="left"/>
+      <w:pPr>
+        <w:ind w:left="5040" w:hanging="360"/>
+      </w:pPr>
+      <w:rPr>
+        <w:rFonts w:ascii="Symbol" w:hAnsi="Symbol" w:hint="default"/>
+      </w:rPr>
+    </w:lvl>
+    <w:lvl w:ilvl="7" w:tplc="04090003" w:tentative="1">
+      <w:start w:val="1"/>
+      <w:numFmt w:val="bullet"/>
+      <w:lvlText w:val="o"/>
+      <w:lvlJc w:val="left"/>
+      <w:pPr>
+        <w:ind w:left="5760" w:hanging="360"/>
+      </w:pPr>
+      <w:rPr>
+        <w:rFonts w:ascii="Courier New" w:hAnsi="Courier New" w:hint="default"/>
+      </w:rPr>
+    </w:lvl>
+    <w:lvl w:ilvl="8" w:tplc="04090005" w:tentative="1">
+      <w:start w:val="1"/>
+      <w:numFmt w:val="bullet"/>
+      <w:lvlText w:val=""/>
+      <w:lvlJc w:val="left"/>
+      <w:pPr>
+        <w:ind w:left="6480" w:hanging="360"/>
+      </w:pPr>
+      <w:rPr>
+        <w:rFonts w:ascii="Wingdings" w:hAnsi="Wingdings" w:hint="default"/>
+      </w:rPr>
+    </w:lvl>
+  </w:abstractNum>
+  <w:abstractNum w:abstractNumId="9">
     <w:nsid w:val="613E46DF"/>
     <w:multiLevelType w:val="hybridMultilevel"/>
     <w:tmpl w:val="19949006"/>
@@ -4843,7 +5360,7 @@
       </w:rPr>
     </w:lvl>
   </w:abstractNum>
-  <w:abstractNum w:abstractNumId="9">
+  <w:abstractNum w:abstractNumId="10">
     <w:nsid w:val="62E53CA7"/>
     <w:multiLevelType w:val="hybridMultilevel"/>
     <w:tmpl w:val="1DA0D4DA"/>
@@ -4956,7 +5473,7 @@
       </w:rPr>
     </w:lvl>
   </w:abstractNum>
-  <w:abstractNum w:abstractNumId="10">
+  <w:abstractNum w:abstractNumId="11">
     <w:nsid w:val="7B571695"/>
     <w:multiLevelType w:val="hybridMultilevel"/>
     <w:tmpl w:val="10F85906"/>
@@ -5085,10 +5602,10 @@
     <w:abstractNumId w:val="2"/>
   </w:num>
   <w:num w:numId="6">
-    <w:abstractNumId w:val="8"/>
+    <w:abstractNumId w:val="9"/>
   </w:num>
   <w:num w:numId="7">
-    <w:abstractNumId w:val="10"/>
+    <w:abstractNumId w:val="11"/>
   </w:num>
   <w:num w:numId="8">
     <w:abstractNumId w:val="5"/>
@@ -5100,7 +5617,10 @@
     <w:abstractNumId w:val="1"/>
   </w:num>
   <w:num w:numId="11">
-    <w:abstractNumId w:val="9"/>
+    <w:abstractNumId w:val="10"/>
+  </w:num>
+  <w:num w:numId="12">
+    <w:abstractNumId w:val="8"/>
   </w:num>
 </w:numbering>
 </file>

</xml_diff>

<commit_message>
more detail on controlling multiple robots
</commit_message>
<xml_diff>
--- a/NaoExperiments/Nao.docx
+++ b/NaoExperiments/Nao.docx
@@ -1424,7 +1424,13 @@
         <w:t xml:space="preserve">1.6 GHz </w:t>
       </w:r>
       <w:r>
-        <w:t xml:space="preserve">processor running Linux </w:t>
+        <w:t xml:space="preserve">processor running </w:t>
+      </w:r>
+      <w:r>
+        <w:t xml:space="preserve">Gentoo </w:t>
+      </w:r>
+      <w:r>
+        <w:t xml:space="preserve">Linux </w:t>
       </w:r>
       <w:r>
         <w:t>and</w:t>
@@ -1438,18 +1444,10 @@
       </w:r>
       <w:proofErr w:type="spellEnd"/>
       <w:r>
-        <w:t xml:space="preserve"> 2.0.</w:t>
-      </w:r>
-      <w:r>
-        <w:t xml:space="preserve"> </w:t>
-      </w:r>
-      <w:proofErr w:type="gramStart"/>
-      <w:r>
-        <w:t>middleware</w:t>
-      </w:r>
-      <w:proofErr w:type="gramEnd"/>
-      <w:r>
-        <w:t>.</w:t>
+        <w:t xml:space="preserve"> 2.0</w:t>
+      </w:r>
+      <w:r>
+        <w:t xml:space="preserve"> middleware.</w:t>
       </w:r>
     </w:p>
     <w:p>
@@ -2097,12 +2095,7 @@
         <w:t>A q</w:t>
       </w:r>
       <w:r>
-        <w:t xml:space="preserve">uote </w:t>
-      </w:r>
-      <w:bookmarkStart w:id="7" w:name="_GoBack"/>
-      <w:bookmarkEnd w:id="7"/>
-      <w:r>
-        <w:t xml:space="preserve">from </w:t>
+        <w:t xml:space="preserve">uote from </w:t>
       </w:r>
       <w:r>
         <w:t xml:space="preserve">Mike </w:t>
@@ -2548,7 +2541,7 @@
       <w:pPr>
         <w:pStyle w:val="Heading2"/>
       </w:pPr>
-      <w:bookmarkStart w:id="8" w:name="_Toc312909684"/>
+      <w:bookmarkStart w:id="7" w:name="_Toc312909684"/>
       <w:r>
         <w:t xml:space="preserve">On the </w:t>
       </w:r>
@@ -2563,299 +2556,299 @@
       <w:r>
         <w:t>SSH connection</w:t>
       </w:r>
+      <w:bookmarkEnd w:id="7"/>
+    </w:p>
+    <w:p>
+      <w:r>
+        <w:t>This method</w:t>
+      </w:r>
+      <w:r>
+        <w:t xml:space="preserve"> is most convenient when developing in Python.</w:t>
+      </w:r>
+      <w:r>
+        <w:t xml:space="preserve"> One can develop Python scripts with print statements on the laptop and run it on the </w:t>
+      </w:r>
+      <w:proofErr w:type="spellStart"/>
+      <w:r>
+        <w:t>Nao</w:t>
+      </w:r>
+      <w:proofErr w:type="spellEnd"/>
+      <w:r>
+        <w:t xml:space="preserve">. This is possible as the </w:t>
+      </w:r>
+      <w:proofErr w:type="spellStart"/>
+      <w:r>
+        <w:t>Nao</w:t>
+      </w:r>
+      <w:proofErr w:type="spellEnd"/>
+      <w:r>
+        <w:t xml:space="preserve"> already has Python installed. Compare this with developing in C++</w:t>
+      </w:r>
+      <w:proofErr w:type="gramStart"/>
+      <w:r>
+        <w:t>;  the</w:t>
+      </w:r>
+      <w:proofErr w:type="gramEnd"/>
+      <w:r>
+        <w:t xml:space="preserve"> </w:t>
+      </w:r>
+      <w:proofErr w:type="spellStart"/>
+      <w:r>
+        <w:t>Nao</w:t>
+      </w:r>
+      <w:proofErr w:type="spellEnd"/>
+      <w:r>
+        <w:t xml:space="preserve"> has no development environment installed for C++, so then using the SDK on a laptop is more convenient. When the Python script runs fine, it is easy to put in in a </w:t>
+      </w:r>
+      <w:proofErr w:type="spellStart"/>
+      <w:r>
+        <w:t>Choregraphe</w:t>
+      </w:r>
+      <w:proofErr w:type="spellEnd"/>
+      <w:r>
+        <w:t xml:space="preserve"> Python box. In </w:t>
+      </w:r>
+      <w:proofErr w:type="spellStart"/>
+      <w:r>
+        <w:t>Choregraphe</w:t>
+      </w:r>
+      <w:proofErr w:type="spellEnd"/>
+      <w:r>
+        <w:t xml:space="preserve"> one can combine it with other boxes.</w:t>
+      </w:r>
+    </w:p>
+    <w:p/>
+    <w:p>
+      <w:r>
+        <w:t>With e.g. ‘</w:t>
+      </w:r>
+      <w:proofErr w:type="spellStart"/>
+      <w:proofErr w:type="gramStart"/>
+      <w:r>
+        <w:t>ssh</w:t>
+      </w:r>
+      <w:proofErr w:type="spellEnd"/>
+      <w:proofErr w:type="gramEnd"/>
+      <w:r>
+        <w:t xml:space="preserve"> </w:t>
+      </w:r>
+      <w:r>
+        <w:t>nao@192.168.1.137</w:t>
+      </w:r>
+      <w:r>
+        <w:t>’ and password ‘</w:t>
+      </w:r>
+      <w:proofErr w:type="spellStart"/>
+      <w:r>
+        <w:t>nao</w:t>
+      </w:r>
+      <w:proofErr w:type="spellEnd"/>
+      <w:r>
+        <w:t xml:space="preserve">’, </w:t>
+      </w:r>
+      <w:r>
+        <w:t xml:space="preserve">one can connect with a laptop </w:t>
+      </w:r>
+      <w:r>
+        <w:t xml:space="preserve">to the </w:t>
+      </w:r>
+      <w:proofErr w:type="spellStart"/>
+      <w:r>
+        <w:t>Nao</w:t>
+      </w:r>
+      <w:proofErr w:type="spellEnd"/>
+      <w:r>
+        <w:t xml:space="preserve">. </w:t>
+      </w:r>
+      <w:r>
+        <w:t xml:space="preserve">Using </w:t>
+      </w:r>
+      <w:proofErr w:type="spellStart"/>
+      <w:r>
+        <w:t>FileZilla</w:t>
+      </w:r>
+      <w:proofErr w:type="spellEnd"/>
+      <w:r>
+        <w:t xml:space="preserve"> it is possible to transfer files between the laptop and the </w:t>
+      </w:r>
+      <w:proofErr w:type="spellStart"/>
+      <w:r>
+        <w:t>Nao</w:t>
+      </w:r>
+      <w:proofErr w:type="spellEnd"/>
+      <w:r>
+        <w:t>. The</w:t>
+      </w:r>
+      <w:r>
+        <w:t xml:space="preserve"> home directory is ‘/home/</w:t>
+      </w:r>
+      <w:proofErr w:type="spellStart"/>
+      <w:r>
+        <w:t>nao</w:t>
+      </w:r>
+      <w:proofErr w:type="spellEnd"/>
+      <w:r>
+        <w:t>’.</w:t>
+      </w:r>
+    </w:p>
+    <w:p>
+      <w:r>
+        <w:t xml:space="preserve">One can write a </w:t>
+      </w:r>
+      <w:r>
+        <w:t xml:space="preserve">standalone </w:t>
+      </w:r>
+      <w:r>
+        <w:t xml:space="preserve">Python script </w:t>
+      </w:r>
+      <w:r>
+        <w:t xml:space="preserve">and execute it from the </w:t>
+      </w:r>
+      <w:proofErr w:type="spellStart"/>
+      <w:r>
+        <w:t>Nao</w:t>
+      </w:r>
+      <w:proofErr w:type="spellEnd"/>
+      <w:r>
+        <w:t xml:space="preserve"> command terminal. Print statements will show in the terminal. One can make</w:t>
+      </w:r>
+      <w:r>
+        <w:t xml:space="preserve"> calls to the </w:t>
+      </w:r>
+      <w:proofErr w:type="spellStart"/>
+      <w:r>
+        <w:t>Nao</w:t>
+      </w:r>
+      <w:proofErr w:type="spellEnd"/>
+      <w:r>
+        <w:t xml:space="preserve"> API through proxies. </w:t>
+      </w:r>
+      <w:r>
+        <w:t>For e</w:t>
+      </w:r>
+      <w:r>
+        <w:t xml:space="preserve">xample </w:t>
+      </w:r>
+      <w:r>
+        <w:t xml:space="preserve">a </w:t>
+      </w:r>
+      <w:r>
+        <w:t>call to obtain a text to speech proxy: ‘</w:t>
+      </w:r>
+      <w:proofErr w:type="spellStart"/>
+      <w:r>
+        <w:t>t</w:t>
+      </w:r>
+      <w:r>
+        <w:t>ts</w:t>
+      </w:r>
+      <w:proofErr w:type="spellEnd"/>
+      <w:r>
+        <w:t xml:space="preserve"> = </w:t>
+      </w:r>
+      <w:proofErr w:type="spellStart"/>
+      <w:proofErr w:type="gramStart"/>
+      <w:r>
+        <w:t>ALProxy</w:t>
+      </w:r>
+      <w:proofErr w:type="spellEnd"/>
+      <w:r>
+        <w:t>(</w:t>
+      </w:r>
+      <w:proofErr w:type="gramEnd"/>
+      <w:r>
+        <w:t>"</w:t>
+      </w:r>
+      <w:proofErr w:type="spellStart"/>
+      <w:r>
+        <w:t>ALTextToSpeech</w:t>
+      </w:r>
+      <w:proofErr w:type="spellEnd"/>
+      <w:r>
+        <w:t>", “</w:t>
+      </w:r>
+      <w:proofErr w:type="spellStart"/>
+      <w:r>
+        <w:t>localhost</w:t>
+      </w:r>
+      <w:proofErr w:type="spellEnd"/>
+      <w:r>
+        <w:t>", 9559)</w:t>
+      </w:r>
+      <w:r>
+        <w:t>’.</w:t>
+      </w:r>
+      <w:r>
+        <w:t xml:space="preserve"> This proxy can then be used to make subsequent calls to the text to speech API, for example: </w:t>
+      </w:r>
+      <w:proofErr w:type="gramStart"/>
+      <w:r>
+        <w:t>‘</w:t>
+      </w:r>
+      <w:proofErr w:type="spellStart"/>
+      <w:r>
+        <w:t>tts.say</w:t>
+      </w:r>
+      <w:proofErr w:type="spellEnd"/>
+      <w:r>
+        <w:t>(</w:t>
+      </w:r>
+      <w:proofErr w:type="gramEnd"/>
+      <w:r>
+        <w:t>"hello World!")</w:t>
+      </w:r>
+      <w:r>
+        <w:t>’.</w:t>
+      </w:r>
+      <w:r>
+        <w:t xml:space="preserve"> In the standalone Python script the main broker is not available so </w:t>
+      </w:r>
+      <w:r>
+        <w:t xml:space="preserve">met new modules are </w:t>
+      </w:r>
+      <w:proofErr w:type="gramStart"/>
+      <w:r>
+        <w:t>needed,</w:t>
+      </w:r>
+      <w:proofErr w:type="gramEnd"/>
+      <w:r>
+        <w:t xml:space="preserve"> </w:t>
+      </w:r>
+      <w:proofErr w:type="spellStart"/>
+      <w:r>
+        <w:t>myBroker</w:t>
+      </w:r>
+      <w:proofErr w:type="spellEnd"/>
+      <w:r>
+        <w:t xml:space="preserve"> has to be created wh</w:t>
+      </w:r>
+      <w:r>
+        <w:t>i</w:t>
+      </w:r>
+      <w:r>
+        <w:t xml:space="preserve">ch connects to the main broker. See the section ‘Brokers and proxies’ above for </w:t>
+      </w:r>
+      <w:r>
+        <w:t>more detail</w:t>
+      </w:r>
+      <w:r>
+        <w:t>.</w:t>
+      </w:r>
+    </w:p>
+    <w:p>
+      <w:pPr>
+        <w:pStyle w:val="Heading2"/>
+      </w:pPr>
+      <w:bookmarkStart w:id="8" w:name="_Toc312909685"/>
+      <w:proofErr w:type="spellStart"/>
+      <w:r>
+        <w:t>Choregraphe</w:t>
+      </w:r>
+      <w:proofErr w:type="spellEnd"/>
+      <w:r>
+        <w:t xml:space="preserve"> Python script versus standalone Python script</w:t>
+      </w:r>
       <w:bookmarkEnd w:id="8"/>
-    </w:p>
-    <w:p>
-      <w:r>
-        <w:t>This method</w:t>
-      </w:r>
-      <w:r>
-        <w:t xml:space="preserve"> is most convenient when developing in Python.</w:t>
-      </w:r>
-      <w:r>
-        <w:t xml:space="preserve"> One can develop Python scripts with print statements on the laptop and run it on the </w:t>
-      </w:r>
-      <w:proofErr w:type="spellStart"/>
-      <w:r>
-        <w:t>Nao</w:t>
-      </w:r>
-      <w:proofErr w:type="spellEnd"/>
-      <w:r>
-        <w:t xml:space="preserve">. This is possible as the </w:t>
-      </w:r>
-      <w:proofErr w:type="spellStart"/>
-      <w:r>
-        <w:t>Nao</w:t>
-      </w:r>
-      <w:proofErr w:type="spellEnd"/>
-      <w:r>
-        <w:t xml:space="preserve"> already has Python installed. Compare this with developing in C++</w:t>
-      </w:r>
-      <w:proofErr w:type="gramStart"/>
-      <w:r>
-        <w:t>;  the</w:t>
-      </w:r>
-      <w:proofErr w:type="gramEnd"/>
-      <w:r>
-        <w:t xml:space="preserve"> </w:t>
-      </w:r>
-      <w:proofErr w:type="spellStart"/>
-      <w:r>
-        <w:t>Nao</w:t>
-      </w:r>
-      <w:proofErr w:type="spellEnd"/>
-      <w:r>
-        <w:t xml:space="preserve"> has no development environment installed for C++, so then using the SDK on a laptop is more convenient. When the Python script runs fine, it is easy to put in in a </w:t>
-      </w:r>
-      <w:proofErr w:type="spellStart"/>
-      <w:r>
-        <w:t>Choregraphe</w:t>
-      </w:r>
-      <w:proofErr w:type="spellEnd"/>
-      <w:r>
-        <w:t xml:space="preserve"> Python box. In </w:t>
-      </w:r>
-      <w:proofErr w:type="spellStart"/>
-      <w:r>
-        <w:t>Choregraphe</w:t>
-      </w:r>
-      <w:proofErr w:type="spellEnd"/>
-      <w:r>
-        <w:t xml:space="preserve"> one can combine it with other boxes.</w:t>
-      </w:r>
-    </w:p>
-    <w:p/>
-    <w:p>
-      <w:r>
-        <w:t>With e.g. ‘</w:t>
-      </w:r>
-      <w:proofErr w:type="spellStart"/>
-      <w:proofErr w:type="gramStart"/>
-      <w:r>
-        <w:t>ssh</w:t>
-      </w:r>
-      <w:proofErr w:type="spellEnd"/>
-      <w:proofErr w:type="gramEnd"/>
-      <w:r>
-        <w:t xml:space="preserve"> </w:t>
-      </w:r>
-      <w:r>
-        <w:t>nao@192.168.1.137</w:t>
-      </w:r>
-      <w:r>
-        <w:t>’ and password ‘</w:t>
-      </w:r>
-      <w:proofErr w:type="spellStart"/>
-      <w:r>
-        <w:t>nao</w:t>
-      </w:r>
-      <w:proofErr w:type="spellEnd"/>
-      <w:r>
-        <w:t xml:space="preserve">’, </w:t>
-      </w:r>
-      <w:r>
-        <w:t xml:space="preserve">one can connect with a laptop </w:t>
-      </w:r>
-      <w:r>
-        <w:t xml:space="preserve">to the </w:t>
-      </w:r>
-      <w:proofErr w:type="spellStart"/>
-      <w:r>
-        <w:t>Nao</w:t>
-      </w:r>
-      <w:proofErr w:type="spellEnd"/>
-      <w:r>
-        <w:t xml:space="preserve">. </w:t>
-      </w:r>
-      <w:r>
-        <w:t xml:space="preserve">Using </w:t>
-      </w:r>
-      <w:proofErr w:type="spellStart"/>
-      <w:r>
-        <w:t>FileZilla</w:t>
-      </w:r>
-      <w:proofErr w:type="spellEnd"/>
-      <w:r>
-        <w:t xml:space="preserve"> it is possible to transfer files between the laptop and the </w:t>
-      </w:r>
-      <w:proofErr w:type="spellStart"/>
-      <w:r>
-        <w:t>Nao</w:t>
-      </w:r>
-      <w:proofErr w:type="spellEnd"/>
-      <w:r>
-        <w:t>. The</w:t>
-      </w:r>
-      <w:r>
-        <w:t xml:space="preserve"> home directory is ‘/home/</w:t>
-      </w:r>
-      <w:proofErr w:type="spellStart"/>
-      <w:r>
-        <w:t>nao</w:t>
-      </w:r>
-      <w:proofErr w:type="spellEnd"/>
-      <w:r>
-        <w:t>’.</w:t>
-      </w:r>
-    </w:p>
-    <w:p>
-      <w:r>
-        <w:t xml:space="preserve">One can write a </w:t>
-      </w:r>
-      <w:r>
-        <w:t xml:space="preserve">standalone </w:t>
-      </w:r>
-      <w:r>
-        <w:t xml:space="preserve">Python script </w:t>
-      </w:r>
-      <w:r>
-        <w:t xml:space="preserve">and execute it from the </w:t>
-      </w:r>
-      <w:proofErr w:type="spellStart"/>
-      <w:r>
-        <w:t>Nao</w:t>
-      </w:r>
-      <w:proofErr w:type="spellEnd"/>
-      <w:r>
-        <w:t xml:space="preserve"> command terminal. Print statements will show in the terminal. One can make</w:t>
-      </w:r>
-      <w:r>
-        <w:t xml:space="preserve"> calls to the </w:t>
-      </w:r>
-      <w:proofErr w:type="spellStart"/>
-      <w:r>
-        <w:t>Nao</w:t>
-      </w:r>
-      <w:proofErr w:type="spellEnd"/>
-      <w:r>
-        <w:t xml:space="preserve"> API through proxies. </w:t>
-      </w:r>
-      <w:r>
-        <w:t>For e</w:t>
-      </w:r>
-      <w:r>
-        <w:t xml:space="preserve">xample </w:t>
-      </w:r>
-      <w:r>
-        <w:t xml:space="preserve">a </w:t>
-      </w:r>
-      <w:r>
-        <w:t>call to obtain a text to speech proxy: ‘</w:t>
-      </w:r>
-      <w:proofErr w:type="spellStart"/>
-      <w:r>
-        <w:t>t</w:t>
-      </w:r>
-      <w:r>
-        <w:t>ts</w:t>
-      </w:r>
-      <w:proofErr w:type="spellEnd"/>
-      <w:r>
-        <w:t xml:space="preserve"> = </w:t>
-      </w:r>
-      <w:proofErr w:type="spellStart"/>
-      <w:proofErr w:type="gramStart"/>
-      <w:r>
-        <w:t>ALProxy</w:t>
-      </w:r>
-      <w:proofErr w:type="spellEnd"/>
-      <w:r>
-        <w:t>(</w:t>
-      </w:r>
-      <w:proofErr w:type="gramEnd"/>
-      <w:r>
-        <w:t>"</w:t>
-      </w:r>
-      <w:proofErr w:type="spellStart"/>
-      <w:r>
-        <w:t>ALTextToSpeech</w:t>
-      </w:r>
-      <w:proofErr w:type="spellEnd"/>
-      <w:r>
-        <w:t>", “</w:t>
-      </w:r>
-      <w:proofErr w:type="spellStart"/>
-      <w:r>
-        <w:t>localhost</w:t>
-      </w:r>
-      <w:proofErr w:type="spellEnd"/>
-      <w:r>
-        <w:t>", 9559)</w:t>
-      </w:r>
-      <w:r>
-        <w:t>’.</w:t>
-      </w:r>
-      <w:r>
-        <w:t xml:space="preserve"> This proxy can then be used to make subsequent calls to the text to speech API, for example: </w:t>
-      </w:r>
-      <w:proofErr w:type="gramStart"/>
-      <w:r>
-        <w:t>‘</w:t>
-      </w:r>
-      <w:proofErr w:type="spellStart"/>
-      <w:r>
-        <w:t>tts.say</w:t>
-      </w:r>
-      <w:proofErr w:type="spellEnd"/>
-      <w:r>
-        <w:t>(</w:t>
-      </w:r>
-      <w:proofErr w:type="gramEnd"/>
-      <w:r>
-        <w:t>"hello World!")</w:t>
-      </w:r>
-      <w:r>
-        <w:t>’.</w:t>
-      </w:r>
-      <w:r>
-        <w:t xml:space="preserve"> In the standalone Python script the main broker is not available so </w:t>
-      </w:r>
-      <w:r>
-        <w:t xml:space="preserve">met new modules are </w:t>
-      </w:r>
-      <w:proofErr w:type="gramStart"/>
-      <w:r>
-        <w:t>needed,</w:t>
-      </w:r>
-      <w:proofErr w:type="gramEnd"/>
-      <w:r>
-        <w:t xml:space="preserve"> </w:t>
-      </w:r>
-      <w:proofErr w:type="spellStart"/>
-      <w:r>
-        <w:t>myBroker</w:t>
-      </w:r>
-      <w:proofErr w:type="spellEnd"/>
-      <w:r>
-        <w:t xml:space="preserve"> has to be created wh</w:t>
-      </w:r>
-      <w:r>
-        <w:t>i</w:t>
-      </w:r>
-      <w:r>
-        <w:t xml:space="preserve">ch connects to the main broker. See the section ‘Brokers and proxies’ above for </w:t>
-      </w:r>
-      <w:r>
-        <w:t>more detail</w:t>
-      </w:r>
-      <w:r>
-        <w:t>.</w:t>
-      </w:r>
-    </w:p>
-    <w:p>
-      <w:pPr>
-        <w:pStyle w:val="Heading2"/>
-      </w:pPr>
-      <w:bookmarkStart w:id="9" w:name="_Toc312909685"/>
-      <w:proofErr w:type="spellStart"/>
-      <w:r>
-        <w:t>Choregraphe</w:t>
-      </w:r>
-      <w:proofErr w:type="spellEnd"/>
-      <w:r>
-        <w:t xml:space="preserve"> Python script versus standalone Python script</w:t>
-      </w:r>
-      <w:bookmarkEnd w:id="9"/>
     </w:p>
     <w:p>
       <w:r>
@@ -3711,14 +3704,14 @@
       <w:pPr>
         <w:pStyle w:val="Heading2"/>
       </w:pPr>
-      <w:bookmarkStart w:id="10" w:name="_Toc312909686"/>
+      <w:bookmarkStart w:id="9" w:name="_Toc312909686"/>
       <w:r>
         <w:t>On a laptop u</w:t>
       </w:r>
       <w:r>
         <w:t>sing the SDK</w:t>
       </w:r>
-      <w:bookmarkEnd w:id="10"/>
+      <w:bookmarkEnd w:id="9"/>
     </w:p>
     <w:p>
       <w:r>
@@ -3872,7 +3865,7 @@
       <w:pPr>
         <w:pStyle w:val="Heading1"/>
       </w:pPr>
-      <w:bookmarkStart w:id="11" w:name="_Toc312909687"/>
+      <w:bookmarkStart w:id="10" w:name="_Toc312909687"/>
       <w:r>
         <w:t xml:space="preserve">Controlling multiple </w:t>
       </w:r>
@@ -3880,7 +3873,7 @@
       <w:r>
         <w:t>Nao’s</w:t>
       </w:r>
-      <w:bookmarkEnd w:id="11"/>
+      <w:bookmarkEnd w:id="10"/>
       <w:proofErr w:type="spellEnd"/>
     </w:p>
     <w:p>
@@ -3914,6 +3907,17 @@
         <w:t>laptop create the required proxies for each robot</w:t>
       </w:r>
       <w:r>
+        <w:t xml:space="preserve"> in a list and iterate through the proxy list using </w:t>
+      </w:r>
+      <w:proofErr w:type="gramStart"/>
+      <w:r>
+        <w:t>a for</w:t>
+      </w:r>
+      <w:proofErr w:type="gramEnd"/>
+      <w:r>
+        <w:t xml:space="preserve"> loop</w:t>
+      </w:r>
+      <w:r>
         <w:t xml:space="preserve">. The laptop then </w:t>
       </w:r>
       <w:r>
@@ -4030,7 +4034,12 @@
         <w:t xml:space="preserve"> Events </w:t>
       </w:r>
       <w:r>
-        <w:t>can be existing events like ‘</w:t>
+        <w:t xml:space="preserve">can be existing events like </w:t>
+      </w:r>
+      <w:bookmarkStart w:id="11" w:name="_GoBack"/>
+      <w:bookmarkEnd w:id="11"/>
+      <w:r>
+        <w:t>‘</w:t>
       </w:r>
       <w:proofErr w:type="spellStart"/>
       <w:r>
@@ -4045,7 +4054,11 @@
       </w:r>
       <w:proofErr w:type="spellStart"/>
       <w:r>
-        <w:t>launch_behavior’.</w:t>
+        <w:t>launch_behavior</w:t>
+      </w:r>
+      <w:proofErr w:type="spellEnd"/>
+      <w:r>
+        <w:t>’.</w:t>
       </w:r>
     </w:p>
     <w:p>
@@ -4056,7 +4069,6 @@
           <w:numId w:val="12"/>
         </w:numPr>
       </w:pPr>
-      <w:proofErr w:type="spellEnd"/>
       <w:r>
         <w:t xml:space="preserve">Same as the above, but instead of the laptop with SDK use one of the </w:t>
       </w:r>

</xml_diff>